<commit_message>
Them tieu de du an
</commit_message>
<xml_diff>
--- a/MyProjectMgnt.docx
+++ b/MyProjectMgnt.docx
@@ -19,7 +19,7 @@
           <w:noProof/>
         </w:rPr>
         <w:drawing>
-          <wp:inline distT="0" distB="0" distL="0" distR="0" wp14:anchorId="57CC3BF6" wp14:editId="449AEDA4">
+          <wp:inline distT="0" distB="0" distL="0" distR="0" wp14:anchorId="57CC3BF6" wp14:editId="04930C39">
             <wp:extent cx="1019175" cy="1019175"/>
             <wp:effectExtent l="0" t="0" r="0" b="0"/>
             <wp:docPr id="2" name="Picture 2"/>
@@ -77,8 +77,6 @@
           <w:szCs w:val="32"/>
         </w:rPr>
       </w:pPr>
-      <w:bookmarkStart w:id="0" w:name="_GoBack"/>
-      <w:bookmarkEnd w:id="0"/>
     </w:p>
     <w:p>
       <w:pPr>
@@ -151,47 +149,7 @@
           <w:sz w:val="58"/>
           <w:szCs w:val="48"/>
         </w:rPr>
-        <w:fldChar w:fldCharType="begin"/>
-      </w:r>
-      <w:r>
-        <w:rPr>
-          <w:rFonts w:cs="Arial"/>
-          <w:b/>
-          <w:color w:val="951B13"/>
-          <w:sz w:val="58"/>
-          <w:szCs w:val="48"/>
-        </w:rPr>
-        <w:instrText xml:space="preserve"> TITLE   \* MERGEFORMAT </w:instrText>
-      </w:r>
-      <w:r>
-        <w:rPr>
-          <w:rFonts w:cs="Arial"/>
-          <w:b/>
-          <w:color w:val="951B13"/>
-          <w:sz w:val="58"/>
-          <w:szCs w:val="48"/>
-        </w:rPr>
-        <w:fldChar w:fldCharType="separate"/>
-      </w:r>
-      <w:r>
-        <w:rPr>
-          <w:rFonts w:cs="Arial"/>
-          <w:b/>
-          <w:color w:val="951B13"/>
-          <w:sz w:val="58"/>
-          <w:szCs w:val="48"/>
-        </w:rPr>
-        <w:t>Document Title</w:t>
-      </w:r>
-      <w:r>
-        <w:rPr>
-          <w:rFonts w:cs="Arial"/>
-          <w:b/>
-          <w:color w:val="951B13"/>
-          <w:sz w:val="58"/>
-          <w:szCs w:val="48"/>
-        </w:rPr>
-        <w:fldChar w:fldCharType="end"/>
+        <w:t>QUẢN TRỊ DỰ ÁN – HH01</w:t>
       </w:r>
     </w:p>
     <w:p>
@@ -212,7 +170,7 @@
           <w:i/>
           <w:sz w:val="42"/>
         </w:rPr>
-        <w:fldChar w:fldCharType="begin"/>
+        <w:t>HỆ THỐNG TÌM KIẾM THÔNG TIN NHÀ HÀNG MÓN</w:t>
       </w:r>
       <w:r>
         <w:rPr>
@@ -220,7 +178,7 @@
           <w:i/>
           <w:sz w:val="42"/>
         </w:rPr>
-        <w:instrText xml:space="preserve"> SUBJECT   \* MERGEFORMAT </w:instrText>
+        <w:t xml:space="preserve"> </w:t>
       </w:r>
       <w:r>
         <w:rPr>
@@ -228,43 +186,15 @@
           <w:i/>
           <w:sz w:val="42"/>
         </w:rPr>
-        <w:fldChar w:fldCharType="separate"/>
+        <w:t>ĂN</w:t>
       </w:r>
+    </w:p>
+    <w:p>
       <w:r>
         <w:rPr>
-          <w:b/>
           <w:i/>
-          <w:sz w:val="42"/>
-        </w:rPr>
-        <w:t>Document Subject</w:t>
-      </w:r>
-      <w:r>
-        <w:rPr>
-          <w:b/>
-          <w:i/>
-          <w:sz w:val="42"/>
-        </w:rPr>
-        <w:fldChar w:fldCharType="end"/>
-      </w:r>
-    </w:p>
-    <w:p>
-      <w:r>
-        <w:rPr>
-          <w:i/>
-        </w:rPr>
-        <w:t>[</w:t>
-      </w:r>
-      <w:r>
-        <w:rPr>
-          <w:i/>
-        </w:rPr>
-        <w:t>Type the abstract of the document here</w:t>
-      </w:r>
-      <w:r>
-        <w:rPr>
-          <w:i/>
-        </w:rPr>
-        <w:t>:]</w:t>
+        </w:rPr>
+        <w:t>11/2018</w:t>
       </w:r>
     </w:p>
     <w:p>
@@ -299,13 +229,7 @@
         <w:spacing w:after="0" w:line="240" w:lineRule="auto"/>
         <w:jc w:val="left"/>
         <w:rPr>
-          <w:rFonts w:ascii="Verdana" w:hAnsi="Verdana" w:cs="Tahoma"/>
-          <w:b/>
-          <w:bCs/>
-          <w:caps/>
           <w:color w:val="951B13"/>
-          <w:sz w:val="24"/>
-          <w:lang w:eastAsia="ar-SA" w:bidi="ar-SA"/>
         </w:rPr>
       </w:pPr>
       <w:r>
@@ -315,6 +239,72 @@
         <w:br w:type="page"/>
       </w:r>
     </w:p>
+    <w:p/>
+    <w:p/>
+    <w:p/>
+    <w:p/>
+    <w:p/>
+    <w:p/>
+    <w:p/>
+    <w:p/>
+    <w:p/>
+    <w:p/>
+    <w:p/>
+    <w:p/>
+    <w:p/>
+    <w:p/>
+    <w:p/>
+    <w:p/>
+    <w:p/>
+    <w:p/>
+    <w:p/>
+    <w:p/>
+    <w:p/>
+    <w:p/>
+    <w:p/>
+    <w:p/>
+    <w:p/>
+    <w:p/>
+    <w:p/>
+    <w:p/>
+    <w:p/>
+    <w:p/>
+    <w:p/>
+    <w:p/>
+    <w:p/>
+    <w:p/>
+    <w:p/>
+    <w:p/>
+    <w:p/>
+    <w:p/>
+    <w:p/>
+    <w:p/>
+    <w:p/>
+    <w:p/>
+    <w:p/>
+    <w:p/>
+    <w:p/>
+    <w:p/>
+    <w:p/>
+    <w:p/>
+    <w:p/>
+    <w:p/>
+    <w:p/>
+    <w:p/>
+    <w:p/>
+    <w:p/>
+    <w:p/>
+    <w:p/>
+    <w:p/>
+    <w:p/>
+    <w:p/>
+    <w:p/>
+    <w:p/>
+    <w:p/>
+    <w:p/>
+    <w:p/>
+    <w:p/>
+    <w:p/>
     <w:p>
       <w:pPr>
         <w:pStyle w:val="NormalH"/>
@@ -327,7 +317,7 @@
           <w:color w:val="951B13"/>
         </w:rPr>
         <w:lastRenderedPageBreak/>
-        <w:t>Table of contents</w:t>
+        <w:t>MỤC LỤC</w:t>
       </w:r>
     </w:p>
     <w:p>
@@ -3705,9 +3695,12 @@
       <w:pPr>
         <w:pStyle w:val="TOC3"/>
         <w:sectPr>
-          <w:headerReference w:type="default" r:id="rId9"/>
-          <w:footerReference w:type="default" r:id="rId10"/>
-          <w:footerReference w:type="first" r:id="rId11"/>
+          <w:headerReference w:type="even" r:id="rId9"/>
+          <w:headerReference w:type="default" r:id="rId10"/>
+          <w:footerReference w:type="even" r:id="rId11"/>
+          <w:footerReference w:type="default" r:id="rId12"/>
+          <w:headerReference w:type="first" r:id="rId13"/>
+          <w:footerReference w:type="first" r:id="rId14"/>
           <w:footnotePr>
             <w:pos w:val="beneathText"/>
           </w:footnotePr>
@@ -4290,12 +4283,12 @@
     <w:p/>
     <w:p/>
     <w:sectPr>
-      <w:headerReference w:type="even" r:id="rId12"/>
-      <w:headerReference w:type="default" r:id="rId13"/>
-      <w:footerReference w:type="even" r:id="rId14"/>
-      <w:footerReference w:type="default" r:id="rId15"/>
-      <w:headerReference w:type="first" r:id="rId16"/>
-      <w:footerReference w:type="first" r:id="rId17"/>
+      <w:headerReference w:type="even" r:id="rId15"/>
+      <w:headerReference w:type="default" r:id="rId16"/>
+      <w:footerReference w:type="even" r:id="rId17"/>
+      <w:footerReference w:type="default" r:id="rId18"/>
+      <w:headerReference w:type="first" r:id="rId19"/>
+      <w:footerReference w:type="first" r:id="rId20"/>
       <w:footnotePr>
         <w:pos w:val="beneathText"/>
       </w:footnotePr>
@@ -4334,262 +4327,12 @@
   <w:p>
     <w:pPr>
       <w:pStyle w:val="Footer"/>
-      <w:pBdr>
-        <w:top w:val="single" w:sz="8" w:space="1" w:color="365F91"/>
-      </w:pBdr>
-      <w:tabs>
-        <w:tab w:val="right" w:pos="8757"/>
-      </w:tabs>
-      <w:rPr>
-        <w:i/>
-        <w:color w:val="951B13"/>
-        <w:lang w:eastAsia="ar-SA" w:bidi="ar-SA"/>
-      </w:rPr>
     </w:pPr>
-    <w:r>
-      <w:rPr>
-        <w:i/>
-        <w:color w:val="951B13"/>
-        <w:lang w:eastAsia="ar-SA" w:bidi="ar-SA"/>
-      </w:rPr>
-      <w:t>www.techlinkvn.com</w:t>
-    </w:r>
-    <w:r>
-      <w:rPr>
-        <w:i/>
-        <w:color w:val="951B13"/>
-        <w:lang w:eastAsia="ar-SA" w:bidi="ar-SA"/>
-      </w:rPr>
-      <w:tab/>
-    </w:r>
-    <w:r>
-      <w:rPr>
-        <w:i/>
-        <w:color w:val="951B13"/>
-        <w:lang w:eastAsia="ar-SA" w:bidi="ar-SA"/>
-      </w:rPr>
-      <w:fldChar w:fldCharType="begin"/>
-    </w:r>
-    <w:r>
-      <w:rPr>
-        <w:i/>
-        <w:color w:val="951B13"/>
-        <w:lang w:eastAsia="ar-SA" w:bidi="ar-SA"/>
-      </w:rPr>
-      <w:instrText xml:space="preserve"> PAGE </w:instrText>
-    </w:r>
-    <w:r>
-      <w:rPr>
-        <w:i/>
-        <w:color w:val="951B13"/>
-        <w:lang w:eastAsia="ar-SA" w:bidi="ar-SA"/>
-      </w:rPr>
-      <w:fldChar w:fldCharType="separate"/>
-    </w:r>
-    <w:r>
-      <w:rPr>
-        <w:i/>
-        <w:noProof/>
-        <w:color w:val="951B13"/>
-        <w:lang w:eastAsia="ar-SA" w:bidi="ar-SA"/>
-      </w:rPr>
-      <w:t>ii</w:t>
-    </w:r>
-    <w:r>
-      <w:rPr>
-        <w:i/>
-        <w:color w:val="951B13"/>
-        <w:lang w:eastAsia="ar-SA" w:bidi="ar-SA"/>
-      </w:rPr>
-      <w:fldChar w:fldCharType="end"/>
-    </w:r>
   </w:p>
 </w:ftr>
 </file>
 
 <file path=word/footer2.xml><?xml version="1.0" encoding="utf-8"?>
-<w:ftr xmlns:wpc="http://schemas.microsoft.com/office/word/2010/wordprocessingCanvas" xmlns:cx="http://schemas.microsoft.com/office/drawing/2014/chartex" xmlns:cx1="http://schemas.microsoft.com/office/drawing/2015/9/8/chartex" xmlns:cx2="http://schemas.microsoft.com/office/drawing/2015/10/21/chartex" xmlns:cx3="http://schemas.microsoft.com/office/drawing/2016/5/9/chartex" xmlns:cx4="http://schemas.microsoft.com/office/drawing/2016/5/10/chartex" xmlns:cx5="http://schemas.microsoft.com/office/drawing/2016/5/11/chartex" xmlns:cx6="http://schemas.microsoft.com/office/drawing/2016/5/12/chartex" xmlns:cx7="http://schemas.microsoft.com/office/drawing/2016/5/13/chartex" xmlns:cx8="http://schemas.microsoft.com/office/drawing/2016/5/14/chartex" xmlns:mc="http://schemas.openxmlformats.org/markup-compatibility/2006" xmlns:aink="http://schemas.microsoft.com/office/drawing/2016/ink" xmlns:am3d="http://schemas.microsoft.com/office/drawing/2017/model3d" xmlns:o="urn:schemas-microsoft-com:office:office" xmlns:r="http://schemas.openxmlformats.org/officeDocument/2006/relationships" xmlns:m="http://schemas.openxmlformats.org/officeDocument/2006/math" xmlns:v="urn:schemas-microsoft-com:vml" xmlns:wp14="http://schemas.microsoft.com/office/word/2010/wordprocessingDrawing" xmlns:wp="http://schemas.openxmlformats.org/drawingml/2006/wordprocessingDrawing" xmlns:w10="urn:schemas-microsoft-com:office:word" xmlns:w="http://schemas.openxmlformats.org/wordprocessingml/2006/main" xmlns:w14="http://schemas.microsoft.com/office/word/2010/wordml" xmlns:w15="http://schemas.microsoft.com/office/word/2012/wordml" xmlns:w16cid="http://schemas.microsoft.com/office/word/2016/wordml/cid" xmlns:w16se="http://schemas.microsoft.com/office/word/2015/wordml/symex" xmlns:wpg="http://schemas.microsoft.com/office/word/2010/wordprocessingGroup" xmlns:wpi="http://schemas.microsoft.com/office/word/2010/wordprocessingInk" xmlns:wne="http://schemas.microsoft.com/office/word/2006/wordml" xmlns:wps="http://schemas.microsoft.com/office/word/2010/wordprocessingShape" mc:Ignorable="w14 w15 w16se w16cid wp14">
-  <w:p>
-    <w:pPr>
-      <w:pStyle w:val="Footer"/>
-      <w:tabs>
-        <w:tab w:val="left" w:pos="990"/>
-      </w:tabs>
-      <w:rPr>
-        <w:i/>
-        <w:color w:val="003366"/>
-      </w:rPr>
-    </w:pPr>
-    <w:r>
-      <w:rPr>
-        <w:i/>
-        <w:color w:val="003366"/>
-      </w:rPr>
-      <w:t>Address</w:t>
-    </w:r>
-    <w:r>
-      <w:rPr>
-        <w:i/>
-        <w:color w:val="003366"/>
-      </w:rPr>
-      <w:tab/>
-    </w:r>
-    <w:r>
-      <w:rPr>
-        <w:i/>
-        <w:color w:val="003366"/>
-      </w:rPr>
-      <w:t xml:space="preserve">: </w:t>
-    </w:r>
-    <w:r>
-      <w:rPr>
-        <w:i/>
-        <w:color w:val="003366"/>
-      </w:rPr>
-      <w:t>s</w:t>
-    </w:r>
-    <w:r>
-      <w:rPr>
-        <w:i/>
-        <w:color w:val="003366"/>
-      </w:rPr>
-      <w:t xml:space="preserve">uite </w:t>
-    </w:r>
-    <w:r>
-      <w:rPr>
-        <w:i/>
-        <w:color w:val="003366"/>
-      </w:rPr>
-      <w:t>50</w:t>
-    </w:r>
-    <w:r>
-      <w:rPr>
-        <w:i/>
-        <w:color w:val="003366"/>
-      </w:rPr>
-      <w:t>4</w:t>
-    </w:r>
-    <w:r>
-      <w:rPr>
-        <w:i/>
-        <w:color w:val="003366"/>
-      </w:rPr>
-      <w:t xml:space="preserve">, B1 Building, </w:t>
-    </w:r>
-    <w:r>
-      <w:rPr>
-        <w:i/>
-        <w:color w:val="003366"/>
-      </w:rPr>
-      <w:t>HUST</w:t>
-    </w:r>
-  </w:p>
-  <w:p>
-    <w:pPr>
-      <w:pStyle w:val="Footer"/>
-      <w:tabs>
-        <w:tab w:val="left" w:pos="990"/>
-      </w:tabs>
-      <w:rPr>
-        <w:i/>
-        <w:color w:val="003366"/>
-      </w:rPr>
-    </w:pPr>
-    <w:r>
-      <w:rPr>
-        <w:i/>
-        <w:color w:val="003366"/>
-      </w:rPr>
-      <w:t>Tel</w:t>
-    </w:r>
-    <w:r>
-      <w:rPr>
-        <w:i/>
-        <w:color w:val="003366"/>
-      </w:rPr>
-      <w:tab/>
-      <w:t xml:space="preserve">: </w:t>
-    </w:r>
-  </w:p>
-  <w:p>
-    <w:pPr>
-      <w:pStyle w:val="Footer"/>
-      <w:tabs>
-        <w:tab w:val="left" w:pos="990"/>
-      </w:tabs>
-      <w:rPr>
-        <w:i/>
-        <w:color w:val="003366"/>
-      </w:rPr>
-    </w:pPr>
-    <w:r>
-      <w:rPr>
-        <w:i/>
-        <w:color w:val="003366"/>
-      </w:rPr>
-      <w:t>Website</w:t>
-    </w:r>
-    <w:r>
-      <w:rPr>
-        <w:i/>
-        <w:color w:val="003366"/>
-      </w:rPr>
-      <w:tab/>
-      <w:t xml:space="preserve">: </w:t>
-    </w:r>
-    <w:r>
-      <w:rPr>
-        <w:i/>
-        <w:color w:val="003366"/>
-      </w:rPr>
-      <w:t>soict</w:t>
-    </w:r>
-    <w:r>
-      <w:rPr>
-        <w:i/>
-        <w:color w:val="003366"/>
-      </w:rPr>
-      <w:t>.hust.edu.vn</w:t>
-    </w:r>
-  </w:p>
-  <w:p>
-    <w:pPr>
-      <w:pStyle w:val="Footer"/>
-      <w:rPr>
-        <w:i/>
-        <w:color w:val="003366"/>
-      </w:rPr>
-    </w:pPr>
-  </w:p>
-  <w:p>
-    <w:pPr>
-      <w:pStyle w:val="Footer"/>
-      <w:rPr>
-        <w:i/>
-        <w:color w:val="003366"/>
-      </w:rPr>
-    </w:pPr>
-  </w:p>
-  <w:p>
-    <w:pPr>
-      <w:pStyle w:val="Footer"/>
-      <w:rPr>
-        <w:i/>
-        <w:color w:val="003366"/>
-      </w:rPr>
-    </w:pPr>
-  </w:p>
-</w:ftr>
-</file>
-
-<file path=word/footer3.xml><?xml version="1.0" encoding="utf-8"?>
-<w:ftr xmlns:wpc="http://schemas.microsoft.com/office/word/2010/wordprocessingCanvas" xmlns:cx="http://schemas.microsoft.com/office/drawing/2014/chartex" xmlns:cx1="http://schemas.microsoft.com/office/drawing/2015/9/8/chartex" xmlns:cx2="http://schemas.microsoft.com/office/drawing/2015/10/21/chartex" xmlns:cx3="http://schemas.microsoft.com/office/drawing/2016/5/9/chartex" xmlns:cx4="http://schemas.microsoft.com/office/drawing/2016/5/10/chartex" xmlns:cx5="http://schemas.microsoft.com/office/drawing/2016/5/11/chartex" xmlns:cx6="http://schemas.microsoft.com/office/drawing/2016/5/12/chartex" xmlns:cx7="http://schemas.microsoft.com/office/drawing/2016/5/13/chartex" xmlns:cx8="http://schemas.microsoft.com/office/drawing/2016/5/14/chartex" xmlns:mc="http://schemas.openxmlformats.org/markup-compatibility/2006" xmlns:aink="http://schemas.microsoft.com/office/drawing/2016/ink" xmlns:am3d="http://schemas.microsoft.com/office/drawing/2017/model3d" xmlns:o="urn:schemas-microsoft-com:office:office" xmlns:r="http://schemas.openxmlformats.org/officeDocument/2006/relationships" xmlns:m="http://schemas.openxmlformats.org/officeDocument/2006/math" xmlns:v="urn:schemas-microsoft-com:vml" xmlns:wp14="http://schemas.microsoft.com/office/word/2010/wordprocessingDrawing" xmlns:wp="http://schemas.openxmlformats.org/drawingml/2006/wordprocessingDrawing" xmlns:w10="urn:schemas-microsoft-com:office:word" xmlns:w="http://schemas.openxmlformats.org/wordprocessingml/2006/main" xmlns:w14="http://schemas.microsoft.com/office/word/2010/wordml" xmlns:w15="http://schemas.microsoft.com/office/word/2012/wordml" xmlns:w16cid="http://schemas.microsoft.com/office/word/2016/wordml/cid" xmlns:w16se="http://schemas.microsoft.com/office/word/2015/wordml/symex" xmlns:wpg="http://schemas.microsoft.com/office/word/2010/wordprocessingGroup" xmlns:wpi="http://schemas.microsoft.com/office/word/2010/wordprocessingInk" xmlns:wne="http://schemas.microsoft.com/office/word/2006/wordml" xmlns:wps="http://schemas.microsoft.com/office/word/2010/wordprocessingShape" mc:Ignorable="w14 w15 w16se w16cid wp14">
-  <w:p/>
-  <w:p/>
-</w:ftr>
-</file>
-
-<file path=word/footer4.xml><?xml version="1.0" encoding="utf-8"?>
 <w:ftr xmlns:wpc="http://schemas.microsoft.com/office/word/2010/wordprocessingCanvas" xmlns:cx="http://schemas.microsoft.com/office/drawing/2014/chartex" xmlns:cx1="http://schemas.microsoft.com/office/drawing/2015/9/8/chartex" xmlns:cx2="http://schemas.microsoft.com/office/drawing/2015/10/21/chartex" xmlns:cx3="http://schemas.microsoft.com/office/drawing/2016/5/9/chartex" xmlns:cx4="http://schemas.microsoft.com/office/drawing/2016/5/10/chartex" xmlns:cx5="http://schemas.microsoft.com/office/drawing/2016/5/11/chartex" xmlns:cx6="http://schemas.microsoft.com/office/drawing/2016/5/12/chartex" xmlns:cx7="http://schemas.microsoft.com/office/drawing/2016/5/13/chartex" xmlns:cx8="http://schemas.microsoft.com/office/drawing/2016/5/14/chartex" xmlns:mc="http://schemas.openxmlformats.org/markup-compatibility/2006" xmlns:aink="http://schemas.microsoft.com/office/drawing/2016/ink" xmlns:am3d="http://schemas.microsoft.com/office/drawing/2017/model3d" xmlns:o="urn:schemas-microsoft-com:office:office" xmlns:r="http://schemas.openxmlformats.org/officeDocument/2006/relationships" xmlns:m="http://schemas.openxmlformats.org/officeDocument/2006/math" xmlns:v="urn:schemas-microsoft-com:vml" xmlns:wp14="http://schemas.microsoft.com/office/word/2010/wordprocessingDrawing" xmlns:wp="http://schemas.openxmlformats.org/drawingml/2006/wordprocessingDrawing" xmlns:w10="urn:schemas-microsoft-com:office:word" xmlns:w="http://schemas.openxmlformats.org/wordprocessingml/2006/main" xmlns:w14="http://schemas.microsoft.com/office/word/2010/wordml" xmlns:w15="http://schemas.microsoft.com/office/word/2012/wordml" xmlns:w16cid="http://schemas.microsoft.com/office/word/2016/wordml/cid" xmlns:w16se="http://schemas.microsoft.com/office/word/2015/wordml/symex" xmlns:wpg="http://schemas.microsoft.com/office/word/2010/wordprocessingGroup" xmlns:wpi="http://schemas.microsoft.com/office/word/2010/wordprocessingInk" xmlns:wne="http://schemas.microsoft.com/office/word/2006/wordml" xmlns:wps="http://schemas.microsoft.com/office/word/2010/wordprocessingShape" mc:Ignorable="w14 w15 w16se w16cid wp14">
   <w:p>
     <w:pPr>
@@ -4602,22 +4345,22 @@
       </w:tabs>
       <w:rPr>
         <w:i/>
-        <w:color w:val="C00000"/>
+        <w:color w:val="951B13"/>
         <w:lang w:eastAsia="ar-SA" w:bidi="ar-SA"/>
       </w:rPr>
     </w:pPr>
     <w:r>
       <w:rPr>
         <w:i/>
-        <w:color w:val="C00000"/>
+        <w:color w:val="951B13"/>
         <w:lang w:eastAsia="ar-SA" w:bidi="ar-SA"/>
       </w:rPr>
-      <w:t>soict.hust.edu.vn</w:t>
+      <w:t>www.techlinkvn.com</w:t>
     </w:r>
     <w:r>
       <w:rPr>
         <w:i/>
-        <w:color w:val="C00000"/>
+        <w:color w:val="951B13"/>
         <w:lang w:eastAsia="ar-SA" w:bidi="ar-SA"/>
       </w:rPr>
       <w:tab/>
@@ -4625,7 +4368,7 @@
     <w:r>
       <w:rPr>
         <w:i/>
-        <w:color w:val="C00000"/>
+        <w:color w:val="951B13"/>
         <w:lang w:eastAsia="ar-SA" w:bidi="ar-SA"/>
       </w:rPr>
       <w:fldChar w:fldCharType="begin"/>
@@ -4633,7 +4376,7 @@
     <w:r>
       <w:rPr>
         <w:i/>
-        <w:color w:val="C00000"/>
+        <w:color w:val="951B13"/>
         <w:lang w:eastAsia="ar-SA" w:bidi="ar-SA"/>
       </w:rPr>
       <w:instrText xml:space="preserve"> PAGE </w:instrText>
@@ -4641,7 +4384,7 @@
     <w:r>
       <w:rPr>
         <w:i/>
-        <w:color w:val="C00000"/>
+        <w:color w:val="951B13"/>
         <w:lang w:eastAsia="ar-SA" w:bidi="ar-SA"/>
       </w:rPr>
       <w:fldChar w:fldCharType="separate"/>
@@ -4650,64 +4393,15 @@
       <w:rPr>
         <w:i/>
         <w:noProof/>
-        <w:color w:val="C00000"/>
+        <w:color w:val="951B13"/>
         <w:lang w:eastAsia="ar-SA" w:bidi="ar-SA"/>
       </w:rPr>
-      <w:t>12</w:t>
+      <w:t>ii</w:t>
     </w:r>
     <w:r>
       <w:rPr>
         <w:i/>
-        <w:color w:val="C00000"/>
-        <w:lang w:eastAsia="ar-SA" w:bidi="ar-SA"/>
-      </w:rPr>
-      <w:fldChar w:fldCharType="end"/>
-    </w:r>
-    <w:r>
-      <w:rPr>
-        <w:i/>
-        <w:color w:val="C00000"/>
-        <w:lang w:eastAsia="ar-SA" w:bidi="ar-SA"/>
-      </w:rPr>
-      <w:t>/</w:t>
-    </w:r>
-    <w:r>
-      <w:rPr>
-        <w:i/>
-        <w:color w:val="C00000"/>
-        <w:lang w:eastAsia="ar-SA" w:bidi="ar-SA"/>
-      </w:rPr>
-      <w:fldChar w:fldCharType="begin"/>
-    </w:r>
-    <w:r>
-      <w:rPr>
-        <w:i/>
-        <w:color w:val="C00000"/>
-        <w:lang w:eastAsia="ar-SA" w:bidi="ar-SA"/>
-      </w:rPr>
-      <w:instrText xml:space="preserve"> NUMPAGES \*Arabic </w:instrText>
-    </w:r>
-    <w:r>
-      <w:rPr>
-        <w:i/>
-        <w:color w:val="C00000"/>
-        <w:lang w:eastAsia="ar-SA" w:bidi="ar-SA"/>
-      </w:rPr>
-      <w:fldChar w:fldCharType="separate"/>
-    </w:r>
-    <w:r>
-      <w:rPr>
-        <w:i/>
-        <w:noProof/>
-        <w:color w:val="C00000"/>
-        <w:lang w:eastAsia="ar-SA" w:bidi="ar-SA"/>
-      </w:rPr>
-      <w:t>12</w:t>
-    </w:r>
-    <w:r>
-      <w:rPr>
-        <w:i/>
-        <w:color w:val="C00000"/>
+        <w:color w:val="951B13"/>
         <w:lang w:eastAsia="ar-SA" w:bidi="ar-SA"/>
       </w:rPr>
       <w:fldChar w:fldCharType="end"/>
@@ -4716,7 +4410,290 @@
 </w:ftr>
 </file>
 
+<file path=word/footer3.xml><?xml version="1.0" encoding="utf-8"?>
+<w:ftr xmlns:wpc="http://schemas.microsoft.com/office/word/2010/wordprocessingCanvas" xmlns:cx="http://schemas.microsoft.com/office/drawing/2014/chartex" xmlns:cx1="http://schemas.microsoft.com/office/drawing/2015/9/8/chartex" xmlns:cx2="http://schemas.microsoft.com/office/drawing/2015/10/21/chartex" xmlns:cx3="http://schemas.microsoft.com/office/drawing/2016/5/9/chartex" xmlns:cx4="http://schemas.microsoft.com/office/drawing/2016/5/10/chartex" xmlns:cx5="http://schemas.microsoft.com/office/drawing/2016/5/11/chartex" xmlns:cx6="http://schemas.microsoft.com/office/drawing/2016/5/12/chartex" xmlns:cx7="http://schemas.microsoft.com/office/drawing/2016/5/13/chartex" xmlns:cx8="http://schemas.microsoft.com/office/drawing/2016/5/14/chartex" xmlns:mc="http://schemas.openxmlformats.org/markup-compatibility/2006" xmlns:aink="http://schemas.microsoft.com/office/drawing/2016/ink" xmlns:am3d="http://schemas.microsoft.com/office/drawing/2017/model3d" xmlns:o="urn:schemas-microsoft-com:office:office" xmlns:r="http://schemas.openxmlformats.org/officeDocument/2006/relationships" xmlns:m="http://schemas.openxmlformats.org/officeDocument/2006/math" xmlns:v="urn:schemas-microsoft-com:vml" xmlns:wp14="http://schemas.microsoft.com/office/word/2010/wordprocessingDrawing" xmlns:wp="http://schemas.openxmlformats.org/drawingml/2006/wordprocessingDrawing" xmlns:w10="urn:schemas-microsoft-com:office:word" xmlns:w="http://schemas.openxmlformats.org/wordprocessingml/2006/main" xmlns:w14="http://schemas.microsoft.com/office/word/2010/wordml" xmlns:w15="http://schemas.microsoft.com/office/word/2012/wordml" xmlns:w16cid="http://schemas.microsoft.com/office/word/2016/wordml/cid" xmlns:w16se="http://schemas.microsoft.com/office/word/2015/wordml/symex" xmlns:wpg="http://schemas.microsoft.com/office/word/2010/wordprocessingGroup" xmlns:wpi="http://schemas.microsoft.com/office/word/2010/wordprocessingInk" xmlns:wne="http://schemas.microsoft.com/office/word/2006/wordml" xmlns:wps="http://schemas.microsoft.com/office/word/2010/wordprocessingShape" mc:Ignorable="w14 w15 w16se w16cid wp14">
+  <w:p>
+    <w:pPr>
+      <w:pStyle w:val="Footer"/>
+      <w:tabs>
+        <w:tab w:val="left" w:pos="990"/>
+      </w:tabs>
+      <w:rPr>
+        <w:i/>
+        <w:color w:val="003366"/>
+      </w:rPr>
+    </w:pPr>
+    <w:r>
+      <w:rPr>
+        <w:i/>
+        <w:color w:val="003366"/>
+      </w:rPr>
+      <w:t>Address</w:t>
+    </w:r>
+    <w:r>
+      <w:rPr>
+        <w:i/>
+        <w:color w:val="003366"/>
+      </w:rPr>
+      <w:tab/>
+    </w:r>
+    <w:r>
+      <w:rPr>
+        <w:i/>
+        <w:color w:val="003366"/>
+      </w:rPr>
+      <w:t xml:space="preserve">: </w:t>
+    </w:r>
+    <w:r>
+      <w:rPr>
+        <w:i/>
+        <w:color w:val="003366"/>
+      </w:rPr>
+      <w:t>Phòng 403, nhà D8, Đại học Bách Khoa Hà Nội</w:t>
+    </w:r>
+  </w:p>
+  <w:p>
+    <w:pPr>
+      <w:pStyle w:val="Footer"/>
+      <w:tabs>
+        <w:tab w:val="left" w:pos="990"/>
+      </w:tabs>
+      <w:rPr>
+        <w:i/>
+        <w:color w:val="003366"/>
+      </w:rPr>
+    </w:pPr>
+    <w:r>
+      <w:rPr>
+        <w:i/>
+        <w:color w:val="003366"/>
+      </w:rPr>
+      <w:t>Tel</w:t>
+    </w:r>
+    <w:r>
+      <w:rPr>
+        <w:i/>
+        <w:color w:val="003366"/>
+      </w:rPr>
+      <w:tab/>
+      <w:t xml:space="preserve">: </w:t>
+    </w:r>
+    <w:r>
+      <w:rPr>
+        <w:i/>
+        <w:color w:val="003366"/>
+      </w:rPr>
+      <w:t>0999.888.888</w:t>
+    </w:r>
+    <w:bookmarkStart w:id="0" w:name="_GoBack"/>
+    <w:bookmarkEnd w:id="0"/>
+  </w:p>
+  <w:p>
+    <w:pPr>
+      <w:pStyle w:val="Footer"/>
+      <w:tabs>
+        <w:tab w:val="left" w:pos="990"/>
+      </w:tabs>
+      <w:rPr>
+        <w:i/>
+        <w:color w:val="003366"/>
+      </w:rPr>
+    </w:pPr>
+    <w:r>
+      <w:rPr>
+        <w:i/>
+        <w:color w:val="003366"/>
+      </w:rPr>
+      <w:t>Website</w:t>
+    </w:r>
+    <w:r>
+      <w:rPr>
+        <w:i/>
+        <w:color w:val="003366"/>
+      </w:rPr>
+      <w:tab/>
+      <w:t xml:space="preserve">: </w:t>
+    </w:r>
+    <w:r>
+      <w:rPr>
+        <w:i/>
+        <w:color w:val="003366"/>
+      </w:rPr>
+      <w:t>soict</w:t>
+    </w:r>
+    <w:r>
+      <w:rPr>
+        <w:i/>
+        <w:color w:val="003366"/>
+      </w:rPr>
+      <w:t>.hust.edu.vn</w:t>
+    </w:r>
+  </w:p>
+  <w:p>
+    <w:pPr>
+      <w:pStyle w:val="Footer"/>
+      <w:rPr>
+        <w:i/>
+        <w:color w:val="003366"/>
+      </w:rPr>
+    </w:pPr>
+  </w:p>
+  <w:p>
+    <w:pPr>
+      <w:pStyle w:val="Footer"/>
+      <w:rPr>
+        <w:i/>
+        <w:color w:val="003366"/>
+      </w:rPr>
+    </w:pPr>
+  </w:p>
+  <w:p>
+    <w:pPr>
+      <w:pStyle w:val="Footer"/>
+      <w:rPr>
+        <w:i/>
+        <w:color w:val="003366"/>
+      </w:rPr>
+    </w:pPr>
+  </w:p>
+</w:ftr>
+</file>
+
+<file path=word/footer4.xml><?xml version="1.0" encoding="utf-8"?>
+<w:ftr xmlns:wpc="http://schemas.microsoft.com/office/word/2010/wordprocessingCanvas" xmlns:cx="http://schemas.microsoft.com/office/drawing/2014/chartex" xmlns:cx1="http://schemas.microsoft.com/office/drawing/2015/9/8/chartex" xmlns:cx2="http://schemas.microsoft.com/office/drawing/2015/10/21/chartex" xmlns:cx3="http://schemas.microsoft.com/office/drawing/2016/5/9/chartex" xmlns:cx4="http://schemas.microsoft.com/office/drawing/2016/5/10/chartex" xmlns:cx5="http://schemas.microsoft.com/office/drawing/2016/5/11/chartex" xmlns:cx6="http://schemas.microsoft.com/office/drawing/2016/5/12/chartex" xmlns:cx7="http://schemas.microsoft.com/office/drawing/2016/5/13/chartex" xmlns:cx8="http://schemas.microsoft.com/office/drawing/2016/5/14/chartex" xmlns:mc="http://schemas.openxmlformats.org/markup-compatibility/2006" xmlns:aink="http://schemas.microsoft.com/office/drawing/2016/ink" xmlns:am3d="http://schemas.microsoft.com/office/drawing/2017/model3d" xmlns:o="urn:schemas-microsoft-com:office:office" xmlns:r="http://schemas.openxmlformats.org/officeDocument/2006/relationships" xmlns:m="http://schemas.openxmlformats.org/officeDocument/2006/math" xmlns:v="urn:schemas-microsoft-com:vml" xmlns:wp14="http://schemas.microsoft.com/office/word/2010/wordprocessingDrawing" xmlns:wp="http://schemas.openxmlformats.org/drawingml/2006/wordprocessingDrawing" xmlns:w10="urn:schemas-microsoft-com:office:word" xmlns:w="http://schemas.openxmlformats.org/wordprocessingml/2006/main" xmlns:w14="http://schemas.microsoft.com/office/word/2010/wordml" xmlns:w15="http://schemas.microsoft.com/office/word/2012/wordml" xmlns:w16cid="http://schemas.microsoft.com/office/word/2016/wordml/cid" xmlns:w16se="http://schemas.microsoft.com/office/word/2015/wordml/symex" xmlns:wpg="http://schemas.microsoft.com/office/word/2010/wordprocessingGroup" xmlns:wpi="http://schemas.microsoft.com/office/word/2010/wordprocessingInk" xmlns:wne="http://schemas.microsoft.com/office/word/2006/wordml" xmlns:wps="http://schemas.microsoft.com/office/word/2010/wordprocessingShape" mc:Ignorable="w14 w15 w16se w16cid wp14">
+  <w:p/>
+  <w:p/>
+</w:ftr>
+</file>
+
 <file path=word/footer5.xml><?xml version="1.0" encoding="utf-8"?>
+<w:ftr xmlns:wpc="http://schemas.microsoft.com/office/word/2010/wordprocessingCanvas" xmlns:cx="http://schemas.microsoft.com/office/drawing/2014/chartex" xmlns:cx1="http://schemas.microsoft.com/office/drawing/2015/9/8/chartex" xmlns:cx2="http://schemas.microsoft.com/office/drawing/2015/10/21/chartex" xmlns:cx3="http://schemas.microsoft.com/office/drawing/2016/5/9/chartex" xmlns:cx4="http://schemas.microsoft.com/office/drawing/2016/5/10/chartex" xmlns:cx5="http://schemas.microsoft.com/office/drawing/2016/5/11/chartex" xmlns:cx6="http://schemas.microsoft.com/office/drawing/2016/5/12/chartex" xmlns:cx7="http://schemas.microsoft.com/office/drawing/2016/5/13/chartex" xmlns:cx8="http://schemas.microsoft.com/office/drawing/2016/5/14/chartex" xmlns:mc="http://schemas.openxmlformats.org/markup-compatibility/2006" xmlns:aink="http://schemas.microsoft.com/office/drawing/2016/ink" xmlns:am3d="http://schemas.microsoft.com/office/drawing/2017/model3d" xmlns:o="urn:schemas-microsoft-com:office:office" xmlns:r="http://schemas.openxmlformats.org/officeDocument/2006/relationships" xmlns:m="http://schemas.openxmlformats.org/officeDocument/2006/math" xmlns:v="urn:schemas-microsoft-com:vml" xmlns:wp14="http://schemas.microsoft.com/office/word/2010/wordprocessingDrawing" xmlns:wp="http://schemas.openxmlformats.org/drawingml/2006/wordprocessingDrawing" xmlns:w10="urn:schemas-microsoft-com:office:word" xmlns:w="http://schemas.openxmlformats.org/wordprocessingml/2006/main" xmlns:w14="http://schemas.microsoft.com/office/word/2010/wordml" xmlns:w15="http://schemas.microsoft.com/office/word/2012/wordml" xmlns:w16cid="http://schemas.microsoft.com/office/word/2016/wordml/cid" xmlns:w16se="http://schemas.microsoft.com/office/word/2015/wordml/symex" xmlns:wpg="http://schemas.microsoft.com/office/word/2010/wordprocessingGroup" xmlns:wpi="http://schemas.microsoft.com/office/word/2010/wordprocessingInk" xmlns:wne="http://schemas.microsoft.com/office/word/2006/wordml" xmlns:wps="http://schemas.microsoft.com/office/word/2010/wordprocessingShape" mc:Ignorable="w14 w15 w16se w16cid wp14">
+  <w:p>
+    <w:pPr>
+      <w:pStyle w:val="Footer"/>
+      <w:pBdr>
+        <w:top w:val="single" w:sz="8" w:space="1" w:color="365F91"/>
+      </w:pBdr>
+      <w:tabs>
+        <w:tab w:val="right" w:pos="8757"/>
+      </w:tabs>
+      <w:rPr>
+        <w:i/>
+        <w:color w:val="C00000"/>
+        <w:lang w:eastAsia="ar-SA" w:bidi="ar-SA"/>
+      </w:rPr>
+    </w:pPr>
+    <w:r>
+      <w:rPr>
+        <w:i/>
+        <w:color w:val="C00000"/>
+        <w:lang w:eastAsia="ar-SA" w:bidi="ar-SA"/>
+      </w:rPr>
+      <w:t>soict.hust.edu.vn</w:t>
+    </w:r>
+    <w:r>
+      <w:rPr>
+        <w:i/>
+        <w:color w:val="C00000"/>
+        <w:lang w:eastAsia="ar-SA" w:bidi="ar-SA"/>
+      </w:rPr>
+      <w:tab/>
+    </w:r>
+    <w:r>
+      <w:rPr>
+        <w:i/>
+        <w:color w:val="C00000"/>
+        <w:lang w:eastAsia="ar-SA" w:bidi="ar-SA"/>
+      </w:rPr>
+      <w:fldChar w:fldCharType="begin"/>
+    </w:r>
+    <w:r>
+      <w:rPr>
+        <w:i/>
+        <w:color w:val="C00000"/>
+        <w:lang w:eastAsia="ar-SA" w:bidi="ar-SA"/>
+      </w:rPr>
+      <w:instrText xml:space="preserve"> PAGE </w:instrText>
+    </w:r>
+    <w:r>
+      <w:rPr>
+        <w:i/>
+        <w:color w:val="C00000"/>
+        <w:lang w:eastAsia="ar-SA" w:bidi="ar-SA"/>
+      </w:rPr>
+      <w:fldChar w:fldCharType="separate"/>
+    </w:r>
+    <w:r>
+      <w:rPr>
+        <w:i/>
+        <w:noProof/>
+        <w:color w:val="C00000"/>
+        <w:lang w:eastAsia="ar-SA" w:bidi="ar-SA"/>
+      </w:rPr>
+      <w:t>12</w:t>
+    </w:r>
+    <w:r>
+      <w:rPr>
+        <w:i/>
+        <w:color w:val="C00000"/>
+        <w:lang w:eastAsia="ar-SA" w:bidi="ar-SA"/>
+      </w:rPr>
+      <w:fldChar w:fldCharType="end"/>
+    </w:r>
+    <w:r>
+      <w:rPr>
+        <w:i/>
+        <w:color w:val="C00000"/>
+        <w:lang w:eastAsia="ar-SA" w:bidi="ar-SA"/>
+      </w:rPr>
+      <w:t>/</w:t>
+    </w:r>
+    <w:r>
+      <w:rPr>
+        <w:i/>
+        <w:color w:val="C00000"/>
+        <w:lang w:eastAsia="ar-SA" w:bidi="ar-SA"/>
+      </w:rPr>
+      <w:fldChar w:fldCharType="begin"/>
+    </w:r>
+    <w:r>
+      <w:rPr>
+        <w:i/>
+        <w:color w:val="C00000"/>
+        <w:lang w:eastAsia="ar-SA" w:bidi="ar-SA"/>
+      </w:rPr>
+      <w:instrText xml:space="preserve"> NUMPAGES \*Arabic </w:instrText>
+    </w:r>
+    <w:r>
+      <w:rPr>
+        <w:i/>
+        <w:color w:val="C00000"/>
+        <w:lang w:eastAsia="ar-SA" w:bidi="ar-SA"/>
+      </w:rPr>
+      <w:fldChar w:fldCharType="separate"/>
+    </w:r>
+    <w:r>
+      <w:rPr>
+        <w:i/>
+        <w:noProof/>
+        <w:color w:val="C00000"/>
+        <w:lang w:eastAsia="ar-SA" w:bidi="ar-SA"/>
+      </w:rPr>
+      <w:t>12</w:t>
+    </w:r>
+    <w:r>
+      <w:rPr>
+        <w:i/>
+        <w:color w:val="C00000"/>
+        <w:lang w:eastAsia="ar-SA" w:bidi="ar-SA"/>
+      </w:rPr>
+      <w:fldChar w:fldCharType="end"/>
+    </w:r>
+  </w:p>
+</w:ftr>
+</file>
+
+<file path=word/footer6.xml><?xml version="1.0" encoding="utf-8"?>
 <w:ftr xmlns:wpc="http://schemas.microsoft.com/office/word/2010/wordprocessingCanvas" xmlns:cx="http://schemas.microsoft.com/office/drawing/2014/chartex" xmlns:cx1="http://schemas.microsoft.com/office/drawing/2015/9/8/chartex" xmlns:cx2="http://schemas.microsoft.com/office/drawing/2015/10/21/chartex" xmlns:cx3="http://schemas.microsoft.com/office/drawing/2016/5/9/chartex" xmlns:cx4="http://schemas.microsoft.com/office/drawing/2016/5/10/chartex" xmlns:cx5="http://schemas.microsoft.com/office/drawing/2016/5/11/chartex" xmlns:cx6="http://schemas.microsoft.com/office/drawing/2016/5/12/chartex" xmlns:cx7="http://schemas.microsoft.com/office/drawing/2016/5/13/chartex" xmlns:cx8="http://schemas.microsoft.com/office/drawing/2016/5/14/chartex" xmlns:mc="http://schemas.openxmlformats.org/markup-compatibility/2006" xmlns:aink="http://schemas.microsoft.com/office/drawing/2016/ink" xmlns:am3d="http://schemas.microsoft.com/office/drawing/2017/model3d" xmlns:o="urn:schemas-microsoft-com:office:office" xmlns:r="http://schemas.openxmlformats.org/officeDocument/2006/relationships" xmlns:m="http://schemas.openxmlformats.org/officeDocument/2006/math" xmlns:v="urn:schemas-microsoft-com:vml" xmlns:wp14="http://schemas.microsoft.com/office/word/2010/wordprocessingDrawing" xmlns:wp="http://schemas.openxmlformats.org/drawingml/2006/wordprocessingDrawing" xmlns:w10="urn:schemas-microsoft-com:office:word" xmlns:w="http://schemas.openxmlformats.org/wordprocessingml/2006/main" xmlns:w14="http://schemas.microsoft.com/office/word/2010/wordml" xmlns:w15="http://schemas.microsoft.com/office/word/2012/wordml" xmlns:w16cid="http://schemas.microsoft.com/office/word/2016/wordml/cid" xmlns:w16se="http://schemas.microsoft.com/office/word/2015/wordml/symex" xmlns:wpg="http://schemas.microsoft.com/office/word/2010/wordprocessingGroup" xmlns:wpi="http://schemas.microsoft.com/office/word/2010/wordprocessingInk" xmlns:wne="http://schemas.microsoft.com/office/word/2006/wordml" xmlns:wps="http://schemas.microsoft.com/office/word/2010/wordprocessingShape" mc:Ignorable="w14 w15 w16se w16cid wp14">
   <w:p/>
 </w:ftr>
@@ -4744,6 +4721,16 @@
 </file>
 
 <file path=word/header1.xml><?xml version="1.0" encoding="utf-8"?>
+<w:hdr xmlns:wpc="http://schemas.microsoft.com/office/word/2010/wordprocessingCanvas" xmlns:cx="http://schemas.microsoft.com/office/drawing/2014/chartex" xmlns:cx1="http://schemas.microsoft.com/office/drawing/2015/9/8/chartex" xmlns:cx2="http://schemas.microsoft.com/office/drawing/2015/10/21/chartex" xmlns:cx3="http://schemas.microsoft.com/office/drawing/2016/5/9/chartex" xmlns:cx4="http://schemas.microsoft.com/office/drawing/2016/5/10/chartex" xmlns:cx5="http://schemas.microsoft.com/office/drawing/2016/5/11/chartex" xmlns:cx6="http://schemas.microsoft.com/office/drawing/2016/5/12/chartex" xmlns:cx7="http://schemas.microsoft.com/office/drawing/2016/5/13/chartex" xmlns:cx8="http://schemas.microsoft.com/office/drawing/2016/5/14/chartex" xmlns:mc="http://schemas.openxmlformats.org/markup-compatibility/2006" xmlns:aink="http://schemas.microsoft.com/office/drawing/2016/ink" xmlns:am3d="http://schemas.microsoft.com/office/drawing/2017/model3d" xmlns:o="urn:schemas-microsoft-com:office:office" xmlns:r="http://schemas.openxmlformats.org/officeDocument/2006/relationships" xmlns:m="http://schemas.openxmlformats.org/officeDocument/2006/math" xmlns:v="urn:schemas-microsoft-com:vml" xmlns:wp14="http://schemas.microsoft.com/office/word/2010/wordprocessingDrawing" xmlns:wp="http://schemas.openxmlformats.org/drawingml/2006/wordprocessingDrawing" xmlns:w10="urn:schemas-microsoft-com:office:word" xmlns:w="http://schemas.openxmlformats.org/wordprocessingml/2006/main" xmlns:w14="http://schemas.microsoft.com/office/word/2010/wordml" xmlns:w15="http://schemas.microsoft.com/office/word/2012/wordml" xmlns:w16cid="http://schemas.microsoft.com/office/word/2016/wordml/cid" xmlns:w16se="http://schemas.microsoft.com/office/word/2015/wordml/symex" xmlns:wpg="http://schemas.microsoft.com/office/word/2010/wordprocessingGroup" xmlns:wpi="http://schemas.microsoft.com/office/word/2010/wordprocessingInk" xmlns:wne="http://schemas.microsoft.com/office/word/2006/wordml" xmlns:wps="http://schemas.microsoft.com/office/word/2010/wordprocessingShape" mc:Ignorable="w14 w15 w16se w16cid wp14">
+  <w:p>
+    <w:pPr>
+      <w:pStyle w:val="Header"/>
+    </w:pPr>
+  </w:p>
+</w:hdr>
+</file>
+
+<file path=word/header2.xml><?xml version="1.0" encoding="utf-8"?>
 <w:hdr xmlns:wpc="http://schemas.microsoft.com/office/word/2010/wordprocessingCanvas" xmlns:cx="http://schemas.microsoft.com/office/drawing/2014/chartex" xmlns:cx1="http://schemas.microsoft.com/office/drawing/2015/9/8/chartex" xmlns:cx2="http://schemas.microsoft.com/office/drawing/2015/10/21/chartex" xmlns:cx3="http://schemas.microsoft.com/office/drawing/2016/5/9/chartex" xmlns:cx4="http://schemas.microsoft.com/office/drawing/2016/5/10/chartex" xmlns:cx5="http://schemas.microsoft.com/office/drawing/2016/5/11/chartex" xmlns:cx6="http://schemas.microsoft.com/office/drawing/2016/5/12/chartex" xmlns:cx7="http://schemas.microsoft.com/office/drawing/2016/5/13/chartex" xmlns:cx8="http://schemas.microsoft.com/office/drawing/2016/5/14/chartex" xmlns:mc="http://schemas.openxmlformats.org/markup-compatibility/2006" xmlns:aink="http://schemas.microsoft.com/office/drawing/2016/ink" xmlns:am3d="http://schemas.microsoft.com/office/drawing/2017/model3d" xmlns:o="urn:schemas-microsoft-com:office:office" xmlns:r="http://schemas.openxmlformats.org/officeDocument/2006/relationships" xmlns:m="http://schemas.openxmlformats.org/officeDocument/2006/math" xmlns:v="urn:schemas-microsoft-com:vml" xmlns:wp14="http://schemas.microsoft.com/office/word/2010/wordprocessingDrawing" xmlns:wp="http://schemas.openxmlformats.org/drawingml/2006/wordprocessingDrawing" xmlns:w10="urn:schemas-microsoft-com:office:word" xmlns:w="http://schemas.openxmlformats.org/wordprocessingml/2006/main" xmlns:w14="http://schemas.microsoft.com/office/word/2010/wordml" xmlns:w15="http://schemas.microsoft.com/office/word/2012/wordml" xmlns:w16cid="http://schemas.microsoft.com/office/word/2016/wordml/cid" xmlns:w16se="http://schemas.microsoft.com/office/word/2015/wordml/symex" xmlns:wpg="http://schemas.microsoft.com/office/word/2010/wordprocessingGroup" xmlns:wpi="http://schemas.microsoft.com/office/word/2010/wordprocessingInk" xmlns:wne="http://schemas.microsoft.com/office/word/2006/wordml" xmlns:wps="http://schemas.microsoft.com/office/word/2010/wordprocessingShape" mc:Ignorable="w14 w15 w16se w16cid wp14">
   <w:p>
     <w:pPr>
@@ -4775,13 +4762,23 @@
 </w:hdr>
 </file>
 
-<file path=word/header2.xml><?xml version="1.0" encoding="utf-8"?>
+<file path=word/header3.xml><?xml version="1.0" encoding="utf-8"?>
+<w:hdr xmlns:wpc="http://schemas.microsoft.com/office/word/2010/wordprocessingCanvas" xmlns:cx="http://schemas.microsoft.com/office/drawing/2014/chartex" xmlns:cx1="http://schemas.microsoft.com/office/drawing/2015/9/8/chartex" xmlns:cx2="http://schemas.microsoft.com/office/drawing/2015/10/21/chartex" xmlns:cx3="http://schemas.microsoft.com/office/drawing/2016/5/9/chartex" xmlns:cx4="http://schemas.microsoft.com/office/drawing/2016/5/10/chartex" xmlns:cx5="http://schemas.microsoft.com/office/drawing/2016/5/11/chartex" xmlns:cx6="http://schemas.microsoft.com/office/drawing/2016/5/12/chartex" xmlns:cx7="http://schemas.microsoft.com/office/drawing/2016/5/13/chartex" xmlns:cx8="http://schemas.microsoft.com/office/drawing/2016/5/14/chartex" xmlns:mc="http://schemas.openxmlformats.org/markup-compatibility/2006" xmlns:aink="http://schemas.microsoft.com/office/drawing/2016/ink" xmlns:am3d="http://schemas.microsoft.com/office/drawing/2017/model3d" xmlns:o="urn:schemas-microsoft-com:office:office" xmlns:r="http://schemas.openxmlformats.org/officeDocument/2006/relationships" xmlns:m="http://schemas.openxmlformats.org/officeDocument/2006/math" xmlns:v="urn:schemas-microsoft-com:vml" xmlns:wp14="http://schemas.microsoft.com/office/word/2010/wordprocessingDrawing" xmlns:wp="http://schemas.openxmlformats.org/drawingml/2006/wordprocessingDrawing" xmlns:w10="urn:schemas-microsoft-com:office:word" xmlns:w="http://schemas.openxmlformats.org/wordprocessingml/2006/main" xmlns:w14="http://schemas.microsoft.com/office/word/2010/wordml" xmlns:w15="http://schemas.microsoft.com/office/word/2012/wordml" xmlns:w16cid="http://schemas.microsoft.com/office/word/2016/wordml/cid" xmlns:w16se="http://schemas.microsoft.com/office/word/2015/wordml/symex" xmlns:wpg="http://schemas.microsoft.com/office/word/2010/wordprocessingGroup" xmlns:wpi="http://schemas.microsoft.com/office/word/2010/wordprocessingInk" xmlns:wne="http://schemas.microsoft.com/office/word/2006/wordml" xmlns:wps="http://schemas.microsoft.com/office/word/2010/wordprocessingShape" mc:Ignorable="w14 w15 w16se w16cid wp14">
+  <w:p>
+    <w:pPr>
+      <w:pStyle w:val="Header"/>
+    </w:pPr>
+  </w:p>
+</w:hdr>
+</file>
+
+<file path=word/header4.xml><?xml version="1.0" encoding="utf-8"?>
 <w:hdr xmlns:wpc="http://schemas.microsoft.com/office/word/2010/wordprocessingCanvas" xmlns:cx="http://schemas.microsoft.com/office/drawing/2014/chartex" xmlns:cx1="http://schemas.microsoft.com/office/drawing/2015/9/8/chartex" xmlns:cx2="http://schemas.microsoft.com/office/drawing/2015/10/21/chartex" xmlns:cx3="http://schemas.microsoft.com/office/drawing/2016/5/9/chartex" xmlns:cx4="http://schemas.microsoft.com/office/drawing/2016/5/10/chartex" xmlns:cx5="http://schemas.microsoft.com/office/drawing/2016/5/11/chartex" xmlns:cx6="http://schemas.microsoft.com/office/drawing/2016/5/12/chartex" xmlns:cx7="http://schemas.microsoft.com/office/drawing/2016/5/13/chartex" xmlns:cx8="http://schemas.microsoft.com/office/drawing/2016/5/14/chartex" xmlns:mc="http://schemas.openxmlformats.org/markup-compatibility/2006" xmlns:aink="http://schemas.microsoft.com/office/drawing/2016/ink" xmlns:am3d="http://schemas.microsoft.com/office/drawing/2017/model3d" xmlns:o="urn:schemas-microsoft-com:office:office" xmlns:r="http://schemas.openxmlformats.org/officeDocument/2006/relationships" xmlns:m="http://schemas.openxmlformats.org/officeDocument/2006/math" xmlns:v="urn:schemas-microsoft-com:vml" xmlns:wp14="http://schemas.microsoft.com/office/word/2010/wordprocessingDrawing" xmlns:wp="http://schemas.openxmlformats.org/drawingml/2006/wordprocessingDrawing" xmlns:w10="urn:schemas-microsoft-com:office:word" xmlns:w="http://schemas.openxmlformats.org/wordprocessingml/2006/main" xmlns:w14="http://schemas.microsoft.com/office/word/2010/wordml" xmlns:w15="http://schemas.microsoft.com/office/word/2012/wordml" xmlns:w16cid="http://schemas.microsoft.com/office/word/2016/wordml/cid" xmlns:w16se="http://schemas.microsoft.com/office/word/2015/wordml/symex" xmlns:wpg="http://schemas.microsoft.com/office/word/2010/wordprocessingGroup" xmlns:wpi="http://schemas.microsoft.com/office/word/2010/wordprocessingInk" xmlns:wne="http://schemas.microsoft.com/office/word/2006/wordml" xmlns:wps="http://schemas.microsoft.com/office/word/2010/wordprocessingShape" mc:Ignorable="w14 w15 w16se w16cid wp14">
   <w:p/>
 </w:hdr>
 </file>
 
-<file path=word/header3.xml><?xml version="1.0" encoding="utf-8"?>
+<file path=word/header5.xml><?xml version="1.0" encoding="utf-8"?>
 <w:hdr xmlns:wpc="http://schemas.microsoft.com/office/word/2010/wordprocessingCanvas" xmlns:cx="http://schemas.microsoft.com/office/drawing/2014/chartex" xmlns:cx1="http://schemas.microsoft.com/office/drawing/2015/9/8/chartex" xmlns:cx2="http://schemas.microsoft.com/office/drawing/2015/10/21/chartex" xmlns:cx3="http://schemas.microsoft.com/office/drawing/2016/5/9/chartex" xmlns:cx4="http://schemas.microsoft.com/office/drawing/2016/5/10/chartex" xmlns:cx5="http://schemas.microsoft.com/office/drawing/2016/5/11/chartex" xmlns:cx6="http://schemas.microsoft.com/office/drawing/2016/5/12/chartex" xmlns:cx7="http://schemas.microsoft.com/office/drawing/2016/5/13/chartex" xmlns:cx8="http://schemas.microsoft.com/office/drawing/2016/5/14/chartex" xmlns:mc="http://schemas.openxmlformats.org/markup-compatibility/2006" xmlns:aink="http://schemas.microsoft.com/office/drawing/2016/ink" xmlns:am3d="http://schemas.microsoft.com/office/drawing/2017/model3d" xmlns:o="urn:schemas-microsoft-com:office:office" xmlns:r="http://schemas.openxmlformats.org/officeDocument/2006/relationships" xmlns:m="http://schemas.openxmlformats.org/officeDocument/2006/math" xmlns:v="urn:schemas-microsoft-com:vml" xmlns:wp14="http://schemas.microsoft.com/office/word/2010/wordprocessingDrawing" xmlns:wp="http://schemas.openxmlformats.org/drawingml/2006/wordprocessingDrawing" xmlns:w10="urn:schemas-microsoft-com:office:word" xmlns:w="http://schemas.openxmlformats.org/wordprocessingml/2006/main" xmlns:w14="http://schemas.microsoft.com/office/word/2010/wordml" xmlns:w15="http://schemas.microsoft.com/office/word/2012/wordml" xmlns:w16cid="http://schemas.microsoft.com/office/word/2016/wordml/cid" xmlns:w16se="http://schemas.microsoft.com/office/word/2015/wordml/symex" xmlns:wpg="http://schemas.microsoft.com/office/word/2010/wordprocessingGroup" xmlns:wpi="http://schemas.microsoft.com/office/word/2010/wordprocessingInk" xmlns:wne="http://schemas.microsoft.com/office/word/2006/wordml" xmlns:wps="http://schemas.microsoft.com/office/word/2010/wordprocessingShape" mc:Ignorable="w14 w15 w16se w16cid wp14">
   <w:p>
     <w:pPr>
@@ -5071,7 +5068,7 @@
 </w:hdr>
 </file>
 
-<file path=word/header4.xml><?xml version="1.0" encoding="utf-8"?>
+<file path=word/header6.xml><?xml version="1.0" encoding="utf-8"?>
 <w:hdr xmlns:wpc="http://schemas.microsoft.com/office/word/2010/wordprocessingCanvas" xmlns:cx="http://schemas.microsoft.com/office/drawing/2014/chartex" xmlns:cx1="http://schemas.microsoft.com/office/drawing/2015/9/8/chartex" xmlns:cx2="http://schemas.microsoft.com/office/drawing/2015/10/21/chartex" xmlns:cx3="http://schemas.microsoft.com/office/drawing/2016/5/9/chartex" xmlns:cx4="http://schemas.microsoft.com/office/drawing/2016/5/10/chartex" xmlns:cx5="http://schemas.microsoft.com/office/drawing/2016/5/11/chartex" xmlns:cx6="http://schemas.microsoft.com/office/drawing/2016/5/12/chartex" xmlns:cx7="http://schemas.microsoft.com/office/drawing/2016/5/13/chartex" xmlns:cx8="http://schemas.microsoft.com/office/drawing/2016/5/14/chartex" xmlns:mc="http://schemas.openxmlformats.org/markup-compatibility/2006" xmlns:aink="http://schemas.microsoft.com/office/drawing/2016/ink" xmlns:am3d="http://schemas.microsoft.com/office/drawing/2017/model3d" xmlns:o="urn:schemas-microsoft-com:office:office" xmlns:r="http://schemas.openxmlformats.org/officeDocument/2006/relationships" xmlns:m="http://schemas.openxmlformats.org/officeDocument/2006/math" xmlns:v="urn:schemas-microsoft-com:vml" xmlns:wp14="http://schemas.microsoft.com/office/word/2010/wordprocessingDrawing" xmlns:wp="http://schemas.openxmlformats.org/drawingml/2006/wordprocessingDrawing" xmlns:w10="urn:schemas-microsoft-com:office:word" xmlns:w="http://schemas.openxmlformats.org/wordprocessingml/2006/main" xmlns:w14="http://schemas.microsoft.com/office/word/2010/wordml" xmlns:w15="http://schemas.microsoft.com/office/word/2012/wordml" xmlns:w16cid="http://schemas.microsoft.com/office/word/2016/wordml/cid" xmlns:w16se="http://schemas.microsoft.com/office/word/2015/wordml/symex" xmlns:wpg="http://schemas.microsoft.com/office/word/2010/wordprocessingGroup" xmlns:wpi="http://schemas.microsoft.com/office/word/2010/wordprocessingInk" xmlns:wne="http://schemas.microsoft.com/office/word/2006/wordml" xmlns:wps="http://schemas.microsoft.com/office/word/2010/wordprocessingShape" mc:Ignorable="w14 w15 w16se w16cid wp14">
   <w:p/>
 </w:hdr>
@@ -8194,7 +8191,6 @@
   <w:style w:type="character" w:default="1" w:styleId="DefaultParagraphFont">
     <w:name w:val="Default Paragraph Font"/>
     <w:uiPriority w:val="1"/>
-    <w:semiHidden/>
     <w:unhideWhenUsed/>
   </w:style>
   <w:style w:type="table" w:default="1" w:styleId="TableNormal">
@@ -9360,7 +9356,7 @@
 </file>
 
 <file path=customXml/itemProps1.xml><?xml version="1.0" encoding="utf-8"?>
-<ds:datastoreItem xmlns:ds="http://schemas.openxmlformats.org/officeDocument/2006/customXml" ds:itemID="{9532335E-0DD7-437B-A44B-DB6E34986E89}">
+<ds:datastoreItem xmlns:ds="http://schemas.openxmlformats.org/officeDocument/2006/customXml" ds:itemID="{C52FF9F3-8474-40A1-A593-29B0F15D14A2}">
   <ds:schemaRefs>
     <ds:schemaRef ds:uri="http://schemas.openxmlformats.org/officeDocument/2006/bibliography"/>
   </ds:schemaRefs>

</xml_diff>

<commit_message>
them thong tin co ban
</commit_message>
<xml_diff>
--- a/MyProjectMgnt.docx
+++ b/MyProjectMgnt.docx
@@ -170,7 +170,7 @@
           <w:i/>
           <w:sz w:val="42"/>
         </w:rPr>
-        <w:t>HỆ THỐNG TÌM KIẾM THÔNG TIN NHÀ HÀNG MÓN</w:t>
+        <w:t xml:space="preserve">HỆ THỐNG TÌM KIẾM THÔNG TIN NHÀ HÀNG </w:t>
       </w:r>
       <w:r>
         <w:rPr>
@@ -178,7 +178,7 @@
           <w:i/>
           <w:sz w:val="42"/>
         </w:rPr>
-        <w:t xml:space="preserve"> </w:t>
+        <w:t xml:space="preserve">- </w:t>
       </w:r>
       <w:r>
         <w:rPr>
@@ -186,6 +186,22 @@
           <w:i/>
           <w:sz w:val="42"/>
         </w:rPr>
+        <w:t>MÓN</w:t>
+      </w:r>
+      <w:r>
+        <w:rPr>
+          <w:b/>
+          <w:i/>
+          <w:sz w:val="42"/>
+        </w:rPr>
+        <w:t xml:space="preserve"> </w:t>
+      </w:r>
+      <w:r>
+        <w:rPr>
+          <w:b/>
+          <w:i/>
+          <w:sz w:val="42"/>
+        </w:rPr>
         <w:t>ĂN</w:t>
       </w:r>
     </w:p>
@@ -194,7 +210,13 @@
         <w:rPr>
           <w:i/>
         </w:rPr>
-        <w:t>11/2018</w:t>
+        <w:t>06</w:t>
+      </w:r>
+      <w:r>
+        <w:rPr>
+          <w:i/>
+        </w:rPr>
+        <w:t>/2018</w:t>
       </w:r>
     </w:p>
     <w:p>
@@ -239,72 +261,6 @@
         <w:br w:type="page"/>
       </w:r>
     </w:p>
-    <w:p/>
-    <w:p/>
-    <w:p/>
-    <w:p/>
-    <w:p/>
-    <w:p/>
-    <w:p/>
-    <w:p/>
-    <w:p/>
-    <w:p/>
-    <w:p/>
-    <w:p/>
-    <w:p/>
-    <w:p/>
-    <w:p/>
-    <w:p/>
-    <w:p/>
-    <w:p/>
-    <w:p/>
-    <w:p/>
-    <w:p/>
-    <w:p/>
-    <w:p/>
-    <w:p/>
-    <w:p/>
-    <w:p/>
-    <w:p/>
-    <w:p/>
-    <w:p/>
-    <w:p/>
-    <w:p/>
-    <w:p/>
-    <w:p/>
-    <w:p/>
-    <w:p/>
-    <w:p/>
-    <w:p/>
-    <w:p/>
-    <w:p/>
-    <w:p/>
-    <w:p/>
-    <w:p/>
-    <w:p/>
-    <w:p/>
-    <w:p/>
-    <w:p/>
-    <w:p/>
-    <w:p/>
-    <w:p/>
-    <w:p/>
-    <w:p/>
-    <w:p/>
-    <w:p/>
-    <w:p/>
-    <w:p/>
-    <w:p/>
-    <w:p/>
-    <w:p/>
-    <w:p/>
-    <w:p/>
-    <w:p/>
-    <w:p/>
-    <w:p/>
-    <w:p/>
-    <w:p/>
-    <w:p/>
     <w:p>
       <w:pPr>
         <w:pStyle w:val="NormalH"/>
@@ -3073,10 +3029,10 @@
       </w:tblPr>
       <w:tblGrid>
         <w:gridCol w:w="1495"/>
-        <w:gridCol w:w="3095"/>
-        <w:gridCol w:w="1148"/>
-        <w:gridCol w:w="1552"/>
-        <w:gridCol w:w="1440"/>
+        <w:gridCol w:w="2640"/>
+        <w:gridCol w:w="1170"/>
+        <w:gridCol w:w="1710"/>
+        <w:gridCol w:w="1715"/>
       </w:tblGrid>
       <w:tr>
         <w:trPr>
@@ -3095,7 +3051,7 @@
         </w:tc>
         <w:tc>
           <w:tcPr>
-            <w:tcW w:w="3095" w:type="dxa"/>
+            <w:tcW w:w="2640" w:type="dxa"/>
           </w:tcPr>
           <w:p>
             <w:pPr>
@@ -3114,7 +3070,7 @@
         </w:tc>
         <w:tc>
           <w:tcPr>
-            <w:tcW w:w="1148" w:type="dxa"/>
+            <w:tcW w:w="1170" w:type="dxa"/>
           </w:tcPr>
           <w:p>
             <w:pPr>
@@ -3127,7 +3083,7 @@
         </w:tc>
         <w:tc>
           <w:tcPr>
-            <w:tcW w:w="1552" w:type="dxa"/>
+            <w:tcW w:w="1710" w:type="dxa"/>
           </w:tcPr>
           <w:p>
             <w:pPr>
@@ -3140,7 +3096,7 @@
         </w:tc>
         <w:tc>
           <w:tcPr>
-            <w:tcW w:w="1440" w:type="dxa"/>
+            <w:tcW w:w="1715" w:type="dxa"/>
           </w:tcPr>
           <w:p>
             <w:pPr>
@@ -3163,13 +3119,105 @@
           </w:tcPr>
           <w:p>
             <w:r>
-              <w:t>15/09/2005</w:t>
+              <w:t>27</w:t>
+            </w:r>
+            <w:r>
+              <w:t>/0</w:t>
+            </w:r>
+            <w:r>
+              <w:t>6</w:t>
+            </w:r>
+            <w:r>
+              <w:t>/20</w:t>
+            </w:r>
+            <w:r>
+              <w:t>18</w:t>
             </w:r>
           </w:p>
         </w:tc>
         <w:tc>
           <w:tcPr>
-            <w:tcW w:w="3095" w:type="dxa"/>
+            <w:tcW w:w="2640" w:type="dxa"/>
+          </w:tcPr>
+          <w:p>
+            <w:pPr>
+              <w:cnfStyle w:val="000000000000" w:firstRow="0" w:lastRow="0" w:firstColumn="0" w:lastColumn="0" w:oddVBand="0" w:evenVBand="0" w:oddHBand="0" w:evenHBand="0" w:firstRowFirstColumn="0" w:firstRowLastColumn="0" w:lastRowFirstColumn="0" w:lastRowLastColumn="0"/>
+            </w:pPr>
+            <w:r>
+              <w:t>Khởi tạo dự án</w:t>
+            </w:r>
+          </w:p>
+        </w:tc>
+        <w:tc>
+          <w:tcPr>
+            <w:tcW w:w="1170" w:type="dxa"/>
+          </w:tcPr>
+          <w:p>
+            <w:pPr>
+              <w:cnfStyle w:val="000000000000" w:firstRow="0" w:lastRow="0" w:firstColumn="0" w:lastColumn="0" w:oddVBand="0" w:evenVBand="0" w:oddHBand="0" w:evenHBand="0" w:firstRowFirstColumn="0" w:firstRowLastColumn="0" w:lastRowFirstColumn="0" w:lastRowLastColumn="0"/>
+            </w:pPr>
+            <w:r>
+              <w:t>1.0</w:t>
+            </w:r>
+          </w:p>
+        </w:tc>
+        <w:tc>
+          <w:tcPr>
+            <w:tcW w:w="1710" w:type="dxa"/>
+          </w:tcPr>
+          <w:p>
+            <w:pPr>
+              <w:cnfStyle w:val="000000000000" w:firstRow="0" w:lastRow="0" w:firstColumn="0" w:lastColumn="0" w:oddVBand="0" w:evenVBand="0" w:oddHBand="0" w:evenHBand="0" w:firstRowFirstColumn="0" w:firstRowLastColumn="0" w:lastRowFirstColumn="0" w:lastRowLastColumn="0"/>
+            </w:pPr>
+            <w:r>
+              <w:t>Đào Công Hoàng</w:t>
+            </w:r>
+          </w:p>
+        </w:tc>
+        <w:tc>
+          <w:tcPr>
+            <w:tcW w:w="1715" w:type="dxa"/>
+          </w:tcPr>
+          <w:p>
+            <w:pPr>
+              <w:cnfStyle w:val="000000000000" w:firstRow="0" w:lastRow="0" w:firstColumn="0" w:lastColumn="0" w:oddVBand="0" w:evenVBand="0" w:oddHBand="0" w:evenHBand="0" w:firstRowFirstColumn="0" w:firstRowLastColumn="0" w:lastRowFirstColumn="0" w:lastRowLastColumn="0"/>
+            </w:pPr>
+            <w:r>
+              <w:t>Ngô Quang Hòa</w:t>
+            </w:r>
+          </w:p>
+        </w:tc>
+      </w:tr>
+      <w:tr>
+        <w:trPr>
+          <w:trHeight w:val="540"/>
+        </w:trPr>
+        <w:tc>
+          <w:tcPr>
+            <w:cnfStyle w:val="001000000000" w:firstRow="0" w:lastRow="0" w:firstColumn="1" w:lastColumn="0" w:oddVBand="0" w:evenVBand="0" w:oddHBand="0" w:evenHBand="0" w:firstRowFirstColumn="0" w:firstRowLastColumn="0" w:lastRowFirstColumn="0" w:lastRowLastColumn="0"/>
+            <w:tcW w:w="1495" w:type="dxa"/>
+          </w:tcPr>
+          <w:p>
+            <w:r>
+              <w:t>21</w:t>
+            </w:r>
+            <w:r>
+              <w:t>/1</w:t>
+            </w:r>
+            <w:r>
+              <w:t>0</w:t>
+            </w:r>
+            <w:r>
+              <w:t>/20</w:t>
+            </w:r>
+            <w:r>
+              <w:t>18</w:t>
+            </w:r>
+          </w:p>
+        </w:tc>
+        <w:tc>
+          <w:tcPr>
+            <w:tcW w:w="2640" w:type="dxa"/>
           </w:tcPr>
           <w:p>
             <w:pPr>
@@ -3179,20 +3227,7 @@
         </w:tc>
         <w:tc>
           <w:tcPr>
-            <w:tcW w:w="1148" w:type="dxa"/>
-          </w:tcPr>
-          <w:p>
-            <w:pPr>
-              <w:cnfStyle w:val="000000000000" w:firstRow="0" w:lastRow="0" w:firstColumn="0" w:lastColumn="0" w:oddVBand="0" w:evenVBand="0" w:oddHBand="0" w:evenHBand="0" w:firstRowFirstColumn="0" w:firstRowLastColumn="0" w:lastRowFirstColumn="0" w:lastRowLastColumn="0"/>
-            </w:pPr>
-            <w:r>
-              <w:t>0.4</w:t>
-            </w:r>
-          </w:p>
-        </w:tc>
-        <w:tc>
-          <w:tcPr>
-            <w:tcW w:w="1552" w:type="dxa"/>
+            <w:tcW w:w="1170" w:type="dxa"/>
           </w:tcPr>
           <w:p>
             <w:pPr>
@@ -3202,7 +3237,17 @@
         </w:tc>
         <w:tc>
           <w:tcPr>
-            <w:tcW w:w="1440" w:type="dxa"/>
+            <w:tcW w:w="1710" w:type="dxa"/>
+          </w:tcPr>
+          <w:p>
+            <w:pPr>
+              <w:cnfStyle w:val="000000000000" w:firstRow="0" w:lastRow="0" w:firstColumn="0" w:lastColumn="0" w:oddVBand="0" w:evenVBand="0" w:oddHBand="0" w:evenHBand="0" w:firstRowFirstColumn="0" w:firstRowLastColumn="0" w:lastRowFirstColumn="0" w:lastRowLastColumn="0"/>
+            </w:pPr>
+          </w:p>
+        </w:tc>
+        <w:tc>
+          <w:tcPr>
+            <w:tcW w:w="1715" w:type="dxa"/>
           </w:tcPr>
           <w:p>
             <w:pPr>
@@ -3222,13 +3267,22 @@
           </w:tcPr>
           <w:p>
             <w:r>
-              <w:t>15/11/2005</w:t>
+              <w:t>19</w:t>
+            </w:r>
+            <w:r>
+              <w:t>/1</w:t>
+            </w:r>
+            <w:r>
+              <w:t>1</w:t>
+            </w:r>
+            <w:r>
+              <w:t>/2005</w:t>
             </w:r>
           </w:p>
         </w:tc>
         <w:tc>
           <w:tcPr>
-            <w:tcW w:w="3095" w:type="dxa"/>
+            <w:tcW w:w="2640" w:type="dxa"/>
           </w:tcPr>
           <w:p>
             <w:pPr>
@@ -3238,20 +3292,7 @@
         </w:tc>
         <w:tc>
           <w:tcPr>
-            <w:tcW w:w="1148" w:type="dxa"/>
-          </w:tcPr>
-          <w:p>
-            <w:pPr>
-              <w:cnfStyle w:val="000000000000" w:firstRow="0" w:lastRow="0" w:firstColumn="0" w:lastColumn="0" w:oddVBand="0" w:evenVBand="0" w:oddHBand="0" w:evenHBand="0" w:firstRowFirstColumn="0" w:firstRowLastColumn="0" w:lastRowFirstColumn="0" w:lastRowLastColumn="0"/>
-            </w:pPr>
-            <w:r>
-              <w:t>0.6</w:t>
-            </w:r>
-          </w:p>
-        </w:tc>
-        <w:tc>
-          <w:tcPr>
-            <w:tcW w:w="1552" w:type="dxa"/>
+            <w:tcW w:w="1170" w:type="dxa"/>
           </w:tcPr>
           <w:p>
             <w:pPr>
@@ -3261,33 +3302,7 @@
         </w:tc>
         <w:tc>
           <w:tcPr>
-            <w:tcW w:w="1440" w:type="dxa"/>
-          </w:tcPr>
-          <w:p>
-            <w:pPr>
-              <w:cnfStyle w:val="000000000000" w:firstRow="0" w:lastRow="0" w:firstColumn="0" w:lastColumn="0" w:oddVBand="0" w:evenVBand="0" w:oddHBand="0" w:evenHBand="0" w:firstRowFirstColumn="0" w:firstRowLastColumn="0" w:lastRowFirstColumn="0" w:lastRowLastColumn="0"/>
-            </w:pPr>
-          </w:p>
-        </w:tc>
-      </w:tr>
-      <w:tr>
-        <w:trPr>
-          <w:trHeight w:val="540"/>
-        </w:trPr>
-        <w:tc>
-          <w:tcPr>
-            <w:cnfStyle w:val="001000000000" w:firstRow="0" w:lastRow="0" w:firstColumn="1" w:lastColumn="0" w:oddVBand="0" w:evenVBand="0" w:oddHBand="0" w:evenHBand="0" w:firstRowFirstColumn="0" w:firstRowLastColumn="0" w:lastRowFirstColumn="0" w:lastRowLastColumn="0"/>
-            <w:tcW w:w="1495" w:type="dxa"/>
-          </w:tcPr>
-          <w:p>
-            <w:r>
-              <w:t>15/12/2005</w:t>
-            </w:r>
-          </w:p>
-        </w:tc>
-        <w:tc>
-          <w:tcPr>
-            <w:tcW w:w="3095" w:type="dxa"/>
+            <w:tcW w:w="1710" w:type="dxa"/>
           </w:tcPr>
           <w:p>
             <w:pPr>
@@ -3297,30 +3312,7 @@
         </w:tc>
         <w:tc>
           <w:tcPr>
-            <w:tcW w:w="1148" w:type="dxa"/>
-          </w:tcPr>
-          <w:p>
-            <w:pPr>
-              <w:cnfStyle w:val="000000000000" w:firstRow="0" w:lastRow="0" w:firstColumn="0" w:lastColumn="0" w:oddVBand="0" w:evenVBand="0" w:oddHBand="0" w:evenHBand="0" w:firstRowFirstColumn="0" w:firstRowLastColumn="0" w:lastRowFirstColumn="0" w:lastRowLastColumn="0"/>
-            </w:pPr>
-            <w:r>
-              <w:t>0.9</w:t>
-            </w:r>
-          </w:p>
-        </w:tc>
-        <w:tc>
-          <w:tcPr>
-            <w:tcW w:w="1552" w:type="dxa"/>
-          </w:tcPr>
-          <w:p>
-            <w:pPr>
-              <w:cnfStyle w:val="000000000000" w:firstRow="0" w:lastRow="0" w:firstColumn="0" w:lastColumn="0" w:oddVBand="0" w:evenVBand="0" w:oddHBand="0" w:evenHBand="0" w:firstRowFirstColumn="0" w:firstRowLastColumn="0" w:lastRowFirstColumn="0" w:lastRowLastColumn="0"/>
-            </w:pPr>
-          </w:p>
-        </w:tc>
-        <w:tc>
-          <w:tcPr>
-            <w:tcW w:w="1440" w:type="dxa"/>
+            <w:tcW w:w="1715" w:type="dxa"/>
           </w:tcPr>
           <w:p>
             <w:pPr>
@@ -3342,7 +3334,7 @@
         </w:tc>
         <w:tc>
           <w:tcPr>
-            <w:tcW w:w="3095" w:type="dxa"/>
+            <w:tcW w:w="2640" w:type="dxa"/>
           </w:tcPr>
           <w:p>
             <w:pPr>
@@ -3352,7 +3344,7 @@
         </w:tc>
         <w:tc>
           <w:tcPr>
-            <w:tcW w:w="1148" w:type="dxa"/>
+            <w:tcW w:w="1170" w:type="dxa"/>
           </w:tcPr>
           <w:p>
             <w:pPr>
@@ -3362,7 +3354,7 @@
         </w:tc>
         <w:tc>
           <w:tcPr>
-            <w:tcW w:w="1552" w:type="dxa"/>
+            <w:tcW w:w="1710" w:type="dxa"/>
           </w:tcPr>
           <w:p>
             <w:pPr>
@@ -3372,7 +3364,7 @@
         </w:tc>
         <w:tc>
           <w:tcPr>
-            <w:tcW w:w="1440" w:type="dxa"/>
+            <w:tcW w:w="1715" w:type="dxa"/>
           </w:tcPr>
           <w:p>
             <w:pPr>
@@ -3394,7 +3386,7 @@
         </w:tc>
         <w:tc>
           <w:tcPr>
-            <w:tcW w:w="3095" w:type="dxa"/>
+            <w:tcW w:w="2640" w:type="dxa"/>
           </w:tcPr>
           <w:p>
             <w:pPr>
@@ -3404,7 +3396,7 @@
         </w:tc>
         <w:tc>
           <w:tcPr>
-            <w:tcW w:w="1148" w:type="dxa"/>
+            <w:tcW w:w="1170" w:type="dxa"/>
           </w:tcPr>
           <w:p>
             <w:pPr>
@@ -3414,7 +3406,7 @@
         </w:tc>
         <w:tc>
           <w:tcPr>
-            <w:tcW w:w="1552" w:type="dxa"/>
+            <w:tcW w:w="1710" w:type="dxa"/>
           </w:tcPr>
           <w:p>
             <w:pPr>
@@ -3424,7 +3416,7 @@
         </w:tc>
         <w:tc>
           <w:tcPr>
-            <w:tcW w:w="1440" w:type="dxa"/>
+            <w:tcW w:w="1715" w:type="dxa"/>
           </w:tcPr>
           <w:p>
             <w:pPr>
@@ -3446,7 +3438,7 @@
         </w:tc>
         <w:tc>
           <w:tcPr>
-            <w:tcW w:w="3095" w:type="dxa"/>
+            <w:tcW w:w="2640" w:type="dxa"/>
           </w:tcPr>
           <w:p>
             <w:pPr>
@@ -3456,7 +3448,7 @@
         </w:tc>
         <w:tc>
           <w:tcPr>
-            <w:tcW w:w="1148" w:type="dxa"/>
+            <w:tcW w:w="1170" w:type="dxa"/>
           </w:tcPr>
           <w:p>
             <w:pPr>
@@ -3466,7 +3458,7 @@
         </w:tc>
         <w:tc>
           <w:tcPr>
-            <w:tcW w:w="1552" w:type="dxa"/>
+            <w:tcW w:w="1710" w:type="dxa"/>
           </w:tcPr>
           <w:p>
             <w:pPr>
@@ -3476,7 +3468,7 @@
         </w:tc>
         <w:tc>
           <w:tcPr>
-            <w:tcW w:w="1440" w:type="dxa"/>
+            <w:tcW w:w="1715" w:type="dxa"/>
           </w:tcPr>
           <w:p>
             <w:pPr>
@@ -3498,7 +3490,7 @@
         </w:tc>
         <w:tc>
           <w:tcPr>
-            <w:tcW w:w="3095" w:type="dxa"/>
+            <w:tcW w:w="2640" w:type="dxa"/>
           </w:tcPr>
           <w:p>
             <w:pPr>
@@ -3508,7 +3500,7 @@
         </w:tc>
         <w:tc>
           <w:tcPr>
-            <w:tcW w:w="1148" w:type="dxa"/>
+            <w:tcW w:w="1170" w:type="dxa"/>
           </w:tcPr>
           <w:p>
             <w:pPr>
@@ -3518,7 +3510,7 @@
         </w:tc>
         <w:tc>
           <w:tcPr>
-            <w:tcW w:w="1552" w:type="dxa"/>
+            <w:tcW w:w="1710" w:type="dxa"/>
           </w:tcPr>
           <w:p>
             <w:pPr>
@@ -3528,7 +3520,7 @@
         </w:tc>
         <w:tc>
           <w:tcPr>
-            <w:tcW w:w="1440" w:type="dxa"/>
+            <w:tcW w:w="1715" w:type="dxa"/>
           </w:tcPr>
           <w:p>
             <w:pPr>
@@ -3550,7 +3542,7 @@
         </w:tc>
         <w:tc>
           <w:tcPr>
-            <w:tcW w:w="3095" w:type="dxa"/>
+            <w:tcW w:w="2640" w:type="dxa"/>
           </w:tcPr>
           <w:p>
             <w:pPr>
@@ -3560,7 +3552,7 @@
         </w:tc>
         <w:tc>
           <w:tcPr>
-            <w:tcW w:w="1148" w:type="dxa"/>
+            <w:tcW w:w="1170" w:type="dxa"/>
           </w:tcPr>
           <w:p>
             <w:pPr>
@@ -3570,7 +3562,7 @@
         </w:tc>
         <w:tc>
           <w:tcPr>
-            <w:tcW w:w="1552" w:type="dxa"/>
+            <w:tcW w:w="1710" w:type="dxa"/>
           </w:tcPr>
           <w:p>
             <w:pPr>
@@ -3580,7 +3572,7 @@
         </w:tc>
         <w:tc>
           <w:tcPr>
-            <w:tcW w:w="1440" w:type="dxa"/>
+            <w:tcW w:w="1715" w:type="dxa"/>
           </w:tcPr>
           <w:p>
             <w:pPr>
@@ -3602,7 +3594,7 @@
         </w:tc>
         <w:tc>
           <w:tcPr>
-            <w:tcW w:w="3095" w:type="dxa"/>
+            <w:tcW w:w="2640" w:type="dxa"/>
           </w:tcPr>
           <w:p>
             <w:pPr>
@@ -3612,7 +3604,7 @@
         </w:tc>
         <w:tc>
           <w:tcPr>
-            <w:tcW w:w="1148" w:type="dxa"/>
+            <w:tcW w:w="1170" w:type="dxa"/>
           </w:tcPr>
           <w:p>
             <w:pPr>
@@ -3622,7 +3614,7 @@
         </w:tc>
         <w:tc>
           <w:tcPr>
-            <w:tcW w:w="1552" w:type="dxa"/>
+            <w:tcW w:w="1710" w:type="dxa"/>
           </w:tcPr>
           <w:p>
             <w:pPr>
@@ -3632,7 +3624,7 @@
         </w:tc>
         <w:tc>
           <w:tcPr>
-            <w:tcW w:w="1440" w:type="dxa"/>
+            <w:tcW w:w="1715" w:type="dxa"/>
           </w:tcPr>
           <w:p>
             <w:pPr>
@@ -3651,7 +3643,7 @@
         </w:tc>
         <w:tc>
           <w:tcPr>
-            <w:tcW w:w="3095" w:type="dxa"/>
+            <w:tcW w:w="2640" w:type="dxa"/>
           </w:tcPr>
           <w:p>
             <w:pPr>
@@ -3661,7 +3653,7 @@
         </w:tc>
         <w:tc>
           <w:tcPr>
-            <w:tcW w:w="1148" w:type="dxa"/>
+            <w:tcW w:w="1170" w:type="dxa"/>
           </w:tcPr>
           <w:p>
             <w:pPr>
@@ -3671,7 +3663,7 @@
         </w:tc>
         <w:tc>
           <w:tcPr>
-            <w:tcW w:w="1552" w:type="dxa"/>
+            <w:tcW w:w="1710" w:type="dxa"/>
           </w:tcPr>
           <w:p>
             <w:pPr>
@@ -3681,7 +3673,7 @@
         </w:tc>
         <w:tc>
           <w:tcPr>
-            <w:tcW w:w="1440" w:type="dxa"/>
+            <w:tcW w:w="1715" w:type="dxa"/>
           </w:tcPr>
           <w:p>
             <w:pPr>
@@ -3695,12 +3687,9 @@
       <w:pPr>
         <w:pStyle w:val="TOC3"/>
         <w:sectPr>
-          <w:headerReference w:type="even" r:id="rId9"/>
-          <w:headerReference w:type="default" r:id="rId10"/>
-          <w:footerReference w:type="even" r:id="rId11"/>
-          <w:footerReference w:type="default" r:id="rId12"/>
-          <w:headerReference w:type="first" r:id="rId13"/>
-          <w:footerReference w:type="first" r:id="rId14"/>
+          <w:headerReference w:type="default" r:id="rId9"/>
+          <w:footerReference w:type="default" r:id="rId10"/>
+          <w:footerReference w:type="first" r:id="rId11"/>
           <w:footnotePr>
             <w:pos w:val="beneathText"/>
           </w:footnotePr>
@@ -3717,70 +3706,351 @@
       <w:pPr>
         <w:pStyle w:val="Heading1"/>
       </w:pPr>
-      <w:bookmarkStart w:id="1" w:name="_Toc527975125"/>
+      <w:bookmarkStart w:id="0" w:name="_Toc527975125"/>
       <w:r>
         <w:lastRenderedPageBreak/>
         <w:t>Giới thiệu dự án</w:t>
       </w:r>
+      <w:bookmarkEnd w:id="0"/>
+    </w:p>
+    <w:p>
+      <w:pPr>
+        <w:rPr>
+          <w:sz w:val="28"/>
+          <w:szCs w:val="28"/>
+        </w:rPr>
+      </w:pPr>
+      <w:r>
+        <w:rPr>
+          <w:sz w:val="28"/>
+          <w:szCs w:val="28"/>
+        </w:rPr>
+        <w:t>Hệ thống tìm kiếm thông tin nhà hàng</w:t>
+      </w:r>
+      <w:r>
+        <w:rPr>
+          <w:sz w:val="28"/>
+          <w:szCs w:val="28"/>
+        </w:rPr>
+        <w:t xml:space="preserve"> – món ăn</w:t>
+      </w:r>
+      <w:r>
+        <w:rPr>
+          <w:sz w:val="28"/>
+          <w:szCs w:val="28"/>
+        </w:rPr>
+        <w:t>:</w:t>
+      </w:r>
+      <w:r>
+        <w:rPr>
+          <w:sz w:val="28"/>
+          <w:szCs w:val="28"/>
+        </w:rPr>
+        <w:t xml:space="preserve"> </w:t>
+      </w:r>
+    </w:p>
+    <w:p>
+      <w:pPr>
+        <w:ind w:firstLine="720"/>
+        <w:rPr>
+          <w:sz w:val="24"/>
+          <w:szCs w:val="24"/>
+        </w:rPr>
+      </w:pPr>
+      <w:r>
+        <w:rPr>
+          <w:sz w:val="24"/>
+          <w:szCs w:val="24"/>
+        </w:rPr>
+        <w:t>Ngày nay, khi các nhà hàng được mở ngày càng nhiều, cùng với</w:t>
+      </w:r>
+      <w:r>
+        <w:rPr>
+          <w:sz w:val="24"/>
+          <w:szCs w:val="24"/>
+        </w:rPr>
+        <w:t xml:space="preserve"> </w:t>
+      </w:r>
+      <w:r>
+        <w:rPr>
+          <w:sz w:val="24"/>
+          <w:szCs w:val="24"/>
+        </w:rPr>
+        <w:t>đó là các món ăn cũng rất phong phú và đa dạng, trong khi nhu cầu ăn</w:t>
+      </w:r>
+      <w:r>
+        <w:rPr>
+          <w:sz w:val="24"/>
+          <w:szCs w:val="24"/>
+        </w:rPr>
+        <w:t xml:space="preserve"> </w:t>
+      </w:r>
+      <w:r>
+        <w:rPr>
+          <w:sz w:val="24"/>
+          <w:szCs w:val="24"/>
+        </w:rPr>
+        <w:t>uống của con người ngày càng cao. Vấn đề cần đặt ra là phải làm sao</w:t>
+      </w:r>
+      <w:r>
+        <w:rPr>
+          <w:sz w:val="24"/>
+          <w:szCs w:val="24"/>
+        </w:rPr>
+        <w:t xml:space="preserve"> </w:t>
+      </w:r>
+      <w:r>
+        <w:rPr>
+          <w:sz w:val="24"/>
+          <w:szCs w:val="24"/>
+        </w:rPr>
+        <w:t>để vừa có thể kết nối thông tin giữa nhà cung cấp dịch vụ với khách</w:t>
+      </w:r>
+      <w:r>
+        <w:rPr>
+          <w:sz w:val="24"/>
+          <w:szCs w:val="24"/>
+        </w:rPr>
+        <w:t xml:space="preserve"> </w:t>
+      </w:r>
+      <w:r>
+        <w:rPr>
+          <w:sz w:val="24"/>
+          <w:szCs w:val="24"/>
+        </w:rPr>
+        <w:t>hàng và vừa có thể đảm bảo về nhu cầu, lợi ích của cả hai bên.</w:t>
+      </w:r>
+    </w:p>
+    <w:p>
+      <w:pPr>
+        <w:ind w:firstLine="432"/>
+        <w:rPr>
+          <w:sz w:val="24"/>
+          <w:szCs w:val="24"/>
+        </w:rPr>
+      </w:pPr>
+      <w:r>
+        <w:rPr>
+          <w:sz w:val="24"/>
+          <w:szCs w:val="24"/>
+        </w:rPr>
+        <w:t>Như chúng ta đã thấy, Foody.vn đã giải quyết được vấn đề đặt ra.</w:t>
+      </w:r>
+      <w:r>
+        <w:rPr>
+          <w:sz w:val="24"/>
+          <w:szCs w:val="24"/>
+        </w:rPr>
+        <w:t xml:space="preserve"> </w:t>
+      </w:r>
+      <w:r>
+        <w:rPr>
+          <w:sz w:val="24"/>
+          <w:szCs w:val="24"/>
+        </w:rPr>
+        <w:t>Hệ thống cho phép người dùng tìm kiếm món ăn, đặt bàn,... nhưng</w:t>
+      </w:r>
+      <w:r>
+        <w:rPr>
+          <w:sz w:val="24"/>
+          <w:szCs w:val="24"/>
+        </w:rPr>
+        <w:t xml:space="preserve"> </w:t>
+      </w:r>
+      <w:r>
+        <w:rPr>
+          <w:sz w:val="24"/>
+          <w:szCs w:val="24"/>
+        </w:rPr>
+        <w:t>không có trang riêng để nhà hàng đăng thông tin. Do đó, để nhà hàng có</w:t>
+      </w:r>
+      <w:r>
+        <w:rPr>
+          <w:sz w:val="24"/>
+          <w:szCs w:val="24"/>
+        </w:rPr>
+        <w:t xml:space="preserve"> </w:t>
+      </w:r>
+      <w:r>
+        <w:rPr>
+          <w:sz w:val="24"/>
+          <w:szCs w:val="24"/>
+        </w:rPr>
+        <w:t>thể quảng bá thông tin các dịch vụ ăn uống và khách hàng tìm được</w:t>
+      </w:r>
+      <w:r>
+        <w:rPr>
+          <w:sz w:val="24"/>
+          <w:szCs w:val="24"/>
+        </w:rPr>
+        <w:t xml:space="preserve"> </w:t>
+      </w:r>
+      <w:r>
+        <w:rPr>
+          <w:sz w:val="24"/>
+          <w:szCs w:val="24"/>
+        </w:rPr>
+        <w:t xml:space="preserve">món ăn một cách tiện lợi nhất, </w:t>
+      </w:r>
+      <w:r>
+        <w:rPr>
+          <w:sz w:val="24"/>
+          <w:szCs w:val="24"/>
+        </w:rPr>
+        <w:t>do đó chúng ta sẽ xây dựng</w:t>
+      </w:r>
+      <w:r>
+        <w:rPr>
+          <w:sz w:val="24"/>
+          <w:szCs w:val="24"/>
+        </w:rPr>
+        <w:t xml:space="preserve"> </w:t>
+      </w:r>
+      <w:r>
+        <w:rPr>
+          <w:sz w:val="24"/>
+          <w:szCs w:val="24"/>
+        </w:rPr>
+        <w:t>“</w:t>
+      </w:r>
+      <w:r>
+        <w:rPr>
+          <w:sz w:val="24"/>
+          <w:szCs w:val="24"/>
+        </w:rPr>
+        <w:t>Hệ</w:t>
+      </w:r>
+      <w:r>
+        <w:rPr>
+          <w:sz w:val="24"/>
+          <w:szCs w:val="24"/>
+        </w:rPr>
+        <w:t xml:space="preserve"> </w:t>
+      </w:r>
+      <w:r>
+        <w:rPr>
+          <w:sz w:val="24"/>
+          <w:szCs w:val="24"/>
+        </w:rPr>
+        <w:t>thống tìm kiếm nhà hàng, món ăn”.</w:t>
+      </w:r>
+    </w:p>
+    <w:p>
+      <w:pPr>
+        <w:pStyle w:val="Heading1"/>
+      </w:pPr>
+      <w:bookmarkStart w:id="1" w:name="_Toc527975126"/>
+      <w:r>
+        <w:t>Các nhân sự tham gia dự án</w:t>
+      </w:r>
       <w:bookmarkEnd w:id="1"/>
     </w:p>
     <w:p>
-      <w:r>
-        <w:t xml:space="preserve">Robot dò đường: </w:t>
-      </w:r>
-    </w:p>
-    <w:p>
-      <w:pPr>
-        <w:pStyle w:val="Heading1"/>
-      </w:pPr>
-      <w:bookmarkStart w:id="2" w:name="_Toc527975126"/>
-      <w:r>
-        <w:t>Các nhân sự tham gia dự án</w:t>
+      <w:pPr>
+        <w:pStyle w:val="Heading2"/>
+        <w:rPr>
+          <w:sz w:val="28"/>
+          <w:szCs w:val="28"/>
+        </w:rPr>
+      </w:pPr>
+      <w:bookmarkStart w:id="2" w:name="_Toc527975127"/>
+      <w:r>
+        <w:rPr>
+          <w:sz w:val="28"/>
+          <w:szCs w:val="28"/>
+        </w:rPr>
+        <w:t>Thông tin liên hệ phía khách hàng</w:t>
       </w:r>
       <w:bookmarkEnd w:id="2"/>
     </w:p>
     <w:p>
       <w:pPr>
+        <w:rPr>
+          <w:sz w:val="24"/>
+          <w:szCs w:val="24"/>
+        </w:rPr>
+      </w:pPr>
+      <w:r>
+        <w:rPr>
+          <w:sz w:val="24"/>
+          <w:szCs w:val="24"/>
+        </w:rPr>
+        <w:t xml:space="preserve">Anh </w:t>
+      </w:r>
+      <w:r>
+        <w:rPr>
+          <w:sz w:val="24"/>
+          <w:szCs w:val="24"/>
+        </w:rPr>
+        <w:t>Hoàng Bá Hòa</w:t>
+      </w:r>
+      <w:r>
+        <w:rPr>
+          <w:sz w:val="24"/>
+          <w:szCs w:val="24"/>
+        </w:rPr>
+        <w:t xml:space="preserve">: </w:t>
+      </w:r>
+      <w:r>
+        <w:rPr>
+          <w:sz w:val="24"/>
+          <w:szCs w:val="24"/>
+        </w:rPr>
+        <w:t>Giám đốc Trung tâm nghiên cứu dịch vụ ăn uống – du lịch FIBM.</w:t>
+      </w:r>
+      <w:bookmarkStart w:id="3" w:name="_GoBack"/>
+      <w:bookmarkEnd w:id="3"/>
+    </w:p>
+    <w:p>
+      <w:pPr>
         <w:pStyle w:val="Heading2"/>
-      </w:pPr>
-      <w:bookmarkStart w:id="3" w:name="_Toc527975127"/>
-      <w:r>
-        <w:t>Thông tin liên hệ phía khách hàng</w:t>
-      </w:r>
-      <w:bookmarkEnd w:id="3"/>
-    </w:p>
-    <w:p>
-      <w:r>
-        <w:t xml:space="preserve">Anh Ngô Lam Trung: </w:t>
+        <w:rPr>
+          <w:sz w:val="28"/>
+          <w:szCs w:val="28"/>
+        </w:rPr>
+      </w:pPr>
+      <w:bookmarkStart w:id="4" w:name="_Toc527975128"/>
+      <w:r>
+        <w:rPr>
+          <w:sz w:val="28"/>
+          <w:szCs w:val="28"/>
+        </w:rPr>
+        <w:t>Thông tin liên hệ phía công ty</w:t>
+      </w:r>
+      <w:bookmarkEnd w:id="4"/>
+    </w:p>
+    <w:p>
+      <w:r>
+        <w:t>Lập trình viên:  Pham Lan</w:t>
+      </w:r>
+    </w:p>
+    <w:p>
+      <w:r>
+        <w:t xml:space="preserve">Phiên dịch: Ngọc, </w:t>
       </w:r>
     </w:p>
     <w:p>
       <w:pPr>
         <w:pStyle w:val="Heading2"/>
-      </w:pPr>
-      <w:bookmarkStart w:id="4" w:name="_Toc527975128"/>
-      <w:r>
-        <w:t>Thông tin liên hệ phía công ty</w:t>
-      </w:r>
-      <w:bookmarkEnd w:id="4"/>
-    </w:p>
-    <w:p>
-      <w:r>
-        <w:t>Lập trình viên:  Pham Lan</w:t>
-      </w:r>
-    </w:p>
-    <w:p>
-      <w:r>
-        <w:t xml:space="preserve">Phiên dịch: Ngọc, </w:t>
-      </w:r>
-    </w:p>
-    <w:p>
-      <w:pPr>
-        <w:pStyle w:val="Heading2"/>
+        <w:rPr>
+          <w:sz w:val="32"/>
+          <w:szCs w:val="32"/>
+        </w:rPr>
       </w:pPr>
       <w:bookmarkStart w:id="5" w:name="_Toc527975129"/>
       <w:r>
-        <w:t>Phân chia vai trò của thành viên dự án và khách hàng</w:t>
+        <w:rPr>
+          <w:sz w:val="28"/>
+          <w:szCs w:val="28"/>
+        </w:rPr>
+        <w:t>Phân chia vai trò của thành viên dự án và khách</w:t>
+      </w:r>
+      <w:r>
+        <w:rPr>
+          <w:sz w:val="32"/>
+          <w:szCs w:val="32"/>
+        </w:rPr>
+        <w:t xml:space="preserve"> hàng</w:t>
       </w:r>
       <w:bookmarkEnd w:id="5"/>
     </w:p>
@@ -4283,12 +4553,12 @@
     <w:p/>
     <w:p/>
     <w:sectPr>
-      <w:headerReference w:type="even" r:id="rId15"/>
-      <w:headerReference w:type="default" r:id="rId16"/>
-      <w:footerReference w:type="even" r:id="rId17"/>
-      <w:footerReference w:type="default" r:id="rId18"/>
-      <w:headerReference w:type="first" r:id="rId19"/>
-      <w:footerReference w:type="first" r:id="rId20"/>
+      <w:headerReference w:type="even" r:id="rId12"/>
+      <w:headerReference w:type="default" r:id="rId13"/>
+      <w:footerReference w:type="even" r:id="rId14"/>
+      <w:footerReference w:type="default" r:id="rId15"/>
+      <w:headerReference w:type="first" r:id="rId16"/>
+      <w:footerReference w:type="first" r:id="rId17"/>
       <w:footnotePr>
         <w:pos w:val="beneathText"/>
       </w:footnotePr>
@@ -4327,12 +4597,250 @@
   <w:p>
     <w:pPr>
       <w:pStyle w:val="Footer"/>
+      <w:pBdr>
+        <w:top w:val="single" w:sz="8" w:space="1" w:color="365F91"/>
+      </w:pBdr>
+      <w:tabs>
+        <w:tab w:val="right" w:pos="8757"/>
+      </w:tabs>
+      <w:rPr>
+        <w:i/>
+        <w:color w:val="951B13"/>
+        <w:lang w:eastAsia="ar-SA" w:bidi="ar-SA"/>
+      </w:rPr>
+    </w:pPr>
+    <w:r>
+      <w:rPr>
+        <w:i/>
+        <w:color w:val="951B13"/>
+        <w:lang w:eastAsia="ar-SA" w:bidi="ar-SA"/>
+      </w:rPr>
+      <w:t>www.</w:t>
+    </w:r>
+    <w:r>
+      <w:rPr>
+        <w:i/>
+        <w:color w:val="951B13"/>
+        <w:lang w:eastAsia="ar-SA" w:bidi="ar-SA"/>
+      </w:rPr>
+      <w:t>hh-hh.hust</w:t>
+    </w:r>
+    <w:r>
+      <w:rPr>
+        <w:i/>
+        <w:color w:val="951B13"/>
+        <w:lang w:eastAsia="ar-SA" w:bidi="ar-SA"/>
+      </w:rPr>
+      <w:t>.com</w:t>
+    </w:r>
+    <w:r>
+      <w:rPr>
+        <w:i/>
+        <w:color w:val="951B13"/>
+        <w:lang w:eastAsia="ar-SA" w:bidi="ar-SA"/>
+      </w:rPr>
+      <w:tab/>
+    </w:r>
+    <w:r>
+      <w:rPr>
+        <w:i/>
+        <w:color w:val="951B13"/>
+        <w:lang w:eastAsia="ar-SA" w:bidi="ar-SA"/>
+      </w:rPr>
+      <w:fldChar w:fldCharType="begin"/>
+    </w:r>
+    <w:r>
+      <w:rPr>
+        <w:i/>
+        <w:color w:val="951B13"/>
+        <w:lang w:eastAsia="ar-SA" w:bidi="ar-SA"/>
+      </w:rPr>
+      <w:instrText xml:space="preserve"> PAGE </w:instrText>
+    </w:r>
+    <w:r>
+      <w:rPr>
+        <w:i/>
+        <w:color w:val="951B13"/>
+        <w:lang w:eastAsia="ar-SA" w:bidi="ar-SA"/>
+      </w:rPr>
+      <w:fldChar w:fldCharType="separate"/>
+    </w:r>
+    <w:r>
+      <w:rPr>
+        <w:i/>
+        <w:noProof/>
+        <w:color w:val="951B13"/>
+        <w:lang w:eastAsia="ar-SA" w:bidi="ar-SA"/>
+      </w:rPr>
+      <w:t>ii</w:t>
+    </w:r>
+    <w:r>
+      <w:rPr>
+        <w:i/>
+        <w:color w:val="951B13"/>
+        <w:lang w:eastAsia="ar-SA" w:bidi="ar-SA"/>
+      </w:rPr>
+      <w:fldChar w:fldCharType="end"/>
+    </w:r>
+  </w:p>
+</w:ftr>
+</file>
+
+<file path=word/footer2.xml><?xml version="1.0" encoding="utf-8"?>
+<w:ftr xmlns:wpc="http://schemas.microsoft.com/office/word/2010/wordprocessingCanvas" xmlns:cx="http://schemas.microsoft.com/office/drawing/2014/chartex" xmlns:cx1="http://schemas.microsoft.com/office/drawing/2015/9/8/chartex" xmlns:cx2="http://schemas.microsoft.com/office/drawing/2015/10/21/chartex" xmlns:cx3="http://schemas.microsoft.com/office/drawing/2016/5/9/chartex" xmlns:cx4="http://schemas.microsoft.com/office/drawing/2016/5/10/chartex" xmlns:cx5="http://schemas.microsoft.com/office/drawing/2016/5/11/chartex" xmlns:cx6="http://schemas.microsoft.com/office/drawing/2016/5/12/chartex" xmlns:cx7="http://schemas.microsoft.com/office/drawing/2016/5/13/chartex" xmlns:cx8="http://schemas.microsoft.com/office/drawing/2016/5/14/chartex" xmlns:mc="http://schemas.openxmlformats.org/markup-compatibility/2006" xmlns:aink="http://schemas.microsoft.com/office/drawing/2016/ink" xmlns:am3d="http://schemas.microsoft.com/office/drawing/2017/model3d" xmlns:o="urn:schemas-microsoft-com:office:office" xmlns:r="http://schemas.openxmlformats.org/officeDocument/2006/relationships" xmlns:m="http://schemas.openxmlformats.org/officeDocument/2006/math" xmlns:v="urn:schemas-microsoft-com:vml" xmlns:wp14="http://schemas.microsoft.com/office/word/2010/wordprocessingDrawing" xmlns:wp="http://schemas.openxmlformats.org/drawingml/2006/wordprocessingDrawing" xmlns:w10="urn:schemas-microsoft-com:office:word" xmlns:w="http://schemas.openxmlformats.org/wordprocessingml/2006/main" xmlns:w14="http://schemas.microsoft.com/office/word/2010/wordml" xmlns:w15="http://schemas.microsoft.com/office/word/2012/wordml" xmlns:w16cid="http://schemas.microsoft.com/office/word/2016/wordml/cid" xmlns:w16se="http://schemas.microsoft.com/office/word/2015/wordml/symex" xmlns:wpg="http://schemas.microsoft.com/office/word/2010/wordprocessingGroup" xmlns:wpi="http://schemas.microsoft.com/office/word/2010/wordprocessingInk" xmlns:wne="http://schemas.microsoft.com/office/word/2006/wordml" xmlns:wps="http://schemas.microsoft.com/office/word/2010/wordprocessingShape" mc:Ignorable="w14 w15 w16se w16cid wp14">
+  <w:p>
+    <w:pPr>
+      <w:pStyle w:val="Footer"/>
+      <w:tabs>
+        <w:tab w:val="left" w:pos="990"/>
+      </w:tabs>
+      <w:rPr>
+        <w:i/>
+        <w:color w:val="003366"/>
+      </w:rPr>
+    </w:pPr>
+    <w:r>
+      <w:rPr>
+        <w:i/>
+        <w:color w:val="003366"/>
+      </w:rPr>
+      <w:t>Address</w:t>
+    </w:r>
+    <w:r>
+      <w:rPr>
+        <w:i/>
+        <w:color w:val="003366"/>
+      </w:rPr>
+      <w:tab/>
+    </w:r>
+    <w:r>
+      <w:rPr>
+        <w:i/>
+        <w:color w:val="003366"/>
+      </w:rPr>
+      <w:t xml:space="preserve">: </w:t>
+    </w:r>
+    <w:r>
+      <w:rPr>
+        <w:i/>
+        <w:color w:val="003366"/>
+      </w:rPr>
+      <w:t>Phòng 403, nhà D8, Đại học Bách Khoa Hà Nội</w:t>
+    </w:r>
+  </w:p>
+  <w:p>
+    <w:pPr>
+      <w:pStyle w:val="Footer"/>
+      <w:tabs>
+        <w:tab w:val="left" w:pos="990"/>
+      </w:tabs>
+      <w:rPr>
+        <w:i/>
+        <w:color w:val="003366"/>
+      </w:rPr>
+    </w:pPr>
+    <w:r>
+      <w:rPr>
+        <w:i/>
+        <w:color w:val="003366"/>
+      </w:rPr>
+      <w:t>Tel</w:t>
+    </w:r>
+    <w:r>
+      <w:rPr>
+        <w:i/>
+        <w:color w:val="003366"/>
+      </w:rPr>
+      <w:tab/>
+      <w:t xml:space="preserve">: </w:t>
+    </w:r>
+    <w:r>
+      <w:rPr>
+        <w:i/>
+        <w:color w:val="003366"/>
+      </w:rPr>
+      <w:t>0999.888.888</w:t>
+    </w:r>
+  </w:p>
+  <w:p>
+    <w:pPr>
+      <w:pStyle w:val="Footer"/>
+      <w:tabs>
+        <w:tab w:val="left" w:pos="990"/>
+      </w:tabs>
+      <w:rPr>
+        <w:i/>
+        <w:color w:val="003366"/>
+      </w:rPr>
+    </w:pPr>
+    <w:r>
+      <w:rPr>
+        <w:i/>
+        <w:color w:val="003366"/>
+      </w:rPr>
+      <w:t>Website</w:t>
+    </w:r>
+    <w:r>
+      <w:rPr>
+        <w:i/>
+        <w:color w:val="003366"/>
+      </w:rPr>
+      <w:tab/>
+      <w:t xml:space="preserve">: </w:t>
+    </w:r>
+    <w:r>
+      <w:rPr>
+        <w:i/>
+        <w:color w:val="003366"/>
+      </w:rPr>
+      <w:t>soict</w:t>
+    </w:r>
+    <w:r>
+      <w:rPr>
+        <w:i/>
+        <w:color w:val="003366"/>
+      </w:rPr>
+      <w:t>.hust.edu.vn</w:t>
+    </w:r>
+  </w:p>
+  <w:p>
+    <w:pPr>
+      <w:pStyle w:val="Footer"/>
+      <w:rPr>
+        <w:i/>
+        <w:color w:val="003366"/>
+      </w:rPr>
+    </w:pPr>
+  </w:p>
+  <w:p>
+    <w:pPr>
+      <w:pStyle w:val="Footer"/>
+      <w:rPr>
+        <w:i/>
+        <w:color w:val="003366"/>
+      </w:rPr>
+    </w:pPr>
+  </w:p>
+  <w:p>
+    <w:pPr>
+      <w:pStyle w:val="Footer"/>
+      <w:rPr>
+        <w:i/>
+        <w:color w:val="003366"/>
+      </w:rPr>
     </w:pPr>
   </w:p>
 </w:ftr>
 </file>
 
-<file path=word/footer2.xml><?xml version="1.0" encoding="utf-8"?>
+<file path=word/footer3.xml><?xml version="1.0" encoding="utf-8"?>
+<w:ftr xmlns:wpc="http://schemas.microsoft.com/office/word/2010/wordprocessingCanvas" xmlns:cx="http://schemas.microsoft.com/office/drawing/2014/chartex" xmlns:cx1="http://schemas.microsoft.com/office/drawing/2015/9/8/chartex" xmlns:cx2="http://schemas.microsoft.com/office/drawing/2015/10/21/chartex" xmlns:cx3="http://schemas.microsoft.com/office/drawing/2016/5/9/chartex" xmlns:cx4="http://schemas.microsoft.com/office/drawing/2016/5/10/chartex" xmlns:cx5="http://schemas.microsoft.com/office/drawing/2016/5/11/chartex" xmlns:cx6="http://schemas.microsoft.com/office/drawing/2016/5/12/chartex" xmlns:cx7="http://schemas.microsoft.com/office/drawing/2016/5/13/chartex" xmlns:cx8="http://schemas.microsoft.com/office/drawing/2016/5/14/chartex" xmlns:mc="http://schemas.openxmlformats.org/markup-compatibility/2006" xmlns:aink="http://schemas.microsoft.com/office/drawing/2016/ink" xmlns:am3d="http://schemas.microsoft.com/office/drawing/2017/model3d" xmlns:o="urn:schemas-microsoft-com:office:office" xmlns:r="http://schemas.openxmlformats.org/officeDocument/2006/relationships" xmlns:m="http://schemas.openxmlformats.org/officeDocument/2006/math" xmlns:v="urn:schemas-microsoft-com:vml" xmlns:wp14="http://schemas.microsoft.com/office/word/2010/wordprocessingDrawing" xmlns:wp="http://schemas.openxmlformats.org/drawingml/2006/wordprocessingDrawing" xmlns:w10="urn:schemas-microsoft-com:office:word" xmlns:w="http://schemas.openxmlformats.org/wordprocessingml/2006/main" xmlns:w14="http://schemas.microsoft.com/office/word/2010/wordml" xmlns:w15="http://schemas.microsoft.com/office/word/2012/wordml" xmlns:w16cid="http://schemas.microsoft.com/office/word/2016/wordml/cid" xmlns:w16se="http://schemas.microsoft.com/office/word/2015/wordml/symex" xmlns:wpg="http://schemas.microsoft.com/office/word/2010/wordprocessingGroup" xmlns:wpi="http://schemas.microsoft.com/office/word/2010/wordprocessingInk" xmlns:wne="http://schemas.microsoft.com/office/word/2006/wordml" xmlns:wps="http://schemas.microsoft.com/office/word/2010/wordprocessingShape" mc:Ignorable="w14 w15 w16se w16cid wp14">
+  <w:p/>
+  <w:p/>
+</w:ftr>
+</file>
+
+<file path=word/footer4.xml><?xml version="1.0" encoding="utf-8"?>
 <w:ftr xmlns:wpc="http://schemas.microsoft.com/office/word/2010/wordprocessingCanvas" xmlns:cx="http://schemas.microsoft.com/office/drawing/2014/chartex" xmlns:cx1="http://schemas.microsoft.com/office/drawing/2015/9/8/chartex" xmlns:cx2="http://schemas.microsoft.com/office/drawing/2015/10/21/chartex" xmlns:cx3="http://schemas.microsoft.com/office/drawing/2016/5/9/chartex" xmlns:cx4="http://schemas.microsoft.com/office/drawing/2016/5/10/chartex" xmlns:cx5="http://schemas.microsoft.com/office/drawing/2016/5/11/chartex" xmlns:cx6="http://schemas.microsoft.com/office/drawing/2016/5/12/chartex" xmlns:cx7="http://schemas.microsoft.com/office/drawing/2016/5/13/chartex" xmlns:cx8="http://schemas.microsoft.com/office/drawing/2016/5/14/chartex" xmlns:mc="http://schemas.openxmlformats.org/markup-compatibility/2006" xmlns:aink="http://schemas.microsoft.com/office/drawing/2016/ink" xmlns:am3d="http://schemas.microsoft.com/office/drawing/2017/model3d" xmlns:o="urn:schemas-microsoft-com:office:office" xmlns:r="http://schemas.openxmlformats.org/officeDocument/2006/relationships" xmlns:m="http://schemas.openxmlformats.org/officeDocument/2006/math" xmlns:v="urn:schemas-microsoft-com:vml" xmlns:wp14="http://schemas.microsoft.com/office/word/2010/wordprocessingDrawing" xmlns:wp="http://schemas.openxmlformats.org/drawingml/2006/wordprocessingDrawing" xmlns:w10="urn:schemas-microsoft-com:office:word" xmlns:w="http://schemas.openxmlformats.org/wordprocessingml/2006/main" xmlns:w14="http://schemas.microsoft.com/office/word/2010/wordml" xmlns:w15="http://schemas.microsoft.com/office/word/2012/wordml" xmlns:w16cid="http://schemas.microsoft.com/office/word/2016/wordml/cid" xmlns:w16se="http://schemas.microsoft.com/office/word/2015/wordml/symex" xmlns:wpg="http://schemas.microsoft.com/office/word/2010/wordprocessingGroup" xmlns:wpi="http://schemas.microsoft.com/office/word/2010/wordprocessingInk" xmlns:wne="http://schemas.microsoft.com/office/word/2006/wordml" xmlns:wps="http://schemas.microsoft.com/office/word/2010/wordprocessingShape" mc:Ignorable="w14 w15 w16se w16cid wp14">
   <w:p>
     <w:pPr>
@@ -4345,22 +4853,22 @@
       </w:tabs>
       <w:rPr>
         <w:i/>
-        <w:color w:val="951B13"/>
+        <w:color w:val="C00000"/>
         <w:lang w:eastAsia="ar-SA" w:bidi="ar-SA"/>
       </w:rPr>
     </w:pPr>
     <w:r>
       <w:rPr>
         <w:i/>
-        <w:color w:val="951B13"/>
+        <w:color w:val="C00000"/>
         <w:lang w:eastAsia="ar-SA" w:bidi="ar-SA"/>
       </w:rPr>
-      <w:t>www.techlinkvn.com</w:t>
+      <w:t>soict.hust.edu.vn</w:t>
     </w:r>
     <w:r>
       <w:rPr>
         <w:i/>
-        <w:color w:val="951B13"/>
+        <w:color w:val="C00000"/>
         <w:lang w:eastAsia="ar-SA" w:bidi="ar-SA"/>
       </w:rPr>
       <w:tab/>
@@ -4368,7 +4876,7 @@
     <w:r>
       <w:rPr>
         <w:i/>
-        <w:color w:val="951B13"/>
+        <w:color w:val="C00000"/>
         <w:lang w:eastAsia="ar-SA" w:bidi="ar-SA"/>
       </w:rPr>
       <w:fldChar w:fldCharType="begin"/>
@@ -4376,7 +4884,7 @@
     <w:r>
       <w:rPr>
         <w:i/>
-        <w:color w:val="951B13"/>
+        <w:color w:val="C00000"/>
         <w:lang w:eastAsia="ar-SA" w:bidi="ar-SA"/>
       </w:rPr>
       <w:instrText xml:space="preserve"> PAGE </w:instrText>
@@ -4384,7 +4892,7 @@
     <w:r>
       <w:rPr>
         <w:i/>
-        <w:color w:val="951B13"/>
+        <w:color w:val="C00000"/>
         <w:lang w:eastAsia="ar-SA" w:bidi="ar-SA"/>
       </w:rPr>
       <w:fldChar w:fldCharType="separate"/>
@@ -4393,15 +4901,64 @@
       <w:rPr>
         <w:i/>
         <w:noProof/>
-        <w:color w:val="951B13"/>
+        <w:color w:val="C00000"/>
         <w:lang w:eastAsia="ar-SA" w:bidi="ar-SA"/>
       </w:rPr>
-      <w:t>ii</w:t>
+      <w:t>12</w:t>
     </w:r>
     <w:r>
       <w:rPr>
         <w:i/>
-        <w:color w:val="951B13"/>
+        <w:color w:val="C00000"/>
+        <w:lang w:eastAsia="ar-SA" w:bidi="ar-SA"/>
+      </w:rPr>
+      <w:fldChar w:fldCharType="end"/>
+    </w:r>
+    <w:r>
+      <w:rPr>
+        <w:i/>
+        <w:color w:val="C00000"/>
+        <w:lang w:eastAsia="ar-SA" w:bidi="ar-SA"/>
+      </w:rPr>
+      <w:t>/</w:t>
+    </w:r>
+    <w:r>
+      <w:rPr>
+        <w:i/>
+        <w:color w:val="C00000"/>
+        <w:lang w:eastAsia="ar-SA" w:bidi="ar-SA"/>
+      </w:rPr>
+      <w:fldChar w:fldCharType="begin"/>
+    </w:r>
+    <w:r>
+      <w:rPr>
+        <w:i/>
+        <w:color w:val="C00000"/>
+        <w:lang w:eastAsia="ar-SA" w:bidi="ar-SA"/>
+      </w:rPr>
+      <w:instrText xml:space="preserve"> NUMPAGES \*Arabic </w:instrText>
+    </w:r>
+    <w:r>
+      <w:rPr>
+        <w:i/>
+        <w:color w:val="C00000"/>
+        <w:lang w:eastAsia="ar-SA" w:bidi="ar-SA"/>
+      </w:rPr>
+      <w:fldChar w:fldCharType="separate"/>
+    </w:r>
+    <w:r>
+      <w:rPr>
+        <w:i/>
+        <w:noProof/>
+        <w:color w:val="C00000"/>
+        <w:lang w:eastAsia="ar-SA" w:bidi="ar-SA"/>
+      </w:rPr>
+      <w:t>12</w:t>
+    </w:r>
+    <w:r>
+      <w:rPr>
+        <w:i/>
+        <w:color w:val="C00000"/>
         <w:lang w:eastAsia="ar-SA" w:bidi="ar-SA"/>
       </w:rPr>
       <w:fldChar w:fldCharType="end"/>
@@ -4410,290 +4967,7 @@
 </w:ftr>
 </file>
 
-<file path=word/footer3.xml><?xml version="1.0" encoding="utf-8"?>
-<w:ftr xmlns:wpc="http://schemas.microsoft.com/office/word/2010/wordprocessingCanvas" xmlns:cx="http://schemas.microsoft.com/office/drawing/2014/chartex" xmlns:cx1="http://schemas.microsoft.com/office/drawing/2015/9/8/chartex" xmlns:cx2="http://schemas.microsoft.com/office/drawing/2015/10/21/chartex" xmlns:cx3="http://schemas.microsoft.com/office/drawing/2016/5/9/chartex" xmlns:cx4="http://schemas.microsoft.com/office/drawing/2016/5/10/chartex" xmlns:cx5="http://schemas.microsoft.com/office/drawing/2016/5/11/chartex" xmlns:cx6="http://schemas.microsoft.com/office/drawing/2016/5/12/chartex" xmlns:cx7="http://schemas.microsoft.com/office/drawing/2016/5/13/chartex" xmlns:cx8="http://schemas.microsoft.com/office/drawing/2016/5/14/chartex" xmlns:mc="http://schemas.openxmlformats.org/markup-compatibility/2006" xmlns:aink="http://schemas.microsoft.com/office/drawing/2016/ink" xmlns:am3d="http://schemas.microsoft.com/office/drawing/2017/model3d" xmlns:o="urn:schemas-microsoft-com:office:office" xmlns:r="http://schemas.openxmlformats.org/officeDocument/2006/relationships" xmlns:m="http://schemas.openxmlformats.org/officeDocument/2006/math" xmlns:v="urn:schemas-microsoft-com:vml" xmlns:wp14="http://schemas.microsoft.com/office/word/2010/wordprocessingDrawing" xmlns:wp="http://schemas.openxmlformats.org/drawingml/2006/wordprocessingDrawing" xmlns:w10="urn:schemas-microsoft-com:office:word" xmlns:w="http://schemas.openxmlformats.org/wordprocessingml/2006/main" xmlns:w14="http://schemas.microsoft.com/office/word/2010/wordml" xmlns:w15="http://schemas.microsoft.com/office/word/2012/wordml" xmlns:w16cid="http://schemas.microsoft.com/office/word/2016/wordml/cid" xmlns:w16se="http://schemas.microsoft.com/office/word/2015/wordml/symex" xmlns:wpg="http://schemas.microsoft.com/office/word/2010/wordprocessingGroup" xmlns:wpi="http://schemas.microsoft.com/office/word/2010/wordprocessingInk" xmlns:wne="http://schemas.microsoft.com/office/word/2006/wordml" xmlns:wps="http://schemas.microsoft.com/office/word/2010/wordprocessingShape" mc:Ignorable="w14 w15 w16se w16cid wp14">
-  <w:p>
-    <w:pPr>
-      <w:pStyle w:val="Footer"/>
-      <w:tabs>
-        <w:tab w:val="left" w:pos="990"/>
-      </w:tabs>
-      <w:rPr>
-        <w:i/>
-        <w:color w:val="003366"/>
-      </w:rPr>
-    </w:pPr>
-    <w:r>
-      <w:rPr>
-        <w:i/>
-        <w:color w:val="003366"/>
-      </w:rPr>
-      <w:t>Address</w:t>
-    </w:r>
-    <w:r>
-      <w:rPr>
-        <w:i/>
-        <w:color w:val="003366"/>
-      </w:rPr>
-      <w:tab/>
-    </w:r>
-    <w:r>
-      <w:rPr>
-        <w:i/>
-        <w:color w:val="003366"/>
-      </w:rPr>
-      <w:t xml:space="preserve">: </w:t>
-    </w:r>
-    <w:r>
-      <w:rPr>
-        <w:i/>
-        <w:color w:val="003366"/>
-      </w:rPr>
-      <w:t>Phòng 403, nhà D8, Đại học Bách Khoa Hà Nội</w:t>
-    </w:r>
-  </w:p>
-  <w:p>
-    <w:pPr>
-      <w:pStyle w:val="Footer"/>
-      <w:tabs>
-        <w:tab w:val="left" w:pos="990"/>
-      </w:tabs>
-      <w:rPr>
-        <w:i/>
-        <w:color w:val="003366"/>
-      </w:rPr>
-    </w:pPr>
-    <w:r>
-      <w:rPr>
-        <w:i/>
-        <w:color w:val="003366"/>
-      </w:rPr>
-      <w:t>Tel</w:t>
-    </w:r>
-    <w:r>
-      <w:rPr>
-        <w:i/>
-        <w:color w:val="003366"/>
-      </w:rPr>
-      <w:tab/>
-      <w:t xml:space="preserve">: </w:t>
-    </w:r>
-    <w:r>
-      <w:rPr>
-        <w:i/>
-        <w:color w:val="003366"/>
-      </w:rPr>
-      <w:t>0999.888.888</w:t>
-    </w:r>
-    <w:bookmarkStart w:id="0" w:name="_GoBack"/>
-    <w:bookmarkEnd w:id="0"/>
-  </w:p>
-  <w:p>
-    <w:pPr>
-      <w:pStyle w:val="Footer"/>
-      <w:tabs>
-        <w:tab w:val="left" w:pos="990"/>
-      </w:tabs>
-      <w:rPr>
-        <w:i/>
-        <w:color w:val="003366"/>
-      </w:rPr>
-    </w:pPr>
-    <w:r>
-      <w:rPr>
-        <w:i/>
-        <w:color w:val="003366"/>
-      </w:rPr>
-      <w:t>Website</w:t>
-    </w:r>
-    <w:r>
-      <w:rPr>
-        <w:i/>
-        <w:color w:val="003366"/>
-      </w:rPr>
-      <w:tab/>
-      <w:t xml:space="preserve">: </w:t>
-    </w:r>
-    <w:r>
-      <w:rPr>
-        <w:i/>
-        <w:color w:val="003366"/>
-      </w:rPr>
-      <w:t>soict</w:t>
-    </w:r>
-    <w:r>
-      <w:rPr>
-        <w:i/>
-        <w:color w:val="003366"/>
-      </w:rPr>
-      <w:t>.hust.edu.vn</w:t>
-    </w:r>
-  </w:p>
-  <w:p>
-    <w:pPr>
-      <w:pStyle w:val="Footer"/>
-      <w:rPr>
-        <w:i/>
-        <w:color w:val="003366"/>
-      </w:rPr>
-    </w:pPr>
-  </w:p>
-  <w:p>
-    <w:pPr>
-      <w:pStyle w:val="Footer"/>
-      <w:rPr>
-        <w:i/>
-        <w:color w:val="003366"/>
-      </w:rPr>
-    </w:pPr>
-  </w:p>
-  <w:p>
-    <w:pPr>
-      <w:pStyle w:val="Footer"/>
-      <w:rPr>
-        <w:i/>
-        <w:color w:val="003366"/>
-      </w:rPr>
-    </w:pPr>
-  </w:p>
-</w:ftr>
-</file>
-
-<file path=word/footer4.xml><?xml version="1.0" encoding="utf-8"?>
-<w:ftr xmlns:wpc="http://schemas.microsoft.com/office/word/2010/wordprocessingCanvas" xmlns:cx="http://schemas.microsoft.com/office/drawing/2014/chartex" xmlns:cx1="http://schemas.microsoft.com/office/drawing/2015/9/8/chartex" xmlns:cx2="http://schemas.microsoft.com/office/drawing/2015/10/21/chartex" xmlns:cx3="http://schemas.microsoft.com/office/drawing/2016/5/9/chartex" xmlns:cx4="http://schemas.microsoft.com/office/drawing/2016/5/10/chartex" xmlns:cx5="http://schemas.microsoft.com/office/drawing/2016/5/11/chartex" xmlns:cx6="http://schemas.microsoft.com/office/drawing/2016/5/12/chartex" xmlns:cx7="http://schemas.microsoft.com/office/drawing/2016/5/13/chartex" xmlns:cx8="http://schemas.microsoft.com/office/drawing/2016/5/14/chartex" xmlns:mc="http://schemas.openxmlformats.org/markup-compatibility/2006" xmlns:aink="http://schemas.microsoft.com/office/drawing/2016/ink" xmlns:am3d="http://schemas.microsoft.com/office/drawing/2017/model3d" xmlns:o="urn:schemas-microsoft-com:office:office" xmlns:r="http://schemas.openxmlformats.org/officeDocument/2006/relationships" xmlns:m="http://schemas.openxmlformats.org/officeDocument/2006/math" xmlns:v="urn:schemas-microsoft-com:vml" xmlns:wp14="http://schemas.microsoft.com/office/word/2010/wordprocessingDrawing" xmlns:wp="http://schemas.openxmlformats.org/drawingml/2006/wordprocessingDrawing" xmlns:w10="urn:schemas-microsoft-com:office:word" xmlns:w="http://schemas.openxmlformats.org/wordprocessingml/2006/main" xmlns:w14="http://schemas.microsoft.com/office/word/2010/wordml" xmlns:w15="http://schemas.microsoft.com/office/word/2012/wordml" xmlns:w16cid="http://schemas.microsoft.com/office/word/2016/wordml/cid" xmlns:w16se="http://schemas.microsoft.com/office/word/2015/wordml/symex" xmlns:wpg="http://schemas.microsoft.com/office/word/2010/wordprocessingGroup" xmlns:wpi="http://schemas.microsoft.com/office/word/2010/wordprocessingInk" xmlns:wne="http://schemas.microsoft.com/office/word/2006/wordml" xmlns:wps="http://schemas.microsoft.com/office/word/2010/wordprocessingShape" mc:Ignorable="w14 w15 w16se w16cid wp14">
-  <w:p/>
-  <w:p/>
-</w:ftr>
-</file>
-
 <file path=word/footer5.xml><?xml version="1.0" encoding="utf-8"?>
-<w:ftr xmlns:wpc="http://schemas.microsoft.com/office/word/2010/wordprocessingCanvas" xmlns:cx="http://schemas.microsoft.com/office/drawing/2014/chartex" xmlns:cx1="http://schemas.microsoft.com/office/drawing/2015/9/8/chartex" xmlns:cx2="http://schemas.microsoft.com/office/drawing/2015/10/21/chartex" xmlns:cx3="http://schemas.microsoft.com/office/drawing/2016/5/9/chartex" xmlns:cx4="http://schemas.microsoft.com/office/drawing/2016/5/10/chartex" xmlns:cx5="http://schemas.microsoft.com/office/drawing/2016/5/11/chartex" xmlns:cx6="http://schemas.microsoft.com/office/drawing/2016/5/12/chartex" xmlns:cx7="http://schemas.microsoft.com/office/drawing/2016/5/13/chartex" xmlns:cx8="http://schemas.microsoft.com/office/drawing/2016/5/14/chartex" xmlns:mc="http://schemas.openxmlformats.org/markup-compatibility/2006" xmlns:aink="http://schemas.microsoft.com/office/drawing/2016/ink" xmlns:am3d="http://schemas.microsoft.com/office/drawing/2017/model3d" xmlns:o="urn:schemas-microsoft-com:office:office" xmlns:r="http://schemas.openxmlformats.org/officeDocument/2006/relationships" xmlns:m="http://schemas.openxmlformats.org/officeDocument/2006/math" xmlns:v="urn:schemas-microsoft-com:vml" xmlns:wp14="http://schemas.microsoft.com/office/word/2010/wordprocessingDrawing" xmlns:wp="http://schemas.openxmlformats.org/drawingml/2006/wordprocessingDrawing" xmlns:w10="urn:schemas-microsoft-com:office:word" xmlns:w="http://schemas.openxmlformats.org/wordprocessingml/2006/main" xmlns:w14="http://schemas.microsoft.com/office/word/2010/wordml" xmlns:w15="http://schemas.microsoft.com/office/word/2012/wordml" xmlns:w16cid="http://schemas.microsoft.com/office/word/2016/wordml/cid" xmlns:w16se="http://schemas.microsoft.com/office/word/2015/wordml/symex" xmlns:wpg="http://schemas.microsoft.com/office/word/2010/wordprocessingGroup" xmlns:wpi="http://schemas.microsoft.com/office/word/2010/wordprocessingInk" xmlns:wne="http://schemas.microsoft.com/office/word/2006/wordml" xmlns:wps="http://schemas.microsoft.com/office/word/2010/wordprocessingShape" mc:Ignorable="w14 w15 w16se w16cid wp14">
-  <w:p>
-    <w:pPr>
-      <w:pStyle w:val="Footer"/>
-      <w:pBdr>
-        <w:top w:val="single" w:sz="8" w:space="1" w:color="365F91"/>
-      </w:pBdr>
-      <w:tabs>
-        <w:tab w:val="right" w:pos="8757"/>
-      </w:tabs>
-      <w:rPr>
-        <w:i/>
-        <w:color w:val="C00000"/>
-        <w:lang w:eastAsia="ar-SA" w:bidi="ar-SA"/>
-      </w:rPr>
-    </w:pPr>
-    <w:r>
-      <w:rPr>
-        <w:i/>
-        <w:color w:val="C00000"/>
-        <w:lang w:eastAsia="ar-SA" w:bidi="ar-SA"/>
-      </w:rPr>
-      <w:t>soict.hust.edu.vn</w:t>
-    </w:r>
-    <w:r>
-      <w:rPr>
-        <w:i/>
-        <w:color w:val="C00000"/>
-        <w:lang w:eastAsia="ar-SA" w:bidi="ar-SA"/>
-      </w:rPr>
-      <w:tab/>
-    </w:r>
-    <w:r>
-      <w:rPr>
-        <w:i/>
-        <w:color w:val="C00000"/>
-        <w:lang w:eastAsia="ar-SA" w:bidi="ar-SA"/>
-      </w:rPr>
-      <w:fldChar w:fldCharType="begin"/>
-    </w:r>
-    <w:r>
-      <w:rPr>
-        <w:i/>
-        <w:color w:val="C00000"/>
-        <w:lang w:eastAsia="ar-SA" w:bidi="ar-SA"/>
-      </w:rPr>
-      <w:instrText xml:space="preserve"> PAGE </w:instrText>
-    </w:r>
-    <w:r>
-      <w:rPr>
-        <w:i/>
-        <w:color w:val="C00000"/>
-        <w:lang w:eastAsia="ar-SA" w:bidi="ar-SA"/>
-      </w:rPr>
-      <w:fldChar w:fldCharType="separate"/>
-    </w:r>
-    <w:r>
-      <w:rPr>
-        <w:i/>
-        <w:noProof/>
-        <w:color w:val="C00000"/>
-        <w:lang w:eastAsia="ar-SA" w:bidi="ar-SA"/>
-      </w:rPr>
-      <w:t>12</w:t>
-    </w:r>
-    <w:r>
-      <w:rPr>
-        <w:i/>
-        <w:color w:val="C00000"/>
-        <w:lang w:eastAsia="ar-SA" w:bidi="ar-SA"/>
-      </w:rPr>
-      <w:fldChar w:fldCharType="end"/>
-    </w:r>
-    <w:r>
-      <w:rPr>
-        <w:i/>
-        <w:color w:val="C00000"/>
-        <w:lang w:eastAsia="ar-SA" w:bidi="ar-SA"/>
-      </w:rPr>
-      <w:t>/</w:t>
-    </w:r>
-    <w:r>
-      <w:rPr>
-        <w:i/>
-        <w:color w:val="C00000"/>
-        <w:lang w:eastAsia="ar-SA" w:bidi="ar-SA"/>
-      </w:rPr>
-      <w:fldChar w:fldCharType="begin"/>
-    </w:r>
-    <w:r>
-      <w:rPr>
-        <w:i/>
-        <w:color w:val="C00000"/>
-        <w:lang w:eastAsia="ar-SA" w:bidi="ar-SA"/>
-      </w:rPr>
-      <w:instrText xml:space="preserve"> NUMPAGES \*Arabic </w:instrText>
-    </w:r>
-    <w:r>
-      <w:rPr>
-        <w:i/>
-        <w:color w:val="C00000"/>
-        <w:lang w:eastAsia="ar-SA" w:bidi="ar-SA"/>
-      </w:rPr>
-      <w:fldChar w:fldCharType="separate"/>
-    </w:r>
-    <w:r>
-      <w:rPr>
-        <w:i/>
-        <w:noProof/>
-        <w:color w:val="C00000"/>
-        <w:lang w:eastAsia="ar-SA" w:bidi="ar-SA"/>
-      </w:rPr>
-      <w:t>12</w:t>
-    </w:r>
-    <w:r>
-      <w:rPr>
-        <w:i/>
-        <w:color w:val="C00000"/>
-        <w:lang w:eastAsia="ar-SA" w:bidi="ar-SA"/>
-      </w:rPr>
-      <w:fldChar w:fldCharType="end"/>
-    </w:r>
-  </w:p>
-</w:ftr>
-</file>
-
-<file path=word/footer6.xml><?xml version="1.0" encoding="utf-8"?>
 <w:ftr xmlns:wpc="http://schemas.microsoft.com/office/word/2010/wordprocessingCanvas" xmlns:cx="http://schemas.microsoft.com/office/drawing/2014/chartex" xmlns:cx1="http://schemas.microsoft.com/office/drawing/2015/9/8/chartex" xmlns:cx2="http://schemas.microsoft.com/office/drawing/2015/10/21/chartex" xmlns:cx3="http://schemas.microsoft.com/office/drawing/2016/5/9/chartex" xmlns:cx4="http://schemas.microsoft.com/office/drawing/2016/5/10/chartex" xmlns:cx5="http://schemas.microsoft.com/office/drawing/2016/5/11/chartex" xmlns:cx6="http://schemas.microsoft.com/office/drawing/2016/5/12/chartex" xmlns:cx7="http://schemas.microsoft.com/office/drawing/2016/5/13/chartex" xmlns:cx8="http://schemas.microsoft.com/office/drawing/2016/5/14/chartex" xmlns:mc="http://schemas.openxmlformats.org/markup-compatibility/2006" xmlns:aink="http://schemas.microsoft.com/office/drawing/2016/ink" xmlns:am3d="http://schemas.microsoft.com/office/drawing/2017/model3d" xmlns:o="urn:schemas-microsoft-com:office:office" xmlns:r="http://schemas.openxmlformats.org/officeDocument/2006/relationships" xmlns:m="http://schemas.openxmlformats.org/officeDocument/2006/math" xmlns:v="urn:schemas-microsoft-com:vml" xmlns:wp14="http://schemas.microsoft.com/office/word/2010/wordprocessingDrawing" xmlns:wp="http://schemas.openxmlformats.org/drawingml/2006/wordprocessingDrawing" xmlns:w10="urn:schemas-microsoft-com:office:word" xmlns:w="http://schemas.openxmlformats.org/wordprocessingml/2006/main" xmlns:w14="http://schemas.microsoft.com/office/word/2010/wordml" xmlns:w15="http://schemas.microsoft.com/office/word/2012/wordml" xmlns:w16cid="http://schemas.microsoft.com/office/word/2016/wordml/cid" xmlns:w16se="http://schemas.microsoft.com/office/word/2015/wordml/symex" xmlns:wpg="http://schemas.microsoft.com/office/word/2010/wordprocessingGroup" xmlns:wpi="http://schemas.microsoft.com/office/word/2010/wordprocessingInk" xmlns:wne="http://schemas.microsoft.com/office/word/2006/wordml" xmlns:wps="http://schemas.microsoft.com/office/word/2010/wordprocessingShape" mc:Ignorable="w14 w15 w16se w16cid wp14">
   <w:p/>
 </w:ftr>
@@ -4721,16 +4995,6 @@
 </file>
 
 <file path=word/header1.xml><?xml version="1.0" encoding="utf-8"?>
-<w:hdr xmlns:wpc="http://schemas.microsoft.com/office/word/2010/wordprocessingCanvas" xmlns:cx="http://schemas.microsoft.com/office/drawing/2014/chartex" xmlns:cx1="http://schemas.microsoft.com/office/drawing/2015/9/8/chartex" xmlns:cx2="http://schemas.microsoft.com/office/drawing/2015/10/21/chartex" xmlns:cx3="http://schemas.microsoft.com/office/drawing/2016/5/9/chartex" xmlns:cx4="http://schemas.microsoft.com/office/drawing/2016/5/10/chartex" xmlns:cx5="http://schemas.microsoft.com/office/drawing/2016/5/11/chartex" xmlns:cx6="http://schemas.microsoft.com/office/drawing/2016/5/12/chartex" xmlns:cx7="http://schemas.microsoft.com/office/drawing/2016/5/13/chartex" xmlns:cx8="http://schemas.microsoft.com/office/drawing/2016/5/14/chartex" xmlns:mc="http://schemas.openxmlformats.org/markup-compatibility/2006" xmlns:aink="http://schemas.microsoft.com/office/drawing/2016/ink" xmlns:am3d="http://schemas.microsoft.com/office/drawing/2017/model3d" xmlns:o="urn:schemas-microsoft-com:office:office" xmlns:r="http://schemas.openxmlformats.org/officeDocument/2006/relationships" xmlns:m="http://schemas.openxmlformats.org/officeDocument/2006/math" xmlns:v="urn:schemas-microsoft-com:vml" xmlns:wp14="http://schemas.microsoft.com/office/word/2010/wordprocessingDrawing" xmlns:wp="http://schemas.openxmlformats.org/drawingml/2006/wordprocessingDrawing" xmlns:w10="urn:schemas-microsoft-com:office:word" xmlns:w="http://schemas.openxmlformats.org/wordprocessingml/2006/main" xmlns:w14="http://schemas.microsoft.com/office/word/2010/wordml" xmlns:w15="http://schemas.microsoft.com/office/word/2012/wordml" xmlns:w16cid="http://schemas.microsoft.com/office/word/2016/wordml/cid" xmlns:w16se="http://schemas.microsoft.com/office/word/2015/wordml/symex" xmlns:wpg="http://schemas.microsoft.com/office/word/2010/wordprocessingGroup" xmlns:wpi="http://schemas.microsoft.com/office/word/2010/wordprocessingInk" xmlns:wne="http://schemas.microsoft.com/office/word/2006/wordml" xmlns:wps="http://schemas.microsoft.com/office/word/2010/wordprocessingShape" mc:Ignorable="w14 w15 w16se w16cid wp14">
-  <w:p>
-    <w:pPr>
-      <w:pStyle w:val="Header"/>
-    </w:pPr>
-  </w:p>
-</w:hdr>
-</file>
-
-<file path=word/header2.xml><?xml version="1.0" encoding="utf-8"?>
 <w:hdr xmlns:wpc="http://schemas.microsoft.com/office/word/2010/wordprocessingCanvas" xmlns:cx="http://schemas.microsoft.com/office/drawing/2014/chartex" xmlns:cx1="http://schemas.microsoft.com/office/drawing/2015/9/8/chartex" xmlns:cx2="http://schemas.microsoft.com/office/drawing/2015/10/21/chartex" xmlns:cx3="http://schemas.microsoft.com/office/drawing/2016/5/9/chartex" xmlns:cx4="http://schemas.microsoft.com/office/drawing/2016/5/10/chartex" xmlns:cx5="http://schemas.microsoft.com/office/drawing/2016/5/11/chartex" xmlns:cx6="http://schemas.microsoft.com/office/drawing/2016/5/12/chartex" xmlns:cx7="http://schemas.microsoft.com/office/drawing/2016/5/13/chartex" xmlns:cx8="http://schemas.microsoft.com/office/drawing/2016/5/14/chartex" xmlns:mc="http://schemas.openxmlformats.org/markup-compatibility/2006" xmlns:aink="http://schemas.microsoft.com/office/drawing/2016/ink" xmlns:am3d="http://schemas.microsoft.com/office/drawing/2017/model3d" xmlns:o="urn:schemas-microsoft-com:office:office" xmlns:r="http://schemas.openxmlformats.org/officeDocument/2006/relationships" xmlns:m="http://schemas.openxmlformats.org/officeDocument/2006/math" xmlns:v="urn:schemas-microsoft-com:vml" xmlns:wp14="http://schemas.microsoft.com/office/word/2010/wordprocessingDrawing" xmlns:wp="http://schemas.openxmlformats.org/drawingml/2006/wordprocessingDrawing" xmlns:w10="urn:schemas-microsoft-com:office:word" xmlns:w="http://schemas.openxmlformats.org/wordprocessingml/2006/main" xmlns:w14="http://schemas.microsoft.com/office/word/2010/wordml" xmlns:w15="http://schemas.microsoft.com/office/word/2012/wordml" xmlns:w16cid="http://schemas.microsoft.com/office/word/2016/wordml/cid" xmlns:w16se="http://schemas.microsoft.com/office/word/2015/wordml/symex" xmlns:wpg="http://schemas.microsoft.com/office/word/2010/wordprocessingGroup" xmlns:wpi="http://schemas.microsoft.com/office/word/2010/wordprocessingInk" xmlns:wne="http://schemas.microsoft.com/office/word/2006/wordml" xmlns:wps="http://schemas.microsoft.com/office/word/2010/wordprocessingShape" mc:Ignorable="w14 w15 w16se w16cid wp14">
   <w:p>
     <w:pPr>
@@ -4756,29 +5020,26 @@
         <w:lang w:eastAsia="ar-SA" w:bidi="ar-SA"/>
       </w:rPr>
       <w:tab/>
-      <w:t>Preface</w:t>
+    </w:r>
+    <w:r>
+      <w:rPr>
+        <w:i/>
+        <w:color w:val="951B13"/>
+        <w:lang w:eastAsia="ar-SA" w:bidi="ar-SA"/>
+      </w:rPr>
+      <w:t>HH-HH</w:t>
     </w:r>
   </w:p>
 </w:hdr>
 </file>
 
-<file path=word/header3.xml><?xml version="1.0" encoding="utf-8"?>
-<w:hdr xmlns:wpc="http://schemas.microsoft.com/office/word/2010/wordprocessingCanvas" xmlns:cx="http://schemas.microsoft.com/office/drawing/2014/chartex" xmlns:cx1="http://schemas.microsoft.com/office/drawing/2015/9/8/chartex" xmlns:cx2="http://schemas.microsoft.com/office/drawing/2015/10/21/chartex" xmlns:cx3="http://schemas.microsoft.com/office/drawing/2016/5/9/chartex" xmlns:cx4="http://schemas.microsoft.com/office/drawing/2016/5/10/chartex" xmlns:cx5="http://schemas.microsoft.com/office/drawing/2016/5/11/chartex" xmlns:cx6="http://schemas.microsoft.com/office/drawing/2016/5/12/chartex" xmlns:cx7="http://schemas.microsoft.com/office/drawing/2016/5/13/chartex" xmlns:cx8="http://schemas.microsoft.com/office/drawing/2016/5/14/chartex" xmlns:mc="http://schemas.openxmlformats.org/markup-compatibility/2006" xmlns:aink="http://schemas.microsoft.com/office/drawing/2016/ink" xmlns:am3d="http://schemas.microsoft.com/office/drawing/2017/model3d" xmlns:o="urn:schemas-microsoft-com:office:office" xmlns:r="http://schemas.openxmlformats.org/officeDocument/2006/relationships" xmlns:m="http://schemas.openxmlformats.org/officeDocument/2006/math" xmlns:v="urn:schemas-microsoft-com:vml" xmlns:wp14="http://schemas.microsoft.com/office/word/2010/wordprocessingDrawing" xmlns:wp="http://schemas.openxmlformats.org/drawingml/2006/wordprocessingDrawing" xmlns:w10="urn:schemas-microsoft-com:office:word" xmlns:w="http://schemas.openxmlformats.org/wordprocessingml/2006/main" xmlns:w14="http://schemas.microsoft.com/office/word/2010/wordml" xmlns:w15="http://schemas.microsoft.com/office/word/2012/wordml" xmlns:w16cid="http://schemas.microsoft.com/office/word/2016/wordml/cid" xmlns:w16se="http://schemas.microsoft.com/office/word/2015/wordml/symex" xmlns:wpg="http://schemas.microsoft.com/office/word/2010/wordprocessingGroup" xmlns:wpi="http://schemas.microsoft.com/office/word/2010/wordprocessingInk" xmlns:wne="http://schemas.microsoft.com/office/word/2006/wordml" xmlns:wps="http://schemas.microsoft.com/office/word/2010/wordprocessingShape" mc:Ignorable="w14 w15 w16se w16cid wp14">
-  <w:p>
-    <w:pPr>
-      <w:pStyle w:val="Header"/>
-    </w:pPr>
-  </w:p>
-</w:hdr>
-</file>
-
-<file path=word/header4.xml><?xml version="1.0" encoding="utf-8"?>
+<file path=word/header2.xml><?xml version="1.0" encoding="utf-8"?>
 <w:hdr xmlns:wpc="http://schemas.microsoft.com/office/word/2010/wordprocessingCanvas" xmlns:cx="http://schemas.microsoft.com/office/drawing/2014/chartex" xmlns:cx1="http://schemas.microsoft.com/office/drawing/2015/9/8/chartex" xmlns:cx2="http://schemas.microsoft.com/office/drawing/2015/10/21/chartex" xmlns:cx3="http://schemas.microsoft.com/office/drawing/2016/5/9/chartex" xmlns:cx4="http://schemas.microsoft.com/office/drawing/2016/5/10/chartex" xmlns:cx5="http://schemas.microsoft.com/office/drawing/2016/5/11/chartex" xmlns:cx6="http://schemas.microsoft.com/office/drawing/2016/5/12/chartex" xmlns:cx7="http://schemas.microsoft.com/office/drawing/2016/5/13/chartex" xmlns:cx8="http://schemas.microsoft.com/office/drawing/2016/5/14/chartex" xmlns:mc="http://schemas.openxmlformats.org/markup-compatibility/2006" xmlns:aink="http://schemas.microsoft.com/office/drawing/2016/ink" xmlns:am3d="http://schemas.microsoft.com/office/drawing/2017/model3d" xmlns:o="urn:schemas-microsoft-com:office:office" xmlns:r="http://schemas.openxmlformats.org/officeDocument/2006/relationships" xmlns:m="http://schemas.openxmlformats.org/officeDocument/2006/math" xmlns:v="urn:schemas-microsoft-com:vml" xmlns:wp14="http://schemas.microsoft.com/office/word/2010/wordprocessingDrawing" xmlns:wp="http://schemas.openxmlformats.org/drawingml/2006/wordprocessingDrawing" xmlns:w10="urn:schemas-microsoft-com:office:word" xmlns:w="http://schemas.openxmlformats.org/wordprocessingml/2006/main" xmlns:w14="http://schemas.microsoft.com/office/word/2010/wordml" xmlns:w15="http://schemas.microsoft.com/office/word/2012/wordml" xmlns:w16cid="http://schemas.microsoft.com/office/word/2016/wordml/cid" xmlns:w16se="http://schemas.microsoft.com/office/word/2015/wordml/symex" xmlns:wpg="http://schemas.microsoft.com/office/word/2010/wordprocessingGroup" xmlns:wpi="http://schemas.microsoft.com/office/word/2010/wordprocessingInk" xmlns:wne="http://schemas.microsoft.com/office/word/2006/wordml" xmlns:wps="http://schemas.microsoft.com/office/word/2010/wordprocessingShape" mc:Ignorable="w14 w15 w16se w16cid wp14">
   <w:p/>
 </w:hdr>
 </file>
 
-<file path=word/header5.xml><?xml version="1.0" encoding="utf-8"?>
+<file path=word/header3.xml><?xml version="1.0" encoding="utf-8"?>
 <w:hdr xmlns:wpc="http://schemas.microsoft.com/office/word/2010/wordprocessingCanvas" xmlns:cx="http://schemas.microsoft.com/office/drawing/2014/chartex" xmlns:cx1="http://schemas.microsoft.com/office/drawing/2015/9/8/chartex" xmlns:cx2="http://schemas.microsoft.com/office/drawing/2015/10/21/chartex" xmlns:cx3="http://schemas.microsoft.com/office/drawing/2016/5/9/chartex" xmlns:cx4="http://schemas.microsoft.com/office/drawing/2016/5/10/chartex" xmlns:cx5="http://schemas.microsoft.com/office/drawing/2016/5/11/chartex" xmlns:cx6="http://schemas.microsoft.com/office/drawing/2016/5/12/chartex" xmlns:cx7="http://schemas.microsoft.com/office/drawing/2016/5/13/chartex" xmlns:cx8="http://schemas.microsoft.com/office/drawing/2016/5/14/chartex" xmlns:mc="http://schemas.openxmlformats.org/markup-compatibility/2006" xmlns:aink="http://schemas.microsoft.com/office/drawing/2016/ink" xmlns:am3d="http://schemas.microsoft.com/office/drawing/2017/model3d" xmlns:o="urn:schemas-microsoft-com:office:office" xmlns:r="http://schemas.openxmlformats.org/officeDocument/2006/relationships" xmlns:m="http://schemas.openxmlformats.org/officeDocument/2006/math" xmlns:v="urn:schemas-microsoft-com:vml" xmlns:wp14="http://schemas.microsoft.com/office/word/2010/wordprocessingDrawing" xmlns:wp="http://schemas.openxmlformats.org/drawingml/2006/wordprocessingDrawing" xmlns:w10="urn:schemas-microsoft-com:office:word" xmlns:w="http://schemas.openxmlformats.org/wordprocessingml/2006/main" xmlns:w14="http://schemas.microsoft.com/office/word/2010/wordml" xmlns:w15="http://schemas.microsoft.com/office/word/2012/wordml" xmlns:w16cid="http://schemas.microsoft.com/office/word/2016/wordml/cid" xmlns:w16se="http://schemas.microsoft.com/office/word/2015/wordml/symex" xmlns:wpg="http://schemas.microsoft.com/office/word/2010/wordprocessingGroup" xmlns:wpi="http://schemas.microsoft.com/office/word/2010/wordprocessingInk" xmlns:wne="http://schemas.microsoft.com/office/word/2006/wordml" xmlns:wps="http://schemas.microsoft.com/office/word/2010/wordprocessingShape" mc:Ignorable="w14 w15 w16se w16cid wp14">
   <w:p>
     <w:pPr>
@@ -5068,7 +5329,7 @@
 </w:hdr>
 </file>
 
-<file path=word/header6.xml><?xml version="1.0" encoding="utf-8"?>
+<file path=word/header4.xml><?xml version="1.0" encoding="utf-8"?>
 <w:hdr xmlns:wpc="http://schemas.microsoft.com/office/word/2010/wordprocessingCanvas" xmlns:cx="http://schemas.microsoft.com/office/drawing/2014/chartex" xmlns:cx1="http://schemas.microsoft.com/office/drawing/2015/9/8/chartex" xmlns:cx2="http://schemas.microsoft.com/office/drawing/2015/10/21/chartex" xmlns:cx3="http://schemas.microsoft.com/office/drawing/2016/5/9/chartex" xmlns:cx4="http://schemas.microsoft.com/office/drawing/2016/5/10/chartex" xmlns:cx5="http://schemas.microsoft.com/office/drawing/2016/5/11/chartex" xmlns:cx6="http://schemas.microsoft.com/office/drawing/2016/5/12/chartex" xmlns:cx7="http://schemas.microsoft.com/office/drawing/2016/5/13/chartex" xmlns:cx8="http://schemas.microsoft.com/office/drawing/2016/5/14/chartex" xmlns:mc="http://schemas.openxmlformats.org/markup-compatibility/2006" xmlns:aink="http://schemas.microsoft.com/office/drawing/2016/ink" xmlns:am3d="http://schemas.microsoft.com/office/drawing/2017/model3d" xmlns:o="urn:schemas-microsoft-com:office:office" xmlns:r="http://schemas.openxmlformats.org/officeDocument/2006/relationships" xmlns:m="http://schemas.openxmlformats.org/officeDocument/2006/math" xmlns:v="urn:schemas-microsoft-com:vml" xmlns:wp14="http://schemas.microsoft.com/office/word/2010/wordprocessingDrawing" xmlns:wp="http://schemas.openxmlformats.org/drawingml/2006/wordprocessingDrawing" xmlns:w10="urn:schemas-microsoft-com:office:word" xmlns:w="http://schemas.openxmlformats.org/wordprocessingml/2006/main" xmlns:w14="http://schemas.microsoft.com/office/word/2010/wordml" xmlns:w15="http://schemas.microsoft.com/office/word/2012/wordml" xmlns:w16cid="http://schemas.microsoft.com/office/word/2016/wordml/cid" xmlns:w16se="http://schemas.microsoft.com/office/word/2015/wordml/symex" xmlns:wpg="http://schemas.microsoft.com/office/word/2010/wordprocessingGroup" xmlns:wpi="http://schemas.microsoft.com/office/word/2010/wordprocessingInk" xmlns:wne="http://schemas.microsoft.com/office/word/2006/wordml" xmlns:wps="http://schemas.microsoft.com/office/word/2010/wordprocessingShape" mc:Ignorable="w14 w15 w16se w16cid wp14">
   <w:p/>
 </w:hdr>
@@ -8191,6 +8452,7 @@
   <w:style w:type="character" w:default="1" w:styleId="DefaultParagraphFont">
     <w:name w:val="Default Paragraph Font"/>
     <w:uiPriority w:val="1"/>
+    <w:semiHidden/>
     <w:unhideWhenUsed/>
   </w:style>
   <w:style w:type="table" w:default="1" w:styleId="TableNormal">
@@ -9356,7 +9618,7 @@
 </file>
 
 <file path=customXml/itemProps1.xml><?xml version="1.0" encoding="utf-8"?>
-<ds:datastoreItem xmlns:ds="http://schemas.openxmlformats.org/officeDocument/2006/customXml" ds:itemID="{C52FF9F3-8474-40A1-A593-29B0F15D14A2}">
+<ds:datastoreItem xmlns:ds="http://schemas.openxmlformats.org/officeDocument/2006/customXml" ds:itemID="{C21B17F7-654B-4006-874B-491344F2A425}">
   <ds:schemaRefs>
     <ds:schemaRef ds:uri="http://schemas.openxmlformats.org/officeDocument/2006/bibliography"/>
   </ds:schemaRefs>

</xml_diff>

<commit_message>
dac ta phan cung phan mem
</commit_message>
<xml_diff>
--- a/MyProjectMgnt.docx
+++ b/MyProjectMgnt.docx
@@ -4364,14 +4364,12 @@
           <w:lang w:eastAsia="en-US" w:bidi="ar-SA"/>
         </w:rPr>
       </w:pPr>
-      <w:bookmarkStart w:id="20" w:name="_Toc527975145"/>
       <w:r>
         <w:rPr>
           <w:lang w:eastAsia="en-US" w:bidi="ar-SA"/>
         </w:rPr>
         <w:t>Mô hình tích hợp phần cứng/phần mềm</w:t>
       </w:r>
-      <w:bookmarkEnd w:id="20"/>
     </w:p>
     <w:p>
       <w:pPr>
@@ -4552,14 +4550,14 @@
           <w:lang w:eastAsia="en-US" w:bidi="ar-SA"/>
         </w:rPr>
       </w:pPr>
-      <w:bookmarkStart w:id="21" w:name="_Toc527975146"/>
+      <w:bookmarkStart w:id="20" w:name="_Toc527975146"/>
       <w:r>
         <w:rPr>
           <w:lang w:eastAsia="en-US" w:bidi="ar-SA"/>
         </w:rPr>
         <w:t>Giao diện</w:t>
       </w:r>
-      <w:bookmarkEnd w:id="21"/>
+      <w:bookmarkEnd w:id="20"/>
     </w:p>
     <w:p>
       <w:pPr>
@@ -6121,7 +6119,7 @@
           <w:lang w:eastAsia="en-US" w:bidi="ar-SA"/>
         </w:rPr>
       </w:pPr>
-      <w:bookmarkStart w:id="22" w:name="_Toc527975147"/>
+      <w:bookmarkStart w:id="21" w:name="_Toc527975147"/>
       <w:r>
         <w:rPr>
           <w:lang w:eastAsia="en-US" w:bidi="ar-SA"/>
@@ -6129,7 +6127,7 @@
         <w:lastRenderedPageBreak/>
         <w:t>Cơ sở dữ liệu</w:t>
       </w:r>
-      <w:bookmarkEnd w:id="22"/>
+      <w:bookmarkEnd w:id="21"/>
     </w:p>
     <w:p>
       <w:pPr>
@@ -11793,14 +11791,12 @@
           <w:lang w:eastAsia="en-US" w:bidi="ar-SA"/>
         </w:rPr>
       </w:pPr>
-      <w:bookmarkStart w:id="23" w:name="_Toc527975148"/>
       <w:r>
         <w:rPr>
           <w:lang w:eastAsia="en-US" w:bidi="ar-SA"/>
         </w:rPr>
         <w:t>Mạng</w:t>
       </w:r>
-      <w:bookmarkEnd w:id="23"/>
     </w:p>
     <w:p>
       <w:pPr>
@@ -12004,64 +12000,62 @@
           <w:lang w:eastAsia="en-US" w:bidi="ar-SA"/>
         </w:rPr>
       </w:pPr>
-      <w:bookmarkStart w:id="24" w:name="_Toc527975149"/>
+      <w:bookmarkStart w:id="22" w:name="_Toc527975149"/>
       <w:r>
         <w:rPr>
           <w:lang w:eastAsia="en-US" w:bidi="ar-SA"/>
         </w:rPr>
         <w:t>Tương tác người dùng</w:t>
       </w:r>
-      <w:bookmarkStart w:id="25" w:name="_GoBack"/>
+      <w:bookmarkEnd w:id="22"/>
+    </w:p>
+    <w:p>
+      <w:pPr>
+        <w:pStyle w:val="Heading2"/>
+        <w:rPr>
+          <w:lang w:eastAsia="en-US" w:bidi="ar-SA"/>
+        </w:rPr>
+      </w:pPr>
+      <w:r>
+        <w:rPr>
+          <w:lang w:eastAsia="en-US" w:bidi="ar-SA"/>
+        </w:rPr>
+        <w:t>Bảo mật</w:t>
+      </w:r>
+    </w:p>
+    <w:p>
+      <w:pPr>
+        <w:pStyle w:val="Heading2"/>
+        <w:rPr>
+          <w:lang w:eastAsia="en-US" w:bidi="ar-SA"/>
+        </w:rPr>
+      </w:pPr>
+      <w:bookmarkStart w:id="23" w:name="_Toc527975152"/>
+      <w:r>
+        <w:rPr>
+          <w:lang w:eastAsia="en-US" w:bidi="ar-SA"/>
+        </w:rPr>
+        <w:t>Sao lưu phục hồi</w:t>
+      </w:r>
+      <w:bookmarkStart w:id="24" w:name="_GoBack"/>
+      <w:bookmarkEnd w:id="23"/>
       <w:bookmarkEnd w:id="24"/>
+    </w:p>
+    <w:p>
+      <w:pPr>
+        <w:pStyle w:val="Heading1"/>
+        <w:rPr>
+          <w:lang w:eastAsia="en-US" w:bidi="ar-SA"/>
+        </w:rPr>
+      </w:pPr>
+      <w:bookmarkStart w:id="25" w:name="_Toc527975154"/>
+      <w:r>
+        <w:rPr>
+          <w:lang w:eastAsia="en-US" w:bidi="ar-SA"/>
+        </w:rPr>
+        <w:t>Danh mục tài liệu liên quan</w:t>
+      </w:r>
       <w:bookmarkEnd w:id="25"/>
-    </w:p>
-    <w:p>
-      <w:pPr>
-        <w:pStyle w:val="Heading2"/>
-        <w:rPr>
-          <w:lang w:eastAsia="en-US" w:bidi="ar-SA"/>
-        </w:rPr>
-      </w:pPr>
-      <w:bookmarkStart w:id="26" w:name="_Toc527975151"/>
-      <w:r>
-        <w:rPr>
-          <w:lang w:eastAsia="en-US" w:bidi="ar-SA"/>
-        </w:rPr>
-        <w:t>Bảo mật</w:t>
-      </w:r>
-      <w:bookmarkEnd w:id="26"/>
-    </w:p>
-    <w:p>
-      <w:pPr>
-        <w:pStyle w:val="Heading2"/>
-        <w:rPr>
-          <w:lang w:eastAsia="en-US" w:bidi="ar-SA"/>
-        </w:rPr>
-      </w:pPr>
-      <w:bookmarkStart w:id="27" w:name="_Toc527975152"/>
-      <w:r>
-        <w:rPr>
-          <w:lang w:eastAsia="en-US" w:bidi="ar-SA"/>
-        </w:rPr>
-        <w:t>Sao lưu phục hồi</w:t>
-      </w:r>
-      <w:bookmarkEnd w:id="27"/>
-    </w:p>
-    <w:p>
-      <w:pPr>
-        <w:pStyle w:val="Heading1"/>
-        <w:rPr>
-          <w:lang w:eastAsia="en-US" w:bidi="ar-SA"/>
-        </w:rPr>
-      </w:pPr>
-      <w:bookmarkStart w:id="28" w:name="_Toc527975154"/>
-      <w:r>
-        <w:rPr>
-          <w:lang w:eastAsia="en-US" w:bidi="ar-SA"/>
-        </w:rPr>
-        <w:t>Danh mục tài liệu liên quan</w:t>
-      </w:r>
-      <w:bookmarkEnd w:id="28"/>
     </w:p>
     <w:p>
       <w:pPr>
@@ -17120,7 +17114,7 @@
 </file>
 
 <file path=customXml/itemProps1.xml><?xml version="1.0" encoding="utf-8"?>
-<ds:datastoreItem xmlns:ds="http://schemas.openxmlformats.org/officeDocument/2006/customXml" ds:itemID="{A2C31B85-54CA-4BAB-88F4-65E0088680CF}">
+<ds:datastoreItem xmlns:ds="http://schemas.openxmlformats.org/officeDocument/2006/customXml" ds:itemID="{CC827489-3351-47F2-A8D0-5F833354806B}">
   <ds:schemaRefs>
     <ds:schemaRef ds:uri="http://schemas.openxmlformats.org/officeDocument/2006/bibliography"/>
   </ds:schemaRefs>

</xml_diff>

<commit_message>
bo sung muc 7
</commit_message>
<xml_diff>
--- a/MyProjectMgnt.docx
+++ b/MyProjectMgnt.docx
@@ -1,6 +1,6 @@
 
 <file path=word/document.xml><?xml version="1.0" encoding="utf-8"?>
-<w:document xmlns:wpc="http://schemas.microsoft.com/office/word/2010/wordprocessingCanvas" xmlns:cx="http://schemas.microsoft.com/office/drawing/2014/chartex" xmlns:mc="http://schemas.openxmlformats.org/markup-compatibility/2006" xmlns:o="urn:schemas-microsoft-com:office:office" xmlns:r="http://schemas.openxmlformats.org/officeDocument/2006/relationships" xmlns:m="http://schemas.openxmlformats.org/officeDocument/2006/math" xmlns:v="urn:schemas-microsoft-com:vml" xmlns:wp14="http://schemas.microsoft.com/office/word/2010/wordprocessingDrawing" xmlns:wp="http://schemas.openxmlformats.org/drawingml/2006/wordprocessingDrawing" xmlns:w10="urn:schemas-microsoft-com:office:word" xmlns:w="http://schemas.openxmlformats.org/wordprocessingml/2006/main" xmlns:w14="http://schemas.microsoft.com/office/word/2010/wordml" xmlns:w15="http://schemas.microsoft.com/office/word/2012/wordml" xmlns:w16se="http://schemas.microsoft.com/office/word/2015/wordml/symex" xmlns:wpg="http://schemas.microsoft.com/office/word/2010/wordprocessingGroup" xmlns:wpi="http://schemas.microsoft.com/office/word/2010/wordprocessingInk" xmlns:wne="http://schemas.microsoft.com/office/word/2006/wordml" xmlns:wps="http://schemas.microsoft.com/office/word/2010/wordprocessingShape" mc:Ignorable="w14 w15 w16se wp14">
+<w:document xmlns:wpc="http://schemas.microsoft.com/office/word/2010/wordprocessingCanvas" xmlns:cx="http://schemas.microsoft.com/office/drawing/2014/chartex" xmlns:cx1="http://schemas.microsoft.com/office/drawing/2015/9/8/chartex" xmlns:cx2="http://schemas.microsoft.com/office/drawing/2015/10/21/chartex" xmlns:cx3="http://schemas.microsoft.com/office/drawing/2016/5/9/chartex" xmlns:cx4="http://schemas.microsoft.com/office/drawing/2016/5/10/chartex" xmlns:cx5="http://schemas.microsoft.com/office/drawing/2016/5/11/chartex" xmlns:cx6="http://schemas.microsoft.com/office/drawing/2016/5/12/chartex" xmlns:cx7="http://schemas.microsoft.com/office/drawing/2016/5/13/chartex" xmlns:cx8="http://schemas.microsoft.com/office/drawing/2016/5/14/chartex" xmlns:mc="http://schemas.openxmlformats.org/markup-compatibility/2006" xmlns:aink="http://schemas.microsoft.com/office/drawing/2016/ink" xmlns:am3d="http://schemas.microsoft.com/office/drawing/2017/model3d" xmlns:o="urn:schemas-microsoft-com:office:office" xmlns:r="http://schemas.openxmlformats.org/officeDocument/2006/relationships" xmlns:m="http://schemas.openxmlformats.org/officeDocument/2006/math" xmlns:v="urn:schemas-microsoft-com:vml" xmlns:wp14="http://schemas.microsoft.com/office/word/2010/wordprocessingDrawing" xmlns:wp="http://schemas.openxmlformats.org/drawingml/2006/wordprocessingDrawing" xmlns:w10="urn:schemas-microsoft-com:office:word" xmlns:w="http://schemas.openxmlformats.org/wordprocessingml/2006/main" xmlns:w14="http://schemas.microsoft.com/office/word/2010/wordml" xmlns:w15="http://schemas.microsoft.com/office/word/2012/wordml" xmlns:w16cid="http://schemas.microsoft.com/office/word/2016/wordml/cid" xmlns:w16se="http://schemas.microsoft.com/office/word/2015/wordml/symex" xmlns:wpg="http://schemas.microsoft.com/office/word/2010/wordprocessingGroup" xmlns:wpi="http://schemas.microsoft.com/office/word/2010/wordprocessingInk" xmlns:wne="http://schemas.microsoft.com/office/word/2006/wordml" xmlns:wps="http://schemas.microsoft.com/office/word/2010/wordprocessingShape" mc:Ignorable="w14 w15 w16se w16cid wp14">
   <w:background w:color="FFFFFF"/>
   <w:body>
     <w:p>
@@ -6557,8 +6557,6 @@
       <w:pPr>
         <w:pStyle w:val="Heading1"/>
       </w:pPr>
-      <w:bookmarkStart w:id="20" w:name="_GoBack"/>
-      <w:bookmarkEnd w:id="20"/>
       <w:r>
         <w:t>Phân tích thiết kế</w:t>
       </w:r>
@@ -6760,14 +6758,14 @@
           <w:lang w:eastAsia="en-US" w:bidi="ar-SA"/>
         </w:rPr>
       </w:pPr>
-      <w:bookmarkStart w:id="21" w:name="_Toc527975146"/>
+      <w:bookmarkStart w:id="20" w:name="_Toc527975146"/>
       <w:r>
         <w:rPr>
           <w:lang w:eastAsia="en-US" w:bidi="ar-SA"/>
         </w:rPr>
         <w:t>Giao diện</w:t>
       </w:r>
-      <w:bookmarkEnd w:id="21"/>
+      <w:bookmarkEnd w:id="20"/>
     </w:p>
     <w:p>
       <w:pPr>
@@ -6942,171 +6940,6 @@
           <w:sz w:val="28"/>
           <w:szCs w:val="28"/>
         </w:rPr>
-        <w:lastRenderedPageBreak/>
-        <w:t xml:space="preserve"> Giao diện đăng nhập</w:t>
-      </w:r>
-    </w:p>
-    <w:p>
-      <w:pPr>
-        <w:pStyle w:val="NormalWeb"/>
-        <w:spacing w:before="0" w:beforeAutospacing="0" w:after="0" w:afterAutospacing="0"/>
-        <w:jc w:val="center"/>
-      </w:pPr>
-      <w:r>
-        <w:rPr>
-          <w:b/>
-          <w:bCs/>
-          <w:noProof/>
-          <w:color w:val="000000"/>
-          <w:sz w:val="22"/>
-          <w:szCs w:val="22"/>
-        </w:rPr>
-        <w:drawing>
-          <wp:inline distT="0" distB="0" distL="0" distR="0" wp14:anchorId="7A1E2043" wp14:editId="61E49838">
-            <wp:extent cx="5257800" cy="2752725"/>
-            <wp:effectExtent l="0" t="0" r="0" b="9525"/>
-            <wp:docPr id="18" name="Picture 18" descr="https://lh5.googleusercontent.com/wG0NDvbecuTV7iltTDysWhPctV9P3J1JR5sB-mmZuYNv_2Cawh6YZGD3aOVFxfj8jHWKsPknYYOA6Nyo59sOWKmeoK1Pora50IENzu2OqlGu6D1c-TII1b_WdWdscZVD9w"/>
-            <wp:cNvGraphicFramePr>
-              <a:graphicFrameLocks xmlns:a="http://schemas.openxmlformats.org/drawingml/2006/main" noChangeAspect="1"/>
-            </wp:cNvGraphicFramePr>
-            <a:graphic xmlns:a="http://schemas.openxmlformats.org/drawingml/2006/main">
-              <a:graphicData uri="http://schemas.openxmlformats.org/drawingml/2006/picture">
-                <pic:pic xmlns:pic="http://schemas.openxmlformats.org/drawingml/2006/picture">
-                  <pic:nvPicPr>
-                    <pic:cNvPr id="0" name="Picture 3" descr="https://lh5.googleusercontent.com/wG0NDvbecuTV7iltTDysWhPctV9P3J1JR5sB-mmZuYNv_2Cawh6YZGD3aOVFxfj8jHWKsPknYYOA6Nyo59sOWKmeoK1Pora50IENzu2OqlGu6D1c-TII1b_WdWdscZVD9w"/>
-                    <pic:cNvPicPr>
-                      <a:picLocks noChangeAspect="1" noChangeArrowheads="1"/>
-                    </pic:cNvPicPr>
-                  </pic:nvPicPr>
-                  <pic:blipFill>
-                    <a:blip r:embed="rId14">
-                      <a:extLst>
-                        <a:ext uri="{28A0092B-C50C-407E-A947-70E740481C1C}">
-                          <a14:useLocalDpi xmlns:a14="http://schemas.microsoft.com/office/drawing/2010/main" val="0"/>
-                        </a:ext>
-                      </a:extLst>
-                    </a:blip>
-                    <a:srcRect/>
-                    <a:stretch>
-                      <a:fillRect/>
-                    </a:stretch>
-                  </pic:blipFill>
-                  <pic:spPr bwMode="auto">
-                    <a:xfrm>
-                      <a:off x="0" y="0"/>
-                      <a:ext cx="5257800" cy="2752725"/>
-                    </a:xfrm>
-                    <a:prstGeom prst="rect">
-                      <a:avLst/>
-                    </a:prstGeom>
-                    <a:noFill/>
-                    <a:ln>
-                      <a:noFill/>
-                    </a:ln>
-                  </pic:spPr>
-                </pic:pic>
-              </a:graphicData>
-            </a:graphic>
-          </wp:inline>
-        </w:drawing>
-      </w:r>
-    </w:p>
-    <w:p/>
-    <w:p>
-      <w:pPr>
-        <w:pStyle w:val="Heading3"/>
-        <w:spacing w:before="320" w:after="80"/>
-      </w:pPr>
-      <w:r>
-        <w:rPr>
-          <w:b w:val="0"/>
-          <w:bCs/>
-          <w:color w:val="434343"/>
-          <w:sz w:val="28"/>
-          <w:szCs w:val="28"/>
-        </w:rPr>
-        <w:t>Giao diện đăng nhập admin</w:t>
-      </w:r>
-    </w:p>
-    <w:p>
-      <w:pPr>
-        <w:pStyle w:val="NormalWeb"/>
-        <w:spacing w:before="0" w:beforeAutospacing="0" w:after="0" w:afterAutospacing="0"/>
-        <w:jc w:val="center"/>
-      </w:pPr>
-      <w:r>
-        <w:rPr>
-          <w:b/>
-          <w:bCs/>
-          <w:noProof/>
-          <w:color w:val="000000"/>
-          <w:sz w:val="22"/>
-          <w:szCs w:val="22"/>
-        </w:rPr>
-        <w:drawing>
-          <wp:inline distT="0" distB="0" distL="0" distR="0" wp14:anchorId="70C89C9A" wp14:editId="6503022D">
-            <wp:extent cx="4953000" cy="2790825"/>
-            <wp:effectExtent l="0" t="0" r="0" b="9525"/>
-            <wp:docPr id="17" name="Picture 17" descr="https://lh4.googleusercontent.com/JOjGmBghy1c1M05xUojHv38_pYN4kwmW-pQNg3178LRsfV4DEAeOH0LzCHQM0_pe6mwjgpLl6VduNLdS_T1a8Hqe1ciZqts1rOU9z7WBr0V7bZ0VV-YsQ2Iko7UZwLxEiw"/>
-            <wp:cNvGraphicFramePr>
-              <a:graphicFrameLocks xmlns:a="http://schemas.openxmlformats.org/drawingml/2006/main" noChangeAspect="1"/>
-            </wp:cNvGraphicFramePr>
-            <a:graphic xmlns:a="http://schemas.openxmlformats.org/drawingml/2006/main">
-              <a:graphicData uri="http://schemas.openxmlformats.org/drawingml/2006/picture">
-                <pic:pic xmlns:pic="http://schemas.openxmlformats.org/drawingml/2006/picture">
-                  <pic:nvPicPr>
-                    <pic:cNvPr id="0" name="Picture 4" descr="https://lh4.googleusercontent.com/JOjGmBghy1c1M05xUojHv38_pYN4kwmW-pQNg3178LRsfV4DEAeOH0LzCHQM0_pe6mwjgpLl6VduNLdS_T1a8Hqe1ciZqts1rOU9z7WBr0V7bZ0VV-YsQ2Iko7UZwLxEiw"/>
-                    <pic:cNvPicPr>
-                      <a:picLocks noChangeAspect="1" noChangeArrowheads="1"/>
-                    </pic:cNvPicPr>
-                  </pic:nvPicPr>
-                  <pic:blipFill>
-                    <a:blip r:embed="rId15">
-                      <a:extLst>
-                        <a:ext uri="{28A0092B-C50C-407E-A947-70E740481C1C}">
-                          <a14:useLocalDpi xmlns:a14="http://schemas.microsoft.com/office/drawing/2010/main" val="0"/>
-                        </a:ext>
-                      </a:extLst>
-                    </a:blip>
-                    <a:srcRect/>
-                    <a:stretch>
-                      <a:fillRect/>
-                    </a:stretch>
-                  </pic:blipFill>
-                  <pic:spPr bwMode="auto">
-                    <a:xfrm>
-                      <a:off x="0" y="0"/>
-                      <a:ext cx="4953000" cy="2790825"/>
-                    </a:xfrm>
-                    <a:prstGeom prst="rect">
-                      <a:avLst/>
-                    </a:prstGeom>
-                    <a:noFill/>
-                    <a:ln>
-                      <a:noFill/>
-                    </a:ln>
-                  </pic:spPr>
-                </pic:pic>
-              </a:graphicData>
-            </a:graphic>
-          </wp:inline>
-        </w:drawing>
-      </w:r>
-    </w:p>
-    <w:p/>
-    <w:p>
-      <w:pPr>
-        <w:pStyle w:val="Heading3"/>
-        <w:spacing w:before="320" w:after="80"/>
-      </w:pPr>
-      <w:r>
-        <w:rPr>
-          <w:b w:val="0"/>
-          <w:bCs/>
-          <w:color w:val="434343"/>
-          <w:sz w:val="28"/>
-          <w:szCs w:val="28"/>
-        </w:rPr>
         <w:t>Giao diện cập nhật thông tin</w:t>
       </w:r>
     </w:p>
@@ -7148,6 +6981,7 @@
         <w:rPr>
           <w:color w:val="000000"/>
         </w:rPr>
+        <w:lastRenderedPageBreak/>
         <w:t>1.4.1 Cập nhật thông tin nhà hàng và thay đổi ảnh đại diện</w:t>
       </w:r>
     </w:p>
@@ -7162,7 +6996,6 @@
           <w:rStyle w:val="apple-tab-span"/>
           <w:color w:val="000000"/>
         </w:rPr>
-        <w:lastRenderedPageBreak/>
         <w:tab/>
       </w:r>
       <w:r>
@@ -7188,7 +7021,7 @@
                     </pic:cNvPicPr>
                   </pic:nvPicPr>
                   <pic:blipFill>
-                    <a:blip r:embed="rId16">
+                    <a:blip r:embed="rId14">
                       <a:extLst>
                         <a:ext uri="{28A0092B-C50C-407E-A947-70E740481C1C}">
                           <a14:useLocalDpi xmlns:a14="http://schemas.microsoft.com/office/drawing/2010/main" val="0"/>
@@ -7269,7 +7102,7 @@
                     </pic:cNvPicPr>
                   </pic:nvPicPr>
                   <pic:blipFill>
-                    <a:blip r:embed="rId17">
+                    <a:blip r:embed="rId15">
                       <a:extLst>
                         <a:ext uri="{28A0092B-C50C-407E-A947-70E740481C1C}">
                           <a14:useLocalDpi xmlns:a14="http://schemas.microsoft.com/office/drawing/2010/main" val="0"/>
@@ -7344,7 +7177,7 @@
                     </pic:cNvPicPr>
                   </pic:nvPicPr>
                   <pic:blipFill>
-                    <a:blip r:embed="rId18">
+                    <a:blip r:embed="rId16">
                       <a:extLst>
                         <a:ext uri="{28A0092B-C50C-407E-A947-70E740481C1C}">
                           <a14:useLocalDpi xmlns:a14="http://schemas.microsoft.com/office/drawing/2010/main" val="0"/>
@@ -7425,7 +7258,7 @@
                     </pic:cNvPicPr>
                   </pic:nvPicPr>
                   <pic:blipFill>
-                    <a:blip r:embed="rId19">
+                    <a:blip r:embed="rId17">
                       <a:extLst>
                         <a:ext uri="{28A0092B-C50C-407E-A947-70E740481C1C}">
                           <a14:useLocalDpi xmlns:a14="http://schemas.microsoft.com/office/drawing/2010/main" val="0"/>
@@ -7510,7 +7343,7 @@
                     </pic:cNvPicPr>
                   </pic:nvPicPr>
                   <pic:blipFill>
-                    <a:blip r:embed="rId20">
+                    <a:blip r:embed="rId18">
                       <a:extLst>
                         <a:ext uri="{28A0092B-C50C-407E-A947-70E740481C1C}">
                           <a14:useLocalDpi xmlns:a14="http://schemas.microsoft.com/office/drawing/2010/main" val="0"/>
@@ -7590,7 +7423,7 @@
                     </pic:cNvPicPr>
                   </pic:nvPicPr>
                   <pic:blipFill>
-                    <a:blip r:embed="rId21">
+                    <a:blip r:embed="rId19">
                       <a:extLst>
                         <a:ext uri="{28A0092B-C50C-407E-A947-70E740481C1C}">
                           <a14:useLocalDpi xmlns:a14="http://schemas.microsoft.com/office/drawing/2010/main" val="0"/>
@@ -7671,7 +7504,7 @@
                     </pic:cNvPicPr>
                   </pic:nvPicPr>
                   <pic:blipFill>
-                    <a:blip r:embed="rId22">
+                    <a:blip r:embed="rId20">
                       <a:extLst>
                         <a:ext uri="{28A0092B-C50C-407E-A947-70E740481C1C}">
                           <a14:useLocalDpi xmlns:a14="http://schemas.microsoft.com/office/drawing/2010/main" val="0"/>
@@ -7758,7 +7591,7 @@
                     </pic:cNvPicPr>
                   </pic:nvPicPr>
                   <pic:blipFill>
-                    <a:blip r:embed="rId23">
+                    <a:blip r:embed="rId21">
                       <a:extLst>
                         <a:ext uri="{28A0092B-C50C-407E-A947-70E740481C1C}">
                           <a14:useLocalDpi xmlns:a14="http://schemas.microsoft.com/office/drawing/2010/main" val="0"/>
@@ -7853,7 +7686,7 @@
                     </pic:cNvPicPr>
                   </pic:nvPicPr>
                   <pic:blipFill>
-                    <a:blip r:embed="rId24">
+                    <a:blip r:embed="rId22">
                       <a:extLst>
                         <a:ext uri="{28A0092B-C50C-407E-A947-70E740481C1C}">
                           <a14:useLocalDpi xmlns:a14="http://schemas.microsoft.com/office/drawing/2010/main" val="0"/>
@@ -7931,7 +7764,7 @@
                     </pic:cNvPicPr>
                   </pic:nvPicPr>
                   <pic:blipFill>
-                    <a:blip r:embed="rId25">
+                    <a:blip r:embed="rId23">
                       <a:extLst>
                         <a:ext uri="{28A0092B-C50C-407E-A947-70E740481C1C}">
                           <a14:useLocalDpi xmlns:a14="http://schemas.microsoft.com/office/drawing/2010/main" val="0"/>
@@ -8021,7 +7854,7 @@
                     </pic:cNvPicPr>
                   </pic:nvPicPr>
                   <pic:blipFill>
-                    <a:blip r:embed="rId26">
+                    <a:blip r:embed="rId24">
                       <a:extLst>
                         <a:ext uri="{28A0092B-C50C-407E-A947-70E740481C1C}">
                           <a14:useLocalDpi xmlns:a14="http://schemas.microsoft.com/office/drawing/2010/main" val="0"/>
@@ -8082,94 +7915,7 @@
           <w:sz w:val="28"/>
           <w:szCs w:val="28"/>
         </w:rPr>
-        <w:t xml:space="preserve"> </w:t>
-      </w:r>
-      <w:r>
-        <w:rPr>
-          <w:b w:val="0"/>
-          <w:bCs/>
-          <w:noProof/>
-          <w:color w:val="434343"/>
-          <w:sz w:val="28"/>
-          <w:szCs w:val="28"/>
-          <w:lang w:eastAsia="en-US" w:bidi="ar-SA"/>
-        </w:rPr>
-        <w:drawing>
-          <wp:inline distT="0" distB="0" distL="0" distR="0" wp14:anchorId="2440EAA6" wp14:editId="03B846EE">
-            <wp:extent cx="5734050" cy="2933700"/>
-            <wp:effectExtent l="0" t="0" r="0" b="0"/>
-            <wp:docPr id="4" name="Picture 4" descr="https://lh4.googleusercontent.com/4deZQLvnbXFz3HvT9dWzTfpbzgbQWFGSnsRmdZMWEq73zC1IjCWM2xgcwzTQ2pzQMAxsgVXNdknPITr-9S1epPYly52wzoCrDHjl_Q7G-cJbpK5Nz6np7TKj13RdE8tMag"/>
-            <wp:cNvGraphicFramePr>
-              <a:graphicFrameLocks xmlns:a="http://schemas.openxmlformats.org/drawingml/2006/main" noChangeAspect="1"/>
-            </wp:cNvGraphicFramePr>
-            <a:graphic xmlns:a="http://schemas.openxmlformats.org/drawingml/2006/main">
-              <a:graphicData uri="http://schemas.openxmlformats.org/drawingml/2006/picture">
-                <pic:pic xmlns:pic="http://schemas.openxmlformats.org/drawingml/2006/picture">
-                  <pic:nvPicPr>
-                    <pic:cNvPr id="0" name="Picture 16" descr="https://lh4.googleusercontent.com/4deZQLvnbXFz3HvT9dWzTfpbzgbQWFGSnsRmdZMWEq73zC1IjCWM2xgcwzTQ2pzQMAxsgVXNdknPITr-9S1epPYly52wzoCrDHjl_Q7G-cJbpK5Nz6np7TKj13RdE8tMag"/>
-                    <pic:cNvPicPr>
-                      <a:picLocks noChangeAspect="1" noChangeArrowheads="1"/>
-                    </pic:cNvPicPr>
-                  </pic:nvPicPr>
-                  <pic:blipFill>
-                    <a:blip r:embed="rId27">
-                      <a:extLst>
-                        <a:ext uri="{28A0092B-C50C-407E-A947-70E740481C1C}">
-                          <a14:useLocalDpi xmlns:a14="http://schemas.microsoft.com/office/drawing/2010/main" val="0"/>
-                        </a:ext>
-                      </a:extLst>
-                    </a:blip>
-                    <a:srcRect/>
-                    <a:stretch>
-                      <a:fillRect/>
-                    </a:stretch>
-                  </pic:blipFill>
-                  <pic:spPr bwMode="auto">
-                    <a:xfrm>
-                      <a:off x="0" y="0"/>
-                      <a:ext cx="5734050" cy="2933700"/>
-                    </a:xfrm>
-                    <a:prstGeom prst="rect">
-                      <a:avLst/>
-                    </a:prstGeom>
-                    <a:noFill/>
-                    <a:ln>
-                      <a:noFill/>
-                    </a:ln>
-                  </pic:spPr>
-                </pic:pic>
-              </a:graphicData>
-            </a:graphic>
-          </wp:inline>
-        </w:drawing>
-      </w:r>
-    </w:p>
-    <w:p/>
-    <w:p>
-      <w:pPr>
-        <w:pStyle w:val="Heading3"/>
-        <w:spacing w:before="320" w:after="80"/>
-      </w:pPr>
-      <w:r>
-        <w:rPr>
-          <w:b w:val="0"/>
-          <w:bCs/>
-          <w:color w:val="434343"/>
-          <w:sz w:val="28"/>
-          <w:szCs w:val="28"/>
-        </w:rPr>
-        <w:t xml:space="preserve">Giao diện hiển thị danh sách tất cả các contact, tìm kiếm </w:t>
-      </w:r>
-      <w:r>
-        <w:rPr>
-          <w:b w:val="0"/>
-          <w:bCs/>
-          <w:color w:val="434343"/>
-          <w:sz w:val="28"/>
-          <w:szCs w:val="28"/>
-        </w:rPr>
-        <w:lastRenderedPageBreak/>
-        <w:t>và xóa contact</w:t>
+        <w:t>Giao diện hiển thị danh sách tất cả các contact, tìm kiếm và xóa contact</w:t>
       </w:r>
     </w:p>
     <w:p>
@@ -8202,7 +7948,7 @@
                     </pic:cNvPicPr>
                   </pic:nvPicPr>
                   <pic:blipFill>
-                    <a:blip r:embed="rId28">
+                    <a:blip r:embed="rId25">
                       <a:extLst>
                         <a:ext uri="{28A0092B-C50C-407E-A947-70E740481C1C}">
                           <a14:useLocalDpi xmlns:a14="http://schemas.microsoft.com/office/drawing/2010/main" val="0"/>
@@ -8247,6 +7993,7 @@
           <w:sz w:val="28"/>
           <w:szCs w:val="28"/>
         </w:rPr>
+        <w:lastRenderedPageBreak/>
         <w:t xml:space="preserve">Liên hệ với hệ thống </w:t>
       </w:r>
     </w:p>
@@ -8281,7 +8028,7 @@
                     </pic:cNvPicPr>
                   </pic:nvPicPr>
                   <pic:blipFill>
-                    <a:blip r:embed="rId29">
+                    <a:blip r:embed="rId26">
                       <a:extLst>
                         <a:ext uri="{28A0092B-C50C-407E-A947-70E740481C1C}">
                           <a14:useLocalDpi xmlns:a14="http://schemas.microsoft.com/office/drawing/2010/main" val="0"/>
@@ -8330,15 +8077,14 @@
           <w:lang w:eastAsia="en-US" w:bidi="ar-SA"/>
         </w:rPr>
       </w:pPr>
-      <w:bookmarkStart w:id="22" w:name="_Toc527975147"/>
+      <w:bookmarkStart w:id="21" w:name="_Toc527975147"/>
       <w:r>
         <w:rPr>
           <w:lang w:eastAsia="en-US" w:bidi="ar-SA"/>
         </w:rPr>
-        <w:lastRenderedPageBreak/>
         <w:t>Cơ sở dữ liệu</w:t>
       </w:r>
-      <w:bookmarkEnd w:id="22"/>
+      <w:bookmarkEnd w:id="21"/>
     </w:p>
     <w:p>
       <w:pPr>
@@ -8646,6 +8392,7 @@
               <w:rPr>
                 <w:color w:val="000000"/>
               </w:rPr>
+              <w:lastRenderedPageBreak/>
               <w:t>firstname</w:t>
             </w:r>
           </w:p>
@@ -9605,7 +9352,6 @@
           <w:bCs/>
           <w:color w:val="666666"/>
         </w:rPr>
-        <w:lastRenderedPageBreak/>
         <w:t>7.3.3 restSchema (nhà hàng):</w:t>
       </w:r>
     </w:p>
@@ -10002,6 +9748,7 @@
               <w:rPr>
                 <w:color w:val="000000"/>
               </w:rPr>
+              <w:lastRenderedPageBreak/>
               <w:t>email</w:t>
             </w:r>
           </w:p>
@@ -10835,7 +10582,6 @@
           <w:bCs/>
           <w:color w:val="666666"/>
         </w:rPr>
-        <w:lastRenderedPageBreak/>
         <w:t xml:space="preserve">7.3.5 wishesSchema (các món ăn yêu thích) : </w:t>
       </w:r>
     </w:p>
@@ -11250,6 +10996,7 @@
               <w:rPr>
                 <w:color w:val="000000"/>
               </w:rPr>
+              <w:lastRenderedPageBreak/>
               <w:t>wish</w:t>
             </w:r>
           </w:p>
@@ -11878,7 +11625,6 @@
         <w:rPr>
           <w:color w:val="000000"/>
         </w:rPr>
-        <w:lastRenderedPageBreak/>
         <w:t>subject: String,</w:t>
       </w:r>
     </w:p>
@@ -12415,6 +12161,7 @@
           <w:bCs/>
           <w:color w:val="666666"/>
         </w:rPr>
+        <w:lastRenderedPageBreak/>
         <w:t>7.3.8 commentsSchema(bình luận)</w:t>
       </w:r>
     </w:p>
@@ -13165,7 +12912,6 @@
         <w:rPr>
           <w:color w:val="000000"/>
         </w:rPr>
-        <w:lastRenderedPageBreak/>
         <w:t>image: String,</w:t>
       </w:r>
     </w:p>
@@ -13738,6 +13484,7 @@
               <w:rPr>
                 <w:color w:val="000000"/>
               </w:rPr>
+              <w:lastRenderedPageBreak/>
               <w:t>introduce</w:t>
             </w:r>
           </w:p>
@@ -14197,76 +13944,105 @@
           <w:lang w:eastAsia="en-US" w:bidi="ar-SA"/>
         </w:rPr>
       </w:pPr>
-      <w:bookmarkStart w:id="23" w:name="_Toc527975149"/>
+      <w:bookmarkStart w:id="22" w:name="_Toc527975149"/>
       <w:r>
         <w:rPr>
           <w:lang w:eastAsia="en-US" w:bidi="ar-SA"/>
         </w:rPr>
         <w:t>Tương tác người dùng</w:t>
       </w:r>
+      <w:bookmarkEnd w:id="22"/>
+    </w:p>
+    <w:p>
+      <w:pPr>
+        <w:pStyle w:val="Heading2"/>
+        <w:rPr>
+          <w:lang w:eastAsia="en-US" w:bidi="ar-SA"/>
+        </w:rPr>
+      </w:pPr>
+      <w:r>
+        <w:rPr>
+          <w:lang w:eastAsia="en-US" w:bidi="ar-SA"/>
+        </w:rPr>
+        <w:t>Đặc tả giao diện API</w:t>
+      </w:r>
+    </w:p>
+    <w:p>
+      <w:pPr>
+        <w:pStyle w:val="Heading2"/>
+        <w:rPr>
+          <w:lang w:eastAsia="en-US" w:bidi="ar-SA"/>
+        </w:rPr>
+      </w:pPr>
+      <w:r>
+        <w:rPr>
+          <w:lang w:eastAsia="en-US" w:bidi="ar-SA"/>
+        </w:rPr>
+        <w:t>Bảo mật</w:t>
+      </w:r>
+    </w:p>
+    <w:p>
+      <w:pPr>
+        <w:pStyle w:val="Heading2"/>
+        <w:rPr>
+          <w:lang w:eastAsia="en-US" w:bidi="ar-SA"/>
+        </w:rPr>
+      </w:pPr>
+      <w:r>
+        <w:rPr>
+          <w:lang w:eastAsia="en-US" w:bidi="ar-SA"/>
+        </w:rPr>
+        <w:t>Sao lưu phục hồi</w:t>
+      </w:r>
+    </w:p>
+    <w:p>
+      <w:pPr>
+        <w:pStyle w:val="Heading2"/>
+        <w:rPr>
+          <w:lang w:eastAsia="en-US" w:bidi="ar-SA"/>
+        </w:rPr>
+      </w:pPr>
+      <w:r>
+        <w:rPr>
+          <w:lang w:eastAsia="en-US" w:bidi="ar-SA"/>
+        </w:rPr>
+        <w:t>Chuyển đổi dữ liệu</w:t>
+      </w:r>
+    </w:p>
+    <w:p>
+      <w:pPr>
+        <w:pStyle w:val="Heading1"/>
+        <w:rPr>
+          <w:lang w:eastAsia="en-US" w:bidi="ar-SA"/>
+        </w:rPr>
+      </w:pPr>
+      <w:bookmarkStart w:id="23" w:name="_Toc527975154"/>
+      <w:r>
+        <w:rPr>
+          <w:lang w:eastAsia="en-US" w:bidi="ar-SA"/>
+        </w:rPr>
+        <w:t>Danh mục tài liệu liên quan</w:t>
+      </w:r>
       <w:bookmarkEnd w:id="23"/>
     </w:p>
     <w:p>
       <w:pPr>
-        <w:pStyle w:val="Heading2"/>
         <w:rPr>
           <w:lang w:eastAsia="en-US" w:bidi="ar-SA"/>
         </w:rPr>
       </w:pPr>
-      <w:r>
+    </w:p>
+    <w:p>
+      <w:pPr>
         <w:rPr>
           <w:lang w:eastAsia="en-US" w:bidi="ar-SA"/>
         </w:rPr>
-        <w:t>Bảo mật</w:t>
-      </w:r>
-    </w:p>
-    <w:p>
-      <w:pPr>
-        <w:pStyle w:val="Heading2"/>
-        <w:rPr>
-          <w:lang w:eastAsia="en-US" w:bidi="ar-SA"/>
-        </w:rPr>
-      </w:pPr>
-      <w:bookmarkStart w:id="24" w:name="_Toc527975152"/>
-      <w:r>
-        <w:rPr>
-          <w:lang w:eastAsia="en-US" w:bidi="ar-SA"/>
-        </w:rPr>
-        <w:t>Sao lưu phục hồi</w:t>
-      </w:r>
+      </w:pPr>
+    </w:p>
+    <w:p>
+      <w:bookmarkStart w:id="24" w:name="_GoBack"/>
       <w:bookmarkEnd w:id="24"/>
     </w:p>
-    <w:p>
-      <w:pPr>
-        <w:pStyle w:val="Heading1"/>
-        <w:rPr>
-          <w:lang w:eastAsia="en-US" w:bidi="ar-SA"/>
-        </w:rPr>
-      </w:pPr>
-      <w:bookmarkStart w:id="25" w:name="_Toc527975154"/>
-      <w:r>
-        <w:rPr>
-          <w:lang w:eastAsia="en-US" w:bidi="ar-SA"/>
-        </w:rPr>
-        <w:t>Danh mục tài liệu liên quan</w:t>
-      </w:r>
-      <w:bookmarkEnd w:id="25"/>
-    </w:p>
-    <w:p>
-      <w:pPr>
-        <w:rPr>
-          <w:lang w:eastAsia="en-US" w:bidi="ar-SA"/>
-        </w:rPr>
-      </w:pPr>
-    </w:p>
-    <w:p>
-      <w:pPr>
-        <w:rPr>
-          <w:lang w:eastAsia="en-US" w:bidi="ar-SA"/>
-        </w:rPr>
-      </w:pPr>
-    </w:p>
-    <w:p/>
     <w:p/>
     <w:p/>
     <w:p/>
@@ -14278,12 +14054,12 @@
     <w:p/>
     <w:p/>
     <w:sectPr>
-      <w:headerReference w:type="even" r:id="rId30"/>
-      <w:headerReference w:type="default" r:id="rId31"/>
-      <w:footerReference w:type="even" r:id="rId32"/>
-      <w:footerReference w:type="default" r:id="rId33"/>
-      <w:headerReference w:type="first" r:id="rId34"/>
-      <w:footerReference w:type="first" r:id="rId35"/>
+      <w:headerReference w:type="even" r:id="rId27"/>
+      <w:headerReference w:type="default" r:id="rId28"/>
+      <w:footerReference w:type="even" r:id="rId29"/>
+      <w:footerReference w:type="default" r:id="rId30"/>
+      <w:headerReference w:type="first" r:id="rId31"/>
+      <w:footerReference w:type="first" r:id="rId32"/>
       <w:footnotePr>
         <w:pos w:val="beneathText"/>
       </w:footnotePr>
@@ -14297,7 +14073,7 @@
 </file>
 
 <file path=word/endnotes.xml><?xml version="1.0" encoding="utf-8"?>
-<w:endnotes xmlns:wpc="http://schemas.microsoft.com/office/word/2010/wordprocessingCanvas" xmlns:cx="http://schemas.microsoft.com/office/drawing/2014/chartex" xmlns:mc="http://schemas.openxmlformats.org/markup-compatibility/2006" xmlns:o="urn:schemas-microsoft-com:office:office" xmlns:r="http://schemas.openxmlformats.org/officeDocument/2006/relationships" xmlns:m="http://schemas.openxmlformats.org/officeDocument/2006/math" xmlns:v="urn:schemas-microsoft-com:vml" xmlns:wp14="http://schemas.microsoft.com/office/word/2010/wordprocessingDrawing" xmlns:wp="http://schemas.openxmlformats.org/drawingml/2006/wordprocessingDrawing" xmlns:w10="urn:schemas-microsoft-com:office:word" xmlns:w="http://schemas.openxmlformats.org/wordprocessingml/2006/main" xmlns:w14="http://schemas.microsoft.com/office/word/2010/wordml" xmlns:w15="http://schemas.microsoft.com/office/word/2012/wordml" xmlns:w16se="http://schemas.microsoft.com/office/word/2015/wordml/symex" xmlns:wpg="http://schemas.microsoft.com/office/word/2010/wordprocessingGroup" xmlns:wpi="http://schemas.microsoft.com/office/word/2010/wordprocessingInk" xmlns:wne="http://schemas.microsoft.com/office/word/2006/wordml" xmlns:wps="http://schemas.microsoft.com/office/word/2010/wordprocessingShape" mc:Ignorable="w14 w15 w16se wp14">
+<w:endnotes xmlns:wpc="http://schemas.microsoft.com/office/word/2010/wordprocessingCanvas" xmlns:cx="http://schemas.microsoft.com/office/drawing/2014/chartex" xmlns:cx1="http://schemas.microsoft.com/office/drawing/2015/9/8/chartex" xmlns:cx2="http://schemas.microsoft.com/office/drawing/2015/10/21/chartex" xmlns:cx3="http://schemas.microsoft.com/office/drawing/2016/5/9/chartex" xmlns:cx4="http://schemas.microsoft.com/office/drawing/2016/5/10/chartex" xmlns:cx5="http://schemas.microsoft.com/office/drawing/2016/5/11/chartex" xmlns:cx6="http://schemas.microsoft.com/office/drawing/2016/5/12/chartex" xmlns:cx7="http://schemas.microsoft.com/office/drawing/2016/5/13/chartex" xmlns:cx8="http://schemas.microsoft.com/office/drawing/2016/5/14/chartex" xmlns:mc="http://schemas.openxmlformats.org/markup-compatibility/2006" xmlns:aink="http://schemas.microsoft.com/office/drawing/2016/ink" xmlns:am3d="http://schemas.microsoft.com/office/drawing/2017/model3d" xmlns:o="urn:schemas-microsoft-com:office:office" xmlns:r="http://schemas.openxmlformats.org/officeDocument/2006/relationships" xmlns:m="http://schemas.openxmlformats.org/officeDocument/2006/math" xmlns:v="urn:schemas-microsoft-com:vml" xmlns:wp14="http://schemas.microsoft.com/office/word/2010/wordprocessingDrawing" xmlns:wp="http://schemas.openxmlformats.org/drawingml/2006/wordprocessingDrawing" xmlns:w10="urn:schemas-microsoft-com:office:word" xmlns:w="http://schemas.openxmlformats.org/wordprocessingml/2006/main" xmlns:w14="http://schemas.microsoft.com/office/word/2010/wordml" xmlns:w15="http://schemas.microsoft.com/office/word/2012/wordml" xmlns:w16cid="http://schemas.microsoft.com/office/word/2016/wordml/cid" xmlns:w16se="http://schemas.microsoft.com/office/word/2015/wordml/symex" xmlns:wpg="http://schemas.microsoft.com/office/word/2010/wordprocessingGroup" xmlns:wpi="http://schemas.microsoft.com/office/word/2010/wordprocessingInk" xmlns:wne="http://schemas.microsoft.com/office/word/2006/wordml" xmlns:wps="http://schemas.microsoft.com/office/word/2010/wordprocessingShape" mc:Ignorable="w14 w15 w16se w16cid wp14">
   <w:endnote w:type="separator" w:id="-1">
     <w:p>
       <w:r>
@@ -14318,7 +14094,7 @@
 </file>
 
 <file path=word/footer1.xml><?xml version="1.0" encoding="utf-8"?>
-<w:ftr xmlns:wpc="http://schemas.microsoft.com/office/word/2010/wordprocessingCanvas" xmlns:cx="http://schemas.microsoft.com/office/drawing/2014/chartex" xmlns:mc="http://schemas.openxmlformats.org/markup-compatibility/2006" xmlns:o="urn:schemas-microsoft-com:office:office" xmlns:r="http://schemas.openxmlformats.org/officeDocument/2006/relationships" xmlns:m="http://schemas.openxmlformats.org/officeDocument/2006/math" xmlns:v="urn:schemas-microsoft-com:vml" xmlns:wp14="http://schemas.microsoft.com/office/word/2010/wordprocessingDrawing" xmlns:wp="http://schemas.openxmlformats.org/drawingml/2006/wordprocessingDrawing" xmlns:w10="urn:schemas-microsoft-com:office:word" xmlns:w="http://schemas.openxmlformats.org/wordprocessingml/2006/main" xmlns:w14="http://schemas.microsoft.com/office/word/2010/wordml" xmlns:w15="http://schemas.microsoft.com/office/word/2012/wordml" xmlns:w16se="http://schemas.microsoft.com/office/word/2015/wordml/symex" xmlns:wpg="http://schemas.microsoft.com/office/word/2010/wordprocessingGroup" xmlns:wpi="http://schemas.microsoft.com/office/word/2010/wordprocessingInk" xmlns:wne="http://schemas.microsoft.com/office/word/2006/wordml" xmlns:wps="http://schemas.microsoft.com/office/word/2010/wordprocessingShape" mc:Ignorable="w14 w15 w16se wp14">
+<w:ftr xmlns:wpc="http://schemas.microsoft.com/office/word/2010/wordprocessingCanvas" xmlns:cx="http://schemas.microsoft.com/office/drawing/2014/chartex" xmlns:cx1="http://schemas.microsoft.com/office/drawing/2015/9/8/chartex" xmlns:cx2="http://schemas.microsoft.com/office/drawing/2015/10/21/chartex" xmlns:cx3="http://schemas.microsoft.com/office/drawing/2016/5/9/chartex" xmlns:cx4="http://schemas.microsoft.com/office/drawing/2016/5/10/chartex" xmlns:cx5="http://schemas.microsoft.com/office/drawing/2016/5/11/chartex" xmlns:cx6="http://schemas.microsoft.com/office/drawing/2016/5/12/chartex" xmlns:cx7="http://schemas.microsoft.com/office/drawing/2016/5/13/chartex" xmlns:cx8="http://schemas.microsoft.com/office/drawing/2016/5/14/chartex" xmlns:mc="http://schemas.openxmlformats.org/markup-compatibility/2006" xmlns:aink="http://schemas.microsoft.com/office/drawing/2016/ink" xmlns:am3d="http://schemas.microsoft.com/office/drawing/2017/model3d" xmlns:o="urn:schemas-microsoft-com:office:office" xmlns:r="http://schemas.openxmlformats.org/officeDocument/2006/relationships" xmlns:m="http://schemas.openxmlformats.org/officeDocument/2006/math" xmlns:v="urn:schemas-microsoft-com:vml" xmlns:wp14="http://schemas.microsoft.com/office/word/2010/wordprocessingDrawing" xmlns:wp="http://schemas.openxmlformats.org/drawingml/2006/wordprocessingDrawing" xmlns:w10="urn:schemas-microsoft-com:office:word" xmlns:w="http://schemas.openxmlformats.org/wordprocessingml/2006/main" xmlns:w14="http://schemas.microsoft.com/office/word/2010/wordml" xmlns:w15="http://schemas.microsoft.com/office/word/2012/wordml" xmlns:w16cid="http://schemas.microsoft.com/office/word/2016/wordml/cid" xmlns:w16se="http://schemas.microsoft.com/office/word/2015/wordml/symex" xmlns:wpg="http://schemas.microsoft.com/office/word/2010/wordprocessingGroup" xmlns:wpi="http://schemas.microsoft.com/office/word/2010/wordprocessingInk" xmlns:wne="http://schemas.microsoft.com/office/word/2006/wordml" xmlns:wps="http://schemas.microsoft.com/office/word/2010/wordprocessingShape" mc:Ignorable="w14 w15 w16se w16cid wp14">
   <w:p>
     <w:pPr>
       <w:pStyle w:val="Footer"/>
@@ -14412,7 +14188,7 @@
 </file>
 
 <file path=word/footer2.xml><?xml version="1.0" encoding="utf-8"?>
-<w:ftr xmlns:wpc="http://schemas.microsoft.com/office/word/2010/wordprocessingCanvas" xmlns:cx="http://schemas.microsoft.com/office/drawing/2014/chartex" xmlns:mc="http://schemas.openxmlformats.org/markup-compatibility/2006" xmlns:o="urn:schemas-microsoft-com:office:office" xmlns:r="http://schemas.openxmlformats.org/officeDocument/2006/relationships" xmlns:m="http://schemas.openxmlformats.org/officeDocument/2006/math" xmlns:v="urn:schemas-microsoft-com:vml" xmlns:wp14="http://schemas.microsoft.com/office/word/2010/wordprocessingDrawing" xmlns:wp="http://schemas.openxmlformats.org/drawingml/2006/wordprocessingDrawing" xmlns:w10="urn:schemas-microsoft-com:office:word" xmlns:w="http://schemas.openxmlformats.org/wordprocessingml/2006/main" xmlns:w14="http://schemas.microsoft.com/office/word/2010/wordml" xmlns:w15="http://schemas.microsoft.com/office/word/2012/wordml" xmlns:w16se="http://schemas.microsoft.com/office/word/2015/wordml/symex" xmlns:wpg="http://schemas.microsoft.com/office/word/2010/wordprocessingGroup" xmlns:wpi="http://schemas.microsoft.com/office/word/2010/wordprocessingInk" xmlns:wne="http://schemas.microsoft.com/office/word/2006/wordml" xmlns:wps="http://schemas.microsoft.com/office/word/2010/wordprocessingShape" mc:Ignorable="w14 w15 w16se wp14">
+<w:ftr xmlns:wpc="http://schemas.microsoft.com/office/word/2010/wordprocessingCanvas" xmlns:cx="http://schemas.microsoft.com/office/drawing/2014/chartex" xmlns:cx1="http://schemas.microsoft.com/office/drawing/2015/9/8/chartex" xmlns:cx2="http://schemas.microsoft.com/office/drawing/2015/10/21/chartex" xmlns:cx3="http://schemas.microsoft.com/office/drawing/2016/5/9/chartex" xmlns:cx4="http://schemas.microsoft.com/office/drawing/2016/5/10/chartex" xmlns:cx5="http://schemas.microsoft.com/office/drawing/2016/5/11/chartex" xmlns:cx6="http://schemas.microsoft.com/office/drawing/2016/5/12/chartex" xmlns:cx7="http://schemas.microsoft.com/office/drawing/2016/5/13/chartex" xmlns:cx8="http://schemas.microsoft.com/office/drawing/2016/5/14/chartex" xmlns:mc="http://schemas.openxmlformats.org/markup-compatibility/2006" xmlns:aink="http://schemas.microsoft.com/office/drawing/2016/ink" xmlns:am3d="http://schemas.microsoft.com/office/drawing/2017/model3d" xmlns:o="urn:schemas-microsoft-com:office:office" xmlns:r="http://schemas.openxmlformats.org/officeDocument/2006/relationships" xmlns:m="http://schemas.openxmlformats.org/officeDocument/2006/math" xmlns:v="urn:schemas-microsoft-com:vml" xmlns:wp14="http://schemas.microsoft.com/office/word/2010/wordprocessingDrawing" xmlns:wp="http://schemas.openxmlformats.org/drawingml/2006/wordprocessingDrawing" xmlns:w10="urn:schemas-microsoft-com:office:word" xmlns:w="http://schemas.openxmlformats.org/wordprocessingml/2006/main" xmlns:w14="http://schemas.microsoft.com/office/word/2010/wordml" xmlns:w15="http://schemas.microsoft.com/office/word/2012/wordml" xmlns:w16cid="http://schemas.microsoft.com/office/word/2016/wordml/cid" xmlns:w16se="http://schemas.microsoft.com/office/word/2015/wordml/symex" xmlns:wpg="http://schemas.microsoft.com/office/word/2010/wordprocessingGroup" xmlns:wpi="http://schemas.microsoft.com/office/word/2010/wordprocessingInk" xmlns:wne="http://schemas.microsoft.com/office/word/2006/wordml" xmlns:wps="http://schemas.microsoft.com/office/word/2010/wordprocessingShape" mc:Ignorable="w14 w15 w16se w16cid wp14">
   <w:p>
     <w:pPr>
       <w:pStyle w:val="Footer"/>
@@ -14552,14 +14328,14 @@
 </file>
 
 <file path=word/footer3.xml><?xml version="1.0" encoding="utf-8"?>
-<w:ftr xmlns:wpc="http://schemas.microsoft.com/office/word/2010/wordprocessingCanvas" xmlns:cx="http://schemas.microsoft.com/office/drawing/2014/chartex" xmlns:mc="http://schemas.openxmlformats.org/markup-compatibility/2006" xmlns:o="urn:schemas-microsoft-com:office:office" xmlns:r="http://schemas.openxmlformats.org/officeDocument/2006/relationships" xmlns:m="http://schemas.openxmlformats.org/officeDocument/2006/math" xmlns:v="urn:schemas-microsoft-com:vml" xmlns:wp14="http://schemas.microsoft.com/office/word/2010/wordprocessingDrawing" xmlns:wp="http://schemas.openxmlformats.org/drawingml/2006/wordprocessingDrawing" xmlns:w10="urn:schemas-microsoft-com:office:word" xmlns:w="http://schemas.openxmlformats.org/wordprocessingml/2006/main" xmlns:w14="http://schemas.microsoft.com/office/word/2010/wordml" xmlns:w15="http://schemas.microsoft.com/office/word/2012/wordml" xmlns:w16se="http://schemas.microsoft.com/office/word/2015/wordml/symex" xmlns:wpg="http://schemas.microsoft.com/office/word/2010/wordprocessingGroup" xmlns:wpi="http://schemas.microsoft.com/office/word/2010/wordprocessingInk" xmlns:wne="http://schemas.microsoft.com/office/word/2006/wordml" xmlns:wps="http://schemas.microsoft.com/office/word/2010/wordprocessingShape" mc:Ignorable="w14 w15 w16se wp14">
+<w:ftr xmlns:wpc="http://schemas.microsoft.com/office/word/2010/wordprocessingCanvas" xmlns:cx="http://schemas.microsoft.com/office/drawing/2014/chartex" xmlns:cx1="http://schemas.microsoft.com/office/drawing/2015/9/8/chartex" xmlns:cx2="http://schemas.microsoft.com/office/drawing/2015/10/21/chartex" xmlns:cx3="http://schemas.microsoft.com/office/drawing/2016/5/9/chartex" xmlns:cx4="http://schemas.microsoft.com/office/drawing/2016/5/10/chartex" xmlns:cx5="http://schemas.microsoft.com/office/drawing/2016/5/11/chartex" xmlns:cx6="http://schemas.microsoft.com/office/drawing/2016/5/12/chartex" xmlns:cx7="http://schemas.microsoft.com/office/drawing/2016/5/13/chartex" xmlns:cx8="http://schemas.microsoft.com/office/drawing/2016/5/14/chartex" xmlns:mc="http://schemas.openxmlformats.org/markup-compatibility/2006" xmlns:aink="http://schemas.microsoft.com/office/drawing/2016/ink" xmlns:am3d="http://schemas.microsoft.com/office/drawing/2017/model3d" xmlns:o="urn:schemas-microsoft-com:office:office" xmlns:r="http://schemas.openxmlformats.org/officeDocument/2006/relationships" xmlns:m="http://schemas.openxmlformats.org/officeDocument/2006/math" xmlns:v="urn:schemas-microsoft-com:vml" xmlns:wp14="http://schemas.microsoft.com/office/word/2010/wordprocessingDrawing" xmlns:wp="http://schemas.openxmlformats.org/drawingml/2006/wordprocessingDrawing" xmlns:w10="urn:schemas-microsoft-com:office:word" xmlns:w="http://schemas.openxmlformats.org/wordprocessingml/2006/main" xmlns:w14="http://schemas.microsoft.com/office/word/2010/wordml" xmlns:w15="http://schemas.microsoft.com/office/word/2012/wordml" xmlns:w16cid="http://schemas.microsoft.com/office/word/2016/wordml/cid" xmlns:w16se="http://schemas.microsoft.com/office/word/2015/wordml/symex" xmlns:wpg="http://schemas.microsoft.com/office/word/2010/wordprocessingGroup" xmlns:wpi="http://schemas.microsoft.com/office/word/2010/wordprocessingInk" xmlns:wne="http://schemas.microsoft.com/office/word/2006/wordml" xmlns:wps="http://schemas.microsoft.com/office/word/2010/wordprocessingShape" mc:Ignorable="w14 w15 w16se w16cid wp14">
   <w:p/>
   <w:p/>
 </w:ftr>
 </file>
 
 <file path=word/footer4.xml><?xml version="1.0" encoding="utf-8"?>
-<w:ftr xmlns:wpc="http://schemas.microsoft.com/office/word/2010/wordprocessingCanvas" xmlns:cx="http://schemas.microsoft.com/office/drawing/2014/chartex" xmlns:mc="http://schemas.openxmlformats.org/markup-compatibility/2006" xmlns:o="urn:schemas-microsoft-com:office:office" xmlns:r="http://schemas.openxmlformats.org/officeDocument/2006/relationships" xmlns:m="http://schemas.openxmlformats.org/officeDocument/2006/math" xmlns:v="urn:schemas-microsoft-com:vml" xmlns:wp14="http://schemas.microsoft.com/office/word/2010/wordprocessingDrawing" xmlns:wp="http://schemas.openxmlformats.org/drawingml/2006/wordprocessingDrawing" xmlns:w10="urn:schemas-microsoft-com:office:word" xmlns:w="http://schemas.openxmlformats.org/wordprocessingml/2006/main" xmlns:w14="http://schemas.microsoft.com/office/word/2010/wordml" xmlns:w15="http://schemas.microsoft.com/office/word/2012/wordml" xmlns:w16se="http://schemas.microsoft.com/office/word/2015/wordml/symex" xmlns:wpg="http://schemas.microsoft.com/office/word/2010/wordprocessingGroup" xmlns:wpi="http://schemas.microsoft.com/office/word/2010/wordprocessingInk" xmlns:wne="http://schemas.microsoft.com/office/word/2006/wordml" xmlns:wps="http://schemas.microsoft.com/office/word/2010/wordprocessingShape" mc:Ignorable="w14 w15 w16se wp14">
+<w:ftr xmlns:wpc="http://schemas.microsoft.com/office/word/2010/wordprocessingCanvas" xmlns:cx="http://schemas.microsoft.com/office/drawing/2014/chartex" xmlns:cx1="http://schemas.microsoft.com/office/drawing/2015/9/8/chartex" xmlns:cx2="http://schemas.microsoft.com/office/drawing/2015/10/21/chartex" xmlns:cx3="http://schemas.microsoft.com/office/drawing/2016/5/9/chartex" xmlns:cx4="http://schemas.microsoft.com/office/drawing/2016/5/10/chartex" xmlns:cx5="http://schemas.microsoft.com/office/drawing/2016/5/11/chartex" xmlns:cx6="http://schemas.microsoft.com/office/drawing/2016/5/12/chartex" xmlns:cx7="http://schemas.microsoft.com/office/drawing/2016/5/13/chartex" xmlns:cx8="http://schemas.microsoft.com/office/drawing/2016/5/14/chartex" xmlns:mc="http://schemas.openxmlformats.org/markup-compatibility/2006" xmlns:aink="http://schemas.microsoft.com/office/drawing/2016/ink" xmlns:am3d="http://schemas.microsoft.com/office/drawing/2017/model3d" xmlns:o="urn:schemas-microsoft-com:office:office" xmlns:r="http://schemas.openxmlformats.org/officeDocument/2006/relationships" xmlns:m="http://schemas.openxmlformats.org/officeDocument/2006/math" xmlns:v="urn:schemas-microsoft-com:vml" xmlns:wp14="http://schemas.microsoft.com/office/word/2010/wordprocessingDrawing" xmlns:wp="http://schemas.openxmlformats.org/drawingml/2006/wordprocessingDrawing" xmlns:w10="urn:schemas-microsoft-com:office:word" xmlns:w="http://schemas.openxmlformats.org/wordprocessingml/2006/main" xmlns:w14="http://schemas.microsoft.com/office/word/2010/wordml" xmlns:w15="http://schemas.microsoft.com/office/word/2012/wordml" xmlns:w16cid="http://schemas.microsoft.com/office/word/2016/wordml/cid" xmlns:w16se="http://schemas.microsoft.com/office/word/2015/wordml/symex" xmlns:wpg="http://schemas.microsoft.com/office/word/2010/wordprocessingGroup" xmlns:wpi="http://schemas.microsoft.com/office/word/2010/wordprocessingInk" xmlns:wne="http://schemas.microsoft.com/office/word/2006/wordml" xmlns:wps="http://schemas.microsoft.com/office/word/2010/wordprocessingShape" mc:Ignorable="w14 w15 w16se w16cid wp14">
   <w:p>
     <w:pPr>
       <w:pStyle w:val="Footer"/>
@@ -14686,13 +14462,13 @@
 </file>
 
 <file path=word/footer5.xml><?xml version="1.0" encoding="utf-8"?>
-<w:ftr xmlns:wpc="http://schemas.microsoft.com/office/word/2010/wordprocessingCanvas" xmlns:cx="http://schemas.microsoft.com/office/drawing/2014/chartex" xmlns:mc="http://schemas.openxmlformats.org/markup-compatibility/2006" xmlns:o="urn:schemas-microsoft-com:office:office" xmlns:r="http://schemas.openxmlformats.org/officeDocument/2006/relationships" xmlns:m="http://schemas.openxmlformats.org/officeDocument/2006/math" xmlns:v="urn:schemas-microsoft-com:vml" xmlns:wp14="http://schemas.microsoft.com/office/word/2010/wordprocessingDrawing" xmlns:wp="http://schemas.openxmlformats.org/drawingml/2006/wordprocessingDrawing" xmlns:w10="urn:schemas-microsoft-com:office:word" xmlns:w="http://schemas.openxmlformats.org/wordprocessingml/2006/main" xmlns:w14="http://schemas.microsoft.com/office/word/2010/wordml" xmlns:w15="http://schemas.microsoft.com/office/word/2012/wordml" xmlns:w16se="http://schemas.microsoft.com/office/word/2015/wordml/symex" xmlns:wpg="http://schemas.microsoft.com/office/word/2010/wordprocessingGroup" xmlns:wpi="http://schemas.microsoft.com/office/word/2010/wordprocessingInk" xmlns:wne="http://schemas.microsoft.com/office/word/2006/wordml" xmlns:wps="http://schemas.microsoft.com/office/word/2010/wordprocessingShape" mc:Ignorable="w14 w15 w16se wp14">
+<w:ftr xmlns:wpc="http://schemas.microsoft.com/office/word/2010/wordprocessingCanvas" xmlns:cx="http://schemas.microsoft.com/office/drawing/2014/chartex" xmlns:cx1="http://schemas.microsoft.com/office/drawing/2015/9/8/chartex" xmlns:cx2="http://schemas.microsoft.com/office/drawing/2015/10/21/chartex" xmlns:cx3="http://schemas.microsoft.com/office/drawing/2016/5/9/chartex" xmlns:cx4="http://schemas.microsoft.com/office/drawing/2016/5/10/chartex" xmlns:cx5="http://schemas.microsoft.com/office/drawing/2016/5/11/chartex" xmlns:cx6="http://schemas.microsoft.com/office/drawing/2016/5/12/chartex" xmlns:cx7="http://schemas.microsoft.com/office/drawing/2016/5/13/chartex" xmlns:cx8="http://schemas.microsoft.com/office/drawing/2016/5/14/chartex" xmlns:mc="http://schemas.openxmlformats.org/markup-compatibility/2006" xmlns:aink="http://schemas.microsoft.com/office/drawing/2016/ink" xmlns:am3d="http://schemas.microsoft.com/office/drawing/2017/model3d" xmlns:o="urn:schemas-microsoft-com:office:office" xmlns:r="http://schemas.openxmlformats.org/officeDocument/2006/relationships" xmlns:m="http://schemas.openxmlformats.org/officeDocument/2006/math" xmlns:v="urn:schemas-microsoft-com:vml" xmlns:wp14="http://schemas.microsoft.com/office/word/2010/wordprocessingDrawing" xmlns:wp="http://schemas.openxmlformats.org/drawingml/2006/wordprocessingDrawing" xmlns:w10="urn:schemas-microsoft-com:office:word" xmlns:w="http://schemas.openxmlformats.org/wordprocessingml/2006/main" xmlns:w14="http://schemas.microsoft.com/office/word/2010/wordml" xmlns:w15="http://schemas.microsoft.com/office/word/2012/wordml" xmlns:w16cid="http://schemas.microsoft.com/office/word/2016/wordml/cid" xmlns:w16se="http://schemas.microsoft.com/office/word/2015/wordml/symex" xmlns:wpg="http://schemas.microsoft.com/office/word/2010/wordprocessingGroup" xmlns:wpi="http://schemas.microsoft.com/office/word/2010/wordprocessingInk" xmlns:wne="http://schemas.microsoft.com/office/word/2006/wordml" xmlns:wps="http://schemas.microsoft.com/office/word/2010/wordprocessingShape" mc:Ignorable="w14 w15 w16se w16cid wp14">
   <w:p/>
 </w:ftr>
 </file>
 
 <file path=word/footnotes.xml><?xml version="1.0" encoding="utf-8"?>
-<w:footnotes xmlns:wpc="http://schemas.microsoft.com/office/word/2010/wordprocessingCanvas" xmlns:cx="http://schemas.microsoft.com/office/drawing/2014/chartex" xmlns:mc="http://schemas.openxmlformats.org/markup-compatibility/2006" xmlns:o="urn:schemas-microsoft-com:office:office" xmlns:r="http://schemas.openxmlformats.org/officeDocument/2006/relationships" xmlns:m="http://schemas.openxmlformats.org/officeDocument/2006/math" xmlns:v="urn:schemas-microsoft-com:vml" xmlns:wp14="http://schemas.microsoft.com/office/word/2010/wordprocessingDrawing" xmlns:wp="http://schemas.openxmlformats.org/drawingml/2006/wordprocessingDrawing" xmlns:w10="urn:schemas-microsoft-com:office:word" xmlns:w="http://schemas.openxmlformats.org/wordprocessingml/2006/main" xmlns:w14="http://schemas.microsoft.com/office/word/2010/wordml" xmlns:w15="http://schemas.microsoft.com/office/word/2012/wordml" xmlns:w16se="http://schemas.microsoft.com/office/word/2015/wordml/symex" xmlns:wpg="http://schemas.microsoft.com/office/word/2010/wordprocessingGroup" xmlns:wpi="http://schemas.microsoft.com/office/word/2010/wordprocessingInk" xmlns:wne="http://schemas.microsoft.com/office/word/2006/wordml" xmlns:wps="http://schemas.microsoft.com/office/word/2010/wordprocessingShape" mc:Ignorable="w14 w15 w16se wp14">
+<w:footnotes xmlns:wpc="http://schemas.microsoft.com/office/word/2010/wordprocessingCanvas" xmlns:cx="http://schemas.microsoft.com/office/drawing/2014/chartex" xmlns:cx1="http://schemas.microsoft.com/office/drawing/2015/9/8/chartex" xmlns:cx2="http://schemas.microsoft.com/office/drawing/2015/10/21/chartex" xmlns:cx3="http://schemas.microsoft.com/office/drawing/2016/5/9/chartex" xmlns:cx4="http://schemas.microsoft.com/office/drawing/2016/5/10/chartex" xmlns:cx5="http://schemas.microsoft.com/office/drawing/2016/5/11/chartex" xmlns:cx6="http://schemas.microsoft.com/office/drawing/2016/5/12/chartex" xmlns:cx7="http://schemas.microsoft.com/office/drawing/2016/5/13/chartex" xmlns:cx8="http://schemas.microsoft.com/office/drawing/2016/5/14/chartex" xmlns:mc="http://schemas.openxmlformats.org/markup-compatibility/2006" xmlns:aink="http://schemas.microsoft.com/office/drawing/2016/ink" xmlns:am3d="http://schemas.microsoft.com/office/drawing/2017/model3d" xmlns:o="urn:schemas-microsoft-com:office:office" xmlns:r="http://schemas.openxmlformats.org/officeDocument/2006/relationships" xmlns:m="http://schemas.openxmlformats.org/officeDocument/2006/math" xmlns:v="urn:schemas-microsoft-com:vml" xmlns:wp14="http://schemas.microsoft.com/office/word/2010/wordprocessingDrawing" xmlns:wp="http://schemas.openxmlformats.org/drawingml/2006/wordprocessingDrawing" xmlns:w10="urn:schemas-microsoft-com:office:word" xmlns:w="http://schemas.openxmlformats.org/wordprocessingml/2006/main" xmlns:w14="http://schemas.microsoft.com/office/word/2010/wordml" xmlns:w15="http://schemas.microsoft.com/office/word/2012/wordml" xmlns:w16cid="http://schemas.microsoft.com/office/word/2016/wordml/cid" xmlns:w16se="http://schemas.microsoft.com/office/word/2015/wordml/symex" xmlns:wpg="http://schemas.microsoft.com/office/word/2010/wordprocessingGroup" xmlns:wpi="http://schemas.microsoft.com/office/word/2010/wordprocessingInk" xmlns:wne="http://schemas.microsoft.com/office/word/2006/wordml" xmlns:wps="http://schemas.microsoft.com/office/word/2010/wordprocessingShape" mc:Ignorable="w14 w15 w16se w16cid wp14">
   <w:footnote w:type="separator" w:id="-1">
     <w:p>
       <w:r>
@@ -14713,7 +14489,7 @@
 </file>
 
 <file path=word/header1.xml><?xml version="1.0" encoding="utf-8"?>
-<w:hdr xmlns:wpc="http://schemas.microsoft.com/office/word/2010/wordprocessingCanvas" xmlns:cx="http://schemas.microsoft.com/office/drawing/2014/chartex" xmlns:mc="http://schemas.openxmlformats.org/markup-compatibility/2006" xmlns:o="urn:schemas-microsoft-com:office:office" xmlns:r="http://schemas.openxmlformats.org/officeDocument/2006/relationships" xmlns:m="http://schemas.openxmlformats.org/officeDocument/2006/math" xmlns:v="urn:schemas-microsoft-com:vml" xmlns:wp14="http://schemas.microsoft.com/office/word/2010/wordprocessingDrawing" xmlns:wp="http://schemas.openxmlformats.org/drawingml/2006/wordprocessingDrawing" xmlns:w10="urn:schemas-microsoft-com:office:word" xmlns:w="http://schemas.openxmlformats.org/wordprocessingml/2006/main" xmlns:w14="http://schemas.microsoft.com/office/word/2010/wordml" xmlns:w15="http://schemas.microsoft.com/office/word/2012/wordml" xmlns:w16se="http://schemas.microsoft.com/office/word/2015/wordml/symex" xmlns:wpg="http://schemas.microsoft.com/office/word/2010/wordprocessingGroup" xmlns:wpi="http://schemas.microsoft.com/office/word/2010/wordprocessingInk" xmlns:wne="http://schemas.microsoft.com/office/word/2006/wordml" xmlns:wps="http://schemas.microsoft.com/office/word/2010/wordprocessingShape" mc:Ignorable="w14 w15 w16se wp14">
+<w:hdr xmlns:wpc="http://schemas.microsoft.com/office/word/2010/wordprocessingCanvas" xmlns:cx="http://schemas.microsoft.com/office/drawing/2014/chartex" xmlns:cx1="http://schemas.microsoft.com/office/drawing/2015/9/8/chartex" xmlns:cx2="http://schemas.microsoft.com/office/drawing/2015/10/21/chartex" xmlns:cx3="http://schemas.microsoft.com/office/drawing/2016/5/9/chartex" xmlns:cx4="http://schemas.microsoft.com/office/drawing/2016/5/10/chartex" xmlns:cx5="http://schemas.microsoft.com/office/drawing/2016/5/11/chartex" xmlns:cx6="http://schemas.microsoft.com/office/drawing/2016/5/12/chartex" xmlns:cx7="http://schemas.microsoft.com/office/drawing/2016/5/13/chartex" xmlns:cx8="http://schemas.microsoft.com/office/drawing/2016/5/14/chartex" xmlns:mc="http://schemas.openxmlformats.org/markup-compatibility/2006" xmlns:aink="http://schemas.microsoft.com/office/drawing/2016/ink" xmlns:am3d="http://schemas.microsoft.com/office/drawing/2017/model3d" xmlns:o="urn:schemas-microsoft-com:office:office" xmlns:r="http://schemas.openxmlformats.org/officeDocument/2006/relationships" xmlns:m="http://schemas.openxmlformats.org/officeDocument/2006/math" xmlns:v="urn:schemas-microsoft-com:vml" xmlns:wp14="http://schemas.microsoft.com/office/word/2010/wordprocessingDrawing" xmlns:wp="http://schemas.openxmlformats.org/drawingml/2006/wordprocessingDrawing" xmlns:w10="urn:schemas-microsoft-com:office:word" xmlns:w="http://schemas.openxmlformats.org/wordprocessingml/2006/main" xmlns:w14="http://schemas.microsoft.com/office/word/2010/wordml" xmlns:w15="http://schemas.microsoft.com/office/word/2012/wordml" xmlns:w16cid="http://schemas.microsoft.com/office/word/2016/wordml/cid" xmlns:w16se="http://schemas.microsoft.com/office/word/2015/wordml/symex" xmlns:wpg="http://schemas.microsoft.com/office/word/2010/wordprocessingGroup" xmlns:wpi="http://schemas.microsoft.com/office/word/2010/wordprocessingInk" xmlns:wne="http://schemas.microsoft.com/office/word/2006/wordml" xmlns:wps="http://schemas.microsoft.com/office/word/2010/wordprocessingShape" mc:Ignorable="w14 w15 w16se w16cid wp14">
   <w:p>
     <w:pPr>
       <w:pStyle w:val="Header"/>
@@ -14752,13 +14528,13 @@
 </file>
 
 <file path=word/header2.xml><?xml version="1.0" encoding="utf-8"?>
-<w:hdr xmlns:wpc="http://schemas.microsoft.com/office/word/2010/wordprocessingCanvas" xmlns:cx="http://schemas.microsoft.com/office/drawing/2014/chartex" xmlns:mc="http://schemas.openxmlformats.org/markup-compatibility/2006" xmlns:o="urn:schemas-microsoft-com:office:office" xmlns:r="http://schemas.openxmlformats.org/officeDocument/2006/relationships" xmlns:m="http://schemas.openxmlformats.org/officeDocument/2006/math" xmlns:v="urn:schemas-microsoft-com:vml" xmlns:wp14="http://schemas.microsoft.com/office/word/2010/wordprocessingDrawing" xmlns:wp="http://schemas.openxmlformats.org/drawingml/2006/wordprocessingDrawing" xmlns:w10="urn:schemas-microsoft-com:office:word" xmlns:w="http://schemas.openxmlformats.org/wordprocessingml/2006/main" xmlns:w14="http://schemas.microsoft.com/office/word/2010/wordml" xmlns:w15="http://schemas.microsoft.com/office/word/2012/wordml" xmlns:w16se="http://schemas.microsoft.com/office/word/2015/wordml/symex" xmlns:wpg="http://schemas.microsoft.com/office/word/2010/wordprocessingGroup" xmlns:wpi="http://schemas.microsoft.com/office/word/2010/wordprocessingInk" xmlns:wne="http://schemas.microsoft.com/office/word/2006/wordml" xmlns:wps="http://schemas.microsoft.com/office/word/2010/wordprocessingShape" mc:Ignorable="w14 w15 w16se wp14">
+<w:hdr xmlns:wpc="http://schemas.microsoft.com/office/word/2010/wordprocessingCanvas" xmlns:cx="http://schemas.microsoft.com/office/drawing/2014/chartex" xmlns:cx1="http://schemas.microsoft.com/office/drawing/2015/9/8/chartex" xmlns:cx2="http://schemas.microsoft.com/office/drawing/2015/10/21/chartex" xmlns:cx3="http://schemas.microsoft.com/office/drawing/2016/5/9/chartex" xmlns:cx4="http://schemas.microsoft.com/office/drawing/2016/5/10/chartex" xmlns:cx5="http://schemas.microsoft.com/office/drawing/2016/5/11/chartex" xmlns:cx6="http://schemas.microsoft.com/office/drawing/2016/5/12/chartex" xmlns:cx7="http://schemas.microsoft.com/office/drawing/2016/5/13/chartex" xmlns:cx8="http://schemas.microsoft.com/office/drawing/2016/5/14/chartex" xmlns:mc="http://schemas.openxmlformats.org/markup-compatibility/2006" xmlns:aink="http://schemas.microsoft.com/office/drawing/2016/ink" xmlns:am3d="http://schemas.microsoft.com/office/drawing/2017/model3d" xmlns:o="urn:schemas-microsoft-com:office:office" xmlns:r="http://schemas.openxmlformats.org/officeDocument/2006/relationships" xmlns:m="http://schemas.openxmlformats.org/officeDocument/2006/math" xmlns:v="urn:schemas-microsoft-com:vml" xmlns:wp14="http://schemas.microsoft.com/office/word/2010/wordprocessingDrawing" xmlns:wp="http://schemas.openxmlformats.org/drawingml/2006/wordprocessingDrawing" xmlns:w10="urn:schemas-microsoft-com:office:word" xmlns:w="http://schemas.openxmlformats.org/wordprocessingml/2006/main" xmlns:w14="http://schemas.microsoft.com/office/word/2010/wordml" xmlns:w15="http://schemas.microsoft.com/office/word/2012/wordml" xmlns:w16cid="http://schemas.microsoft.com/office/word/2016/wordml/cid" xmlns:w16se="http://schemas.microsoft.com/office/word/2015/wordml/symex" xmlns:wpg="http://schemas.microsoft.com/office/word/2010/wordprocessingGroup" xmlns:wpi="http://schemas.microsoft.com/office/word/2010/wordprocessingInk" xmlns:wne="http://schemas.microsoft.com/office/word/2006/wordml" xmlns:wps="http://schemas.microsoft.com/office/word/2010/wordprocessingShape" mc:Ignorable="w14 w15 w16se w16cid wp14">
   <w:p/>
 </w:hdr>
 </file>
 
 <file path=word/header3.xml><?xml version="1.0" encoding="utf-8"?>
-<w:hdr xmlns:wpc="http://schemas.microsoft.com/office/word/2010/wordprocessingCanvas" xmlns:cx="http://schemas.microsoft.com/office/drawing/2014/chartex" xmlns:mc="http://schemas.openxmlformats.org/markup-compatibility/2006" xmlns:o="urn:schemas-microsoft-com:office:office" xmlns:r="http://schemas.openxmlformats.org/officeDocument/2006/relationships" xmlns:m="http://schemas.openxmlformats.org/officeDocument/2006/math" xmlns:v="urn:schemas-microsoft-com:vml" xmlns:wp14="http://schemas.microsoft.com/office/word/2010/wordprocessingDrawing" xmlns:wp="http://schemas.openxmlformats.org/drawingml/2006/wordprocessingDrawing" xmlns:w10="urn:schemas-microsoft-com:office:word" xmlns:w="http://schemas.openxmlformats.org/wordprocessingml/2006/main" xmlns:w14="http://schemas.microsoft.com/office/word/2010/wordml" xmlns:w15="http://schemas.microsoft.com/office/word/2012/wordml" xmlns:w16se="http://schemas.microsoft.com/office/word/2015/wordml/symex" xmlns:wpg="http://schemas.microsoft.com/office/word/2010/wordprocessingGroup" xmlns:wpi="http://schemas.microsoft.com/office/word/2010/wordprocessingInk" xmlns:wne="http://schemas.microsoft.com/office/word/2006/wordml" xmlns:wps="http://schemas.microsoft.com/office/word/2010/wordprocessingShape" mc:Ignorable="w14 w15 w16se wp14">
+<w:hdr xmlns:wpc="http://schemas.microsoft.com/office/word/2010/wordprocessingCanvas" xmlns:cx="http://schemas.microsoft.com/office/drawing/2014/chartex" xmlns:cx1="http://schemas.microsoft.com/office/drawing/2015/9/8/chartex" xmlns:cx2="http://schemas.microsoft.com/office/drawing/2015/10/21/chartex" xmlns:cx3="http://schemas.microsoft.com/office/drawing/2016/5/9/chartex" xmlns:cx4="http://schemas.microsoft.com/office/drawing/2016/5/10/chartex" xmlns:cx5="http://schemas.microsoft.com/office/drawing/2016/5/11/chartex" xmlns:cx6="http://schemas.microsoft.com/office/drawing/2016/5/12/chartex" xmlns:cx7="http://schemas.microsoft.com/office/drawing/2016/5/13/chartex" xmlns:cx8="http://schemas.microsoft.com/office/drawing/2016/5/14/chartex" xmlns:mc="http://schemas.openxmlformats.org/markup-compatibility/2006" xmlns:aink="http://schemas.microsoft.com/office/drawing/2016/ink" xmlns:am3d="http://schemas.microsoft.com/office/drawing/2017/model3d" xmlns:o="urn:schemas-microsoft-com:office:office" xmlns:r="http://schemas.openxmlformats.org/officeDocument/2006/relationships" xmlns:m="http://schemas.openxmlformats.org/officeDocument/2006/math" xmlns:v="urn:schemas-microsoft-com:vml" xmlns:wp14="http://schemas.microsoft.com/office/word/2010/wordprocessingDrawing" xmlns:wp="http://schemas.openxmlformats.org/drawingml/2006/wordprocessingDrawing" xmlns:w10="urn:schemas-microsoft-com:office:word" xmlns:w="http://schemas.openxmlformats.org/wordprocessingml/2006/main" xmlns:w14="http://schemas.microsoft.com/office/word/2010/wordml" xmlns:w15="http://schemas.microsoft.com/office/word/2012/wordml" xmlns:w16cid="http://schemas.microsoft.com/office/word/2016/wordml/cid" xmlns:w16se="http://schemas.microsoft.com/office/word/2015/wordml/symex" xmlns:wpg="http://schemas.microsoft.com/office/word/2010/wordprocessingGroup" xmlns:wpi="http://schemas.microsoft.com/office/word/2010/wordprocessingInk" xmlns:wne="http://schemas.microsoft.com/office/word/2006/wordml" xmlns:wps="http://schemas.microsoft.com/office/word/2010/wordprocessingShape" mc:Ignorable="w14 w15 w16se w16cid wp14">
   <w:p>
     <w:pPr>
       <w:pStyle w:val="Header"/>
@@ -14923,13 +14699,13 @@
 </file>
 
 <file path=word/header4.xml><?xml version="1.0" encoding="utf-8"?>
-<w:hdr xmlns:wpc="http://schemas.microsoft.com/office/word/2010/wordprocessingCanvas" xmlns:cx="http://schemas.microsoft.com/office/drawing/2014/chartex" xmlns:mc="http://schemas.openxmlformats.org/markup-compatibility/2006" xmlns:o="urn:schemas-microsoft-com:office:office" xmlns:r="http://schemas.openxmlformats.org/officeDocument/2006/relationships" xmlns:m="http://schemas.openxmlformats.org/officeDocument/2006/math" xmlns:v="urn:schemas-microsoft-com:vml" xmlns:wp14="http://schemas.microsoft.com/office/word/2010/wordprocessingDrawing" xmlns:wp="http://schemas.openxmlformats.org/drawingml/2006/wordprocessingDrawing" xmlns:w10="urn:schemas-microsoft-com:office:word" xmlns:w="http://schemas.openxmlformats.org/wordprocessingml/2006/main" xmlns:w14="http://schemas.microsoft.com/office/word/2010/wordml" xmlns:w15="http://schemas.microsoft.com/office/word/2012/wordml" xmlns:w16se="http://schemas.microsoft.com/office/word/2015/wordml/symex" xmlns:wpg="http://schemas.microsoft.com/office/word/2010/wordprocessingGroup" xmlns:wpi="http://schemas.microsoft.com/office/word/2010/wordprocessingInk" xmlns:wne="http://schemas.microsoft.com/office/word/2006/wordml" xmlns:wps="http://schemas.microsoft.com/office/word/2010/wordprocessingShape" mc:Ignorable="w14 w15 w16se wp14">
+<w:hdr xmlns:wpc="http://schemas.microsoft.com/office/word/2010/wordprocessingCanvas" xmlns:cx="http://schemas.microsoft.com/office/drawing/2014/chartex" xmlns:cx1="http://schemas.microsoft.com/office/drawing/2015/9/8/chartex" xmlns:cx2="http://schemas.microsoft.com/office/drawing/2015/10/21/chartex" xmlns:cx3="http://schemas.microsoft.com/office/drawing/2016/5/9/chartex" xmlns:cx4="http://schemas.microsoft.com/office/drawing/2016/5/10/chartex" xmlns:cx5="http://schemas.microsoft.com/office/drawing/2016/5/11/chartex" xmlns:cx6="http://schemas.microsoft.com/office/drawing/2016/5/12/chartex" xmlns:cx7="http://schemas.microsoft.com/office/drawing/2016/5/13/chartex" xmlns:cx8="http://schemas.microsoft.com/office/drawing/2016/5/14/chartex" xmlns:mc="http://schemas.openxmlformats.org/markup-compatibility/2006" xmlns:aink="http://schemas.microsoft.com/office/drawing/2016/ink" xmlns:am3d="http://schemas.microsoft.com/office/drawing/2017/model3d" xmlns:o="urn:schemas-microsoft-com:office:office" xmlns:r="http://schemas.openxmlformats.org/officeDocument/2006/relationships" xmlns:m="http://schemas.openxmlformats.org/officeDocument/2006/math" xmlns:v="urn:schemas-microsoft-com:vml" xmlns:wp14="http://schemas.microsoft.com/office/word/2010/wordprocessingDrawing" xmlns:wp="http://schemas.openxmlformats.org/drawingml/2006/wordprocessingDrawing" xmlns:w10="urn:schemas-microsoft-com:office:word" xmlns:w="http://schemas.openxmlformats.org/wordprocessingml/2006/main" xmlns:w14="http://schemas.microsoft.com/office/word/2010/wordml" xmlns:w15="http://schemas.microsoft.com/office/word/2012/wordml" xmlns:w16cid="http://schemas.microsoft.com/office/word/2016/wordml/cid" xmlns:w16se="http://schemas.microsoft.com/office/word/2015/wordml/symex" xmlns:wpg="http://schemas.microsoft.com/office/word/2010/wordprocessingGroup" xmlns:wpi="http://schemas.microsoft.com/office/word/2010/wordprocessingInk" xmlns:wne="http://schemas.microsoft.com/office/word/2006/wordml" xmlns:wps="http://schemas.microsoft.com/office/word/2010/wordprocessingShape" mc:Ignorable="w14 w15 w16se w16cid wp14">
   <w:p/>
 </w:hdr>
 </file>
 
 <file path=word/numbering.xml><?xml version="1.0" encoding="utf-8"?>
-<w:numbering xmlns:wpc="http://schemas.microsoft.com/office/word/2010/wordprocessingCanvas" xmlns:cx="http://schemas.microsoft.com/office/drawing/2014/chartex" xmlns:mc="http://schemas.openxmlformats.org/markup-compatibility/2006" xmlns:o="urn:schemas-microsoft-com:office:office" xmlns:r="http://schemas.openxmlformats.org/officeDocument/2006/relationships" xmlns:m="http://schemas.openxmlformats.org/officeDocument/2006/math" xmlns:v="urn:schemas-microsoft-com:vml" xmlns:wp14="http://schemas.microsoft.com/office/word/2010/wordprocessingDrawing" xmlns:wp="http://schemas.openxmlformats.org/drawingml/2006/wordprocessingDrawing" xmlns:w10="urn:schemas-microsoft-com:office:word" xmlns:w="http://schemas.openxmlformats.org/wordprocessingml/2006/main" xmlns:w14="http://schemas.microsoft.com/office/word/2010/wordml" xmlns:w15="http://schemas.microsoft.com/office/word/2012/wordml" xmlns:w16se="http://schemas.microsoft.com/office/word/2015/wordml/symex" xmlns:wpg="http://schemas.microsoft.com/office/word/2010/wordprocessingGroup" xmlns:wpi="http://schemas.microsoft.com/office/word/2010/wordprocessingInk" xmlns:wne="http://schemas.microsoft.com/office/word/2006/wordml" xmlns:wps="http://schemas.microsoft.com/office/word/2010/wordprocessingShape" mc:Ignorable="w14 w15 w16se wp14">
+<w:numbering xmlns:wpc="http://schemas.microsoft.com/office/word/2010/wordprocessingCanvas" xmlns:cx="http://schemas.microsoft.com/office/drawing/2014/chartex" xmlns:cx1="http://schemas.microsoft.com/office/drawing/2015/9/8/chartex" xmlns:cx2="http://schemas.microsoft.com/office/drawing/2015/10/21/chartex" xmlns:cx3="http://schemas.microsoft.com/office/drawing/2016/5/9/chartex" xmlns:cx4="http://schemas.microsoft.com/office/drawing/2016/5/10/chartex" xmlns:cx5="http://schemas.microsoft.com/office/drawing/2016/5/11/chartex" xmlns:cx6="http://schemas.microsoft.com/office/drawing/2016/5/12/chartex" xmlns:cx7="http://schemas.microsoft.com/office/drawing/2016/5/13/chartex" xmlns:cx8="http://schemas.microsoft.com/office/drawing/2016/5/14/chartex" xmlns:mc="http://schemas.openxmlformats.org/markup-compatibility/2006" xmlns:aink="http://schemas.microsoft.com/office/drawing/2016/ink" xmlns:am3d="http://schemas.microsoft.com/office/drawing/2017/model3d" xmlns:o="urn:schemas-microsoft-com:office:office" xmlns:r="http://schemas.openxmlformats.org/officeDocument/2006/relationships" xmlns:m="http://schemas.openxmlformats.org/officeDocument/2006/math" xmlns:v="urn:schemas-microsoft-com:vml" xmlns:wp14="http://schemas.microsoft.com/office/word/2010/wordprocessingDrawing" xmlns:wp="http://schemas.openxmlformats.org/drawingml/2006/wordprocessingDrawing" xmlns:w10="urn:schemas-microsoft-com:office:word" xmlns:w="http://schemas.openxmlformats.org/wordprocessingml/2006/main" xmlns:w14="http://schemas.microsoft.com/office/word/2010/wordml" xmlns:w15="http://schemas.microsoft.com/office/word/2012/wordml" xmlns:w16cid="http://schemas.microsoft.com/office/word/2016/wordml/cid" xmlns:w16se="http://schemas.microsoft.com/office/word/2015/wordml/symex" xmlns:wpg="http://schemas.microsoft.com/office/word/2010/wordprocessingGroup" xmlns:wpi="http://schemas.microsoft.com/office/word/2010/wordprocessingInk" xmlns:wne="http://schemas.microsoft.com/office/word/2006/wordml" xmlns:wps="http://schemas.microsoft.com/office/word/2010/wordprocessingShape" mc:Ignorable="w14 w15 w16se w16cid wp14">
   <w:abstractNum w:abstractNumId="0" w15:restartNumberingAfterBreak="0">
     <w:nsid w:val="00000001"/>
     <w:multiLevelType w:val="multilevel"/>
@@ -17920,7 +17696,7 @@
 </file>
 
 <file path=word/styles.xml><?xml version="1.0" encoding="utf-8"?>
-<w:styles xmlns:mc="http://schemas.openxmlformats.org/markup-compatibility/2006" xmlns:r="http://schemas.openxmlformats.org/officeDocument/2006/relationships" xmlns:w="http://schemas.openxmlformats.org/wordprocessingml/2006/main" xmlns:w14="http://schemas.microsoft.com/office/word/2010/wordml" xmlns:w15="http://schemas.microsoft.com/office/word/2012/wordml" xmlns:w16se="http://schemas.microsoft.com/office/word/2015/wordml/symex" mc:Ignorable="w14 w15 w16se">
+<w:styles xmlns:mc="http://schemas.openxmlformats.org/markup-compatibility/2006" xmlns:r="http://schemas.openxmlformats.org/officeDocument/2006/relationships" xmlns:w="http://schemas.openxmlformats.org/wordprocessingml/2006/main" xmlns:w14="http://schemas.microsoft.com/office/word/2010/wordml" xmlns:w15="http://schemas.microsoft.com/office/word/2012/wordml" xmlns:w16cid="http://schemas.microsoft.com/office/word/2016/wordml/cid" xmlns:w16se="http://schemas.microsoft.com/office/word/2015/wordml/symex" mc:Ignorable="w14 w15 w16se w16cid">
   <w:docDefaults>
     <w:rPrDefault>
       <w:rPr>
@@ -17930,7 +17706,7 @@
     </w:rPrDefault>
     <w:pPrDefault/>
   </w:docDefaults>
-  <w:latentStyles w:defLockedState="0" w:defUIPriority="0" w:defSemiHidden="0" w:defUnhideWhenUsed="0" w:defQFormat="0" w:count="371">
+  <w:latentStyles w:defLockedState="0" w:defUIPriority="0" w:defSemiHidden="0" w:defUnhideWhenUsed="0" w:defQFormat="0" w:count="375">
     <w:lsdException w:name="Normal" w:qFormat="1"/>
     <w:lsdException w:name="heading 1" w:qFormat="1"/>
     <w:lsdException w:name="heading 2" w:qFormat="1"/>
@@ -18029,7 +17805,6 @@
     <w:lsdException w:name="HTML Sample" w:semiHidden="1" w:unhideWhenUsed="1"/>
     <w:lsdException w:name="HTML Typewriter" w:semiHidden="1" w:unhideWhenUsed="1"/>
     <w:lsdException w:name="HTML Variable" w:semiHidden="1" w:unhideWhenUsed="1"/>
-    <w:lsdException w:name="Normal Table" w:semiHidden="1" w:unhideWhenUsed="1"/>
     <w:lsdException w:name="annotation subject" w:semiHidden="1" w:unhideWhenUsed="1"/>
     <w:lsdException w:name="No List" w:semiHidden="1" w:unhideWhenUsed="1"/>
     <w:lsdException w:name="Outline List 1" w:semiHidden="1" w:unhideWhenUsed="1"/>
@@ -18073,10 +17848,8 @@
     <w:lsdException w:name="Table Elegant" w:semiHidden="1" w:unhideWhenUsed="1"/>
     <w:lsdException w:name="Table Professional" w:semiHidden="1" w:unhideWhenUsed="1"/>
     <w:lsdException w:name="Table Subtle 1" w:semiHidden="1" w:unhideWhenUsed="1"/>
-    <w:lsdException w:name="Table Subtle 2" w:semiHidden="1" w:unhideWhenUsed="1"/>
     <w:lsdException w:name="Table Web 1" w:semiHidden="1" w:unhideWhenUsed="1"/>
     <w:lsdException w:name="Table Web 2" w:semiHidden="1" w:unhideWhenUsed="1"/>
-    <w:lsdException w:name="Table Web 3" w:semiHidden="1" w:unhideWhenUsed="1"/>
     <w:lsdException w:name="Table Theme" w:semiHidden="1" w:unhideWhenUsed="1"/>
     <w:lsdException w:name="Placeholder Text" w:semiHidden="1" w:uiPriority="99"/>
     <w:lsdException w:name="No Spacing" w:uiPriority="1" w:qFormat="1"/>
@@ -18188,7 +17961,7 @@
     <w:lsdException w:name="Intense Reference" w:uiPriority="32" w:qFormat="1"/>
     <w:lsdException w:name="Book Title" w:uiPriority="33" w:qFormat="1"/>
     <w:lsdException w:name="Bibliography" w:semiHidden="1" w:uiPriority="37" w:unhideWhenUsed="1"/>
-    <w:lsdException w:name="TOC Heading" w:uiPriority="39" w:qFormat="1"/>
+    <w:lsdException w:name="TOC Heading" w:semiHidden="1" w:uiPriority="39" w:unhideWhenUsed="1" w:qFormat="1"/>
     <w:lsdException w:name="Plain Table 1" w:uiPriority="41"/>
     <w:lsdException w:name="Plain Table 2" w:uiPriority="42"/>
     <w:lsdException w:name="Plain Table 3" w:uiPriority="43"/>
@@ -18293,6 +18066,10 @@
     <w:lsdException w:name="List Table 5 Dark Accent 6" w:uiPriority="50"/>
     <w:lsdException w:name="List Table 6 Colorful Accent 6" w:uiPriority="51"/>
     <w:lsdException w:name="List Table 7 Colorful Accent 6" w:uiPriority="52"/>
+    <w:lsdException w:name="Mention" w:semiHidden="1" w:uiPriority="99" w:unhideWhenUsed="1"/>
+    <w:lsdException w:name="Smart Hyperlink" w:semiHidden="1" w:uiPriority="99" w:unhideWhenUsed="1"/>
+    <w:lsdException w:name="Hashtag" w:semiHidden="1" w:uiPriority="99" w:unhideWhenUsed="1"/>
+    <w:lsdException w:name="Unresolved Mention" w:semiHidden="1" w:uiPriority="99" w:unhideWhenUsed="1"/>
   </w:latentStyles>
   <w:style w:type="paragraph" w:default="1" w:styleId="Normal">
     <w:name w:val="Normal"/>
@@ -19644,7 +19421,7 @@
 </file>
 
 <file path=customXml/itemProps1.xml><?xml version="1.0" encoding="utf-8"?>
-<ds:datastoreItem xmlns:ds="http://schemas.openxmlformats.org/officeDocument/2006/customXml" ds:itemID="{B5AFB2A2-E8C7-475D-BEFE-9C5C9699040C}">
+<ds:datastoreItem xmlns:ds="http://schemas.openxmlformats.org/officeDocument/2006/customXml" ds:itemID="{89E6D31E-2333-4FBD-8F95-FAC6F4EC463D}">
   <ds:schemaRefs>
     <ds:schemaRef ds:uri="http://schemas.openxmlformats.org/officeDocument/2006/bibliography"/>
   </ds:schemaRefs>

</xml_diff>

<commit_message>
them thong tin các ben
</commit_message>
<xml_diff>
--- a/MyProjectMgnt.docx
+++ b/MyProjectMgnt.docx
@@ -4002,6 +4002,21 @@
     </w:p>
     <w:p>
       <w:pPr>
+        <w:rPr>
+          <w:sz w:val="24"/>
+          <w:szCs w:val="24"/>
+        </w:rPr>
+      </w:pPr>
+      <w:r>
+        <w:rPr>
+          <w:sz w:val="24"/>
+          <w:szCs w:val="24"/>
+        </w:rPr>
+        <w:t>Chị Lê Thị Linh: Thư ký</w:t>
+      </w:r>
+    </w:p>
+    <w:p>
+      <w:pPr>
         <w:pStyle w:val="Heading2"/>
         <w:rPr>
           <w:sz w:val="28"/>
@@ -4020,12 +4035,29 @@
     </w:p>
     <w:p>
       <w:r>
-        <w:t>Lập trình viên:  Pham Lan</w:t>
-      </w:r>
-    </w:p>
-    <w:p>
-      <w:r>
-        <w:t xml:space="preserve">Phiên dịch: Ngọc, </w:t>
+        <w:t xml:space="preserve">Trưởng phòng IT: </w:t>
+      </w:r>
+      <w:r>
+        <w:t>Đào Công Hoàng</w:t>
+      </w:r>
+    </w:p>
+    <w:p>
+      <w:r>
+        <w:t>Lậ</w:t>
+      </w:r>
+      <w:r>
+        <w:t xml:space="preserve">p trình viên:  </w:t>
+      </w:r>
+      <w:r>
+        <w:t>Đỗ Minh Hải</w:t>
+      </w:r>
+      <w:r>
+        <w:t>, Bùi Đức Hiếu</w:t>
+      </w:r>
+    </w:p>
+    <w:p>
+      <w:r>
+        <w:t>Quản trị viên mạng: Ngô Quang Hòa</w:t>
       </w:r>
     </w:p>
     <w:p>
@@ -4055,31 +4087,72 @@
     </w:p>
     <w:p>
       <w:r>
-        <w:t xml:space="preserve">Giám đốc: Hưng, tài chính, nhân sự, </w:t>
-      </w:r>
-      <w:r>
-        <w:t>yêu càu cơ bản: đẹp, tròn, vàng</w:t>
-      </w:r>
-    </w:p>
-    <w:p>
-      <w:r>
-        <w:t>Trung: IT, chi tiết, báo tiến đôj</w:t>
-      </w:r>
-    </w:p>
-    <w:p>
-      <w:r>
-        <w:t>Phiên dịch: Bích</w:t>
+        <w:t>Giám đốc:</w:t>
+      </w:r>
+      <w:r>
+        <w:t xml:space="preserve"> Hoàng Bá Hòa. </w:t>
+      </w:r>
+    </w:p>
+    <w:p>
+      <w:pPr>
+        <w:pStyle w:val="ListParagraph"/>
+        <w:numPr>
+          <w:ilvl w:val="0"/>
+          <w:numId w:val="37"/>
+        </w:numPr>
+      </w:pPr>
+      <w:r>
+        <w:t>Cung cấp các thông tin mong muốn về hệ thống</w:t>
+      </w:r>
+    </w:p>
+    <w:p>
+      <w:pPr>
+        <w:pStyle w:val="ListParagraph"/>
+        <w:numPr>
+          <w:ilvl w:val="0"/>
+          <w:numId w:val="37"/>
+        </w:numPr>
+      </w:pPr>
+      <w:r>
+        <w:t>Tham gia họp bàn giao cho ý kiến 1 tuần một lần</w:t>
+      </w:r>
+    </w:p>
+    <w:p>
+      <w:r>
+        <w:t xml:space="preserve">Trung: IT . Chịu trách nhiệm thiết kế </w:t>
+      </w:r>
+      <w:r>
+        <w:t>chi tiết, báo tiế</w:t>
+      </w:r>
+      <w:r>
+        <w:t>n độ</w:t>
+      </w:r>
+      <w:r>
+        <w:t>.</w:t>
+      </w:r>
+    </w:p>
+    <w:p>
+      <w:r>
+        <w:t>Đỗ Minh Hải, Bùi Đức Hiếu</w:t>
+      </w:r>
+      <w:r>
+        <w:t xml:space="preserve">: Nhóm lập trình. </w:t>
+      </w:r>
+    </w:p>
+    <w:p>
+      <w:r>
+        <w:t>Ngô Quang Hòa: Nhóm triển khai server, vận hành.</w:t>
       </w:r>
     </w:p>
     <w:p/>
     <w:p/>
-    <w:p/>
     <w:p>
       <w:pPr>
         <w:pStyle w:val="Heading1"/>
       </w:pPr>
       <w:bookmarkStart w:id="5" w:name="_Toc527975130"/>
       <w:r>
+        <w:lastRenderedPageBreak/>
         <w:t>Khảo sát dự án</w:t>
       </w:r>
       <w:bookmarkEnd w:id="5"/>
@@ -4130,11 +4203,7 @@
         </w:numPr>
       </w:pPr>
       <w:r>
-        <w:t xml:space="preserve">Người dùng có thể tìm kiếm món ăn, tìm kiếm nhà hàng và thực hiện các thao tác bình luận, </w:t>
-      </w:r>
-      <w:r>
-        <w:lastRenderedPageBreak/>
-        <w:t>đánh giá về các món ăn và nhà hàng.</w:t>
+        <w:t>Người dùng có thể tìm kiếm món ăn, tìm kiếm nhà hàng và thực hiện các thao tác bình luận, đánh giá về các món ăn và nhà hàng.</w:t>
       </w:r>
     </w:p>
     <w:p>
@@ -4401,6 +4470,7 @@
       </w:pPr>
       <w:bookmarkStart w:id="10" w:name="_Toc527975135"/>
       <w:r>
+        <w:lastRenderedPageBreak/>
         <w:t>Ước lượng</w:t>
       </w:r>
       <w:bookmarkEnd w:id="10"/>
@@ -4583,11 +4653,7 @@
               <w:jc w:val="left"/>
             </w:pPr>
             <w:r>
-              <w:t xml:space="preserve">Khách hàng sẽ đăng ký tài khoản nhà hàng để có thể giới thiệu nhà hàng của mình với người dùng hệ thống. Có tài </w:t>
-            </w:r>
-            <w:r>
-              <w:lastRenderedPageBreak/>
-              <w:t>khoản nhà hàng thì người sử dụng hệ thống có thể tạo nhà hàng, quản lý thông tin về nhà hàng, các món ăn và dịch vụ của nhà hàng...</w:t>
+              <w:t>Khách hàng sẽ đăng ký tài khoản nhà hàng để có thể giới thiệu nhà hàng của mình với người dùng hệ thống. Có tài khoản nhà hàng thì người sử dụng hệ thống có thể tạo nhà hàng, quản lý thông tin về nhà hàng, các món ăn và dịch vụ của nhà hàng...</w:t>
             </w:r>
           </w:p>
         </w:tc>
@@ -4611,7 +4677,6 @@
               <w:jc w:val="left"/>
             </w:pPr>
             <w:r>
-              <w:lastRenderedPageBreak/>
               <w:t>Đăng nhập</w:t>
             </w:r>
           </w:p>
@@ -5357,6 +5422,7 @@
               <w:jc w:val="left"/>
             </w:pPr>
             <w:r>
+              <w:lastRenderedPageBreak/>
               <w:t>Tìm kiếm nhà hàng</w:t>
             </w:r>
           </w:p>
@@ -5609,11 +5675,7 @@
               <w:jc w:val="left"/>
             </w:pPr>
             <w:r>
-              <w:t xml:space="preserve">Người quản trị dùng chức năng này để theo dõi thông tin của </w:t>
-            </w:r>
-            <w:r>
-              <w:lastRenderedPageBreak/>
-              <w:t>tối đa 10 món ăn mới nhất mới được thêm vào hệ thống từ các nhà hàng</w:t>
+              <w:t>Người quản trị dùng chức năng này để theo dõi thông tin của tối đa 10 món ăn mới nhất mới được thêm vào hệ thống từ các nhà hàng</w:t>
             </w:r>
           </w:p>
         </w:tc>
@@ -5637,7 +5699,6 @@
               <w:jc w:val="left"/>
             </w:pPr>
             <w:r>
-              <w:lastRenderedPageBreak/>
               <w:t>Thống kê danh sách người dùng mới đăng kí hệ thống</w:t>
             </w:r>
           </w:p>
@@ -6103,7 +6164,10 @@
         <w:t>Thuê server qua 1 bên cung ứng</w:t>
       </w:r>
       <w:r>
-        <w:t xml:space="preserve"> thứ 3 như: Hostinger, Amazon hoặc Google.</w:t>
+        <w:t xml:space="preserve"> thứ</w:t>
+      </w:r>
+      <w:r>
+        <w:t xml:space="preserve"> 3: vinadata</w:t>
       </w:r>
     </w:p>
     <w:p>
@@ -6182,6 +6246,7 @@
       </w:pPr>
       <w:bookmarkStart w:id="14" w:name="_Toc527975139"/>
       <w:r>
+        <w:lastRenderedPageBreak/>
         <w:t>Ước lượng rủi ro</w:t>
       </w:r>
       <w:bookmarkEnd w:id="14"/>
@@ -6229,7 +6294,6 @@
       </w:pPr>
       <w:bookmarkStart w:id="15" w:name="_Toc527975140"/>
       <w:r>
-        <w:lastRenderedPageBreak/>
         <w:t>Xác định các hạng mục kiểm thử</w:t>
       </w:r>
       <w:bookmarkEnd w:id="15"/>
@@ -6558,6 +6622,7 @@
         <w:pStyle w:val="Heading1"/>
       </w:pPr>
       <w:r>
+        <w:lastRenderedPageBreak/>
         <w:t>Phân tích thiết kế</w:t>
       </w:r>
       <w:bookmarkEnd w:id="19"/>
@@ -6602,20 +6667,31 @@
         <w:rPr>
           <w:lang w:eastAsia="en-US" w:bidi="ar-SA"/>
         </w:rPr>
-        <w:t xml:space="preserve">Triển khai trên dịch vụ cloud vinadata. Máy chủ ubuntu cài apache2 web server. </w:t>
-      </w:r>
-    </w:p>
-    <w:p>
-      <w:pPr>
+        <w:t xml:space="preserve">Triển khai trên dịch vụ cloud vinadata. Máy chủ ubuntu cài </w:t>
+      </w:r>
+      <w:r>
         <w:rPr>
           <w:lang w:eastAsia="en-US" w:bidi="ar-SA"/>
         </w:rPr>
-      </w:pPr>
+        <w:t>nginx</w:t>
+      </w:r>
       <w:r>
         <w:rPr>
           <w:lang w:eastAsia="en-US" w:bidi="ar-SA"/>
         </w:rPr>
-        <w:lastRenderedPageBreak/>
+        <w:t xml:space="preserve"> web server. </w:t>
+      </w:r>
+    </w:p>
+    <w:p>
+      <w:pPr>
+        <w:rPr>
+          <w:lang w:eastAsia="en-US" w:bidi="ar-SA"/>
+        </w:rPr>
+      </w:pPr>
+      <w:r>
+        <w:rPr>
+          <w:lang w:eastAsia="en-US" w:bidi="ar-SA"/>
+        </w:rPr>
         <w:t>Thông tin cấu hình:</w:t>
       </w:r>
     </w:p>
@@ -6940,6 +7016,7 @@
           <w:sz w:val="28"/>
           <w:szCs w:val="28"/>
         </w:rPr>
+        <w:lastRenderedPageBreak/>
         <w:t>Giao diện cập nhật thông tin</w:t>
       </w:r>
     </w:p>
@@ -6981,7 +7058,6 @@
         <w:rPr>
           <w:color w:val="000000"/>
         </w:rPr>
-        <w:lastRenderedPageBreak/>
         <w:t>1.4.1 Cập nhật thông tin nhà hàng và thay đổi ảnh đại diện</w:t>
       </w:r>
     </w:p>
@@ -12879,13 +12955,6 @@
         <w:rPr>
           <w:color w:val="000000"/>
         </w:rPr>
-        <w:t>rest_id: String,</w:t>
-      </w:r>
-      <w:r>
-        <w:rPr>
-          <w:color w:val="000000"/>
-        </w:rPr>
-        <w:br/>
         <w:t xml:space="preserve">name: String, </w:t>
       </w:r>
     </w:p>
@@ -13902,33 +13971,6 @@
           </w:p>
         </w:tc>
       </w:tr>
-      <w:tr>
-        <w:tc>
-          <w:tcPr>
-            <w:tcW w:w="2923" w:type="dxa"/>
-          </w:tcPr>
-          <w:p>
-            <w:pPr>
-              <w:rPr>
-                <w:lang w:eastAsia="en-US" w:bidi="ar-SA"/>
-              </w:rPr>
-            </w:pPr>
-          </w:p>
-        </w:tc>
-        <w:tc>
-          <w:tcPr>
-            <w:tcW w:w="2923" w:type="dxa"/>
-          </w:tcPr>
-          <w:p>
-            <w:pPr>
-              <w:rPr>
-                <w:rFonts w:ascii="Arial" w:hAnsi="Arial" w:cs="Arial"/>
-                <w:shd w:val="clear" w:color="auto" w:fill="FFFFFF"/>
-              </w:rPr>
-            </w:pPr>
-          </w:p>
-        </w:tc>
-      </w:tr>
     </w:tbl>
     <w:p>
       <w:pPr>
@@ -13980,6 +14022,8 @@
         </w:rPr>
         <w:t>Bảo mật</w:t>
       </w:r>
+      <w:bookmarkStart w:id="23" w:name="_GoBack"/>
+      <w:bookmarkEnd w:id="23"/>
     </w:p>
     <w:p>
       <w:pPr>
@@ -13997,6 +14041,49 @@
     </w:p>
     <w:p>
       <w:pPr>
+        <w:rPr>
+          <w:lang w:eastAsia="en-US" w:bidi="ar-SA"/>
+        </w:rPr>
+      </w:pPr>
+      <w:r>
+        <w:rPr>
+          <w:lang w:eastAsia="en-US" w:bidi="ar-SA"/>
+        </w:rPr>
+        <w:t xml:space="preserve">Thực hiện sao lưu </w:t>
+      </w:r>
+      <w:r>
+        <w:rPr>
+          <w:lang w:eastAsia="en-US" w:bidi="ar-SA"/>
+        </w:rPr>
+        <w:t>thay đổi 1</w:t>
+      </w:r>
+      <w:r>
+        <w:rPr>
+          <w:lang w:eastAsia="en-US" w:bidi="ar-SA"/>
+        </w:rPr>
+        <w:t xml:space="preserve"> </w:t>
+      </w:r>
+      <w:r>
+        <w:rPr>
+          <w:lang w:eastAsia="en-US" w:bidi="ar-SA"/>
+        </w:rPr>
+        <w:t xml:space="preserve">tuần </w:t>
+      </w:r>
+      <w:r>
+        <w:rPr>
+          <w:lang w:eastAsia="en-US" w:bidi="ar-SA"/>
+        </w:rPr>
+        <w:t>một lầ</w:t>
+      </w:r>
+      <w:r>
+        <w:rPr>
+          <w:lang w:eastAsia="en-US" w:bidi="ar-SA"/>
+        </w:rPr>
+        <w:t>n; sao lưu toàn bộ dữ liệu 2 tháng 1 lần.</w:t>
+      </w:r>
+    </w:p>
+    <w:p>
+      <w:pPr>
         <w:pStyle w:val="Heading2"/>
         <w:rPr>
           <w:lang w:eastAsia="en-US" w:bidi="ar-SA"/>
@@ -14016,14 +14103,14 @@
           <w:lang w:eastAsia="en-US" w:bidi="ar-SA"/>
         </w:rPr>
       </w:pPr>
-      <w:bookmarkStart w:id="23" w:name="_Toc527975154"/>
+      <w:bookmarkStart w:id="24" w:name="_Toc527975154"/>
       <w:r>
         <w:rPr>
           <w:lang w:eastAsia="en-US" w:bidi="ar-SA"/>
         </w:rPr>
         <w:t>Danh mục tài liệu liên quan</w:t>
       </w:r>
-      <w:bookmarkEnd w:id="23"/>
+      <w:bookmarkEnd w:id="24"/>
     </w:p>
     <w:p>
       <w:pPr>
@@ -14039,10 +14126,7 @@
         </w:rPr>
       </w:pPr>
     </w:p>
-    <w:p>
-      <w:bookmarkStart w:id="24" w:name="_GoBack"/>
-      <w:bookmarkEnd w:id="24"/>
-    </w:p>
+    <w:p/>
     <w:p/>
     <w:p/>
     <w:p/>
@@ -16725,6 +16809,119 @@
     </w:lvl>
   </w:abstractNum>
   <w:abstractNum w:abstractNumId="28" w15:restartNumberingAfterBreak="0">
+    <w:nsid w:val="2BBA4BE1"/>
+    <w:multiLevelType w:val="hybridMultilevel"/>
+    <w:tmpl w:val="1642403C"/>
+    <w:lvl w:ilvl="0" w:tplc="FBA808E2">
+      <w:start w:val="100"/>
+      <w:numFmt w:val="bullet"/>
+      <w:lvlText w:val="-"/>
+      <w:lvlJc w:val="left"/>
+      <w:pPr>
+        <w:ind w:left="720" w:hanging="360"/>
+      </w:pPr>
+      <w:rPr>
+        <w:rFonts w:ascii="Tahoma" w:eastAsia="MS Mincho" w:hAnsi="Tahoma" w:cs="Tahoma" w:hint="default"/>
+      </w:rPr>
+    </w:lvl>
+    <w:lvl w:ilvl="1" w:tplc="08090003" w:tentative="1">
+      <w:start w:val="1"/>
+      <w:numFmt w:val="bullet"/>
+      <w:lvlText w:val="o"/>
+      <w:lvlJc w:val="left"/>
+      <w:pPr>
+        <w:ind w:left="1440" w:hanging="360"/>
+      </w:pPr>
+      <w:rPr>
+        <w:rFonts w:ascii="Courier New" w:hAnsi="Courier New" w:cs="Courier New" w:hint="default"/>
+      </w:rPr>
+    </w:lvl>
+    <w:lvl w:ilvl="2" w:tplc="08090005" w:tentative="1">
+      <w:start w:val="1"/>
+      <w:numFmt w:val="bullet"/>
+      <w:lvlText w:val=""/>
+      <w:lvlJc w:val="left"/>
+      <w:pPr>
+        <w:ind w:left="2160" w:hanging="360"/>
+      </w:pPr>
+      <w:rPr>
+        <w:rFonts w:ascii="Wingdings" w:hAnsi="Wingdings" w:hint="default"/>
+      </w:rPr>
+    </w:lvl>
+    <w:lvl w:ilvl="3" w:tplc="08090001" w:tentative="1">
+      <w:start w:val="1"/>
+      <w:numFmt w:val="bullet"/>
+      <w:lvlText w:val=""/>
+      <w:lvlJc w:val="left"/>
+      <w:pPr>
+        <w:ind w:left="2880" w:hanging="360"/>
+      </w:pPr>
+      <w:rPr>
+        <w:rFonts w:ascii="Symbol" w:hAnsi="Symbol" w:hint="default"/>
+      </w:rPr>
+    </w:lvl>
+    <w:lvl w:ilvl="4" w:tplc="08090003" w:tentative="1">
+      <w:start w:val="1"/>
+      <w:numFmt w:val="bullet"/>
+      <w:lvlText w:val="o"/>
+      <w:lvlJc w:val="left"/>
+      <w:pPr>
+        <w:ind w:left="3600" w:hanging="360"/>
+      </w:pPr>
+      <w:rPr>
+        <w:rFonts w:ascii="Courier New" w:hAnsi="Courier New" w:cs="Courier New" w:hint="default"/>
+      </w:rPr>
+    </w:lvl>
+    <w:lvl w:ilvl="5" w:tplc="08090005" w:tentative="1">
+      <w:start w:val="1"/>
+      <w:numFmt w:val="bullet"/>
+      <w:lvlText w:val=""/>
+      <w:lvlJc w:val="left"/>
+      <w:pPr>
+        <w:ind w:left="4320" w:hanging="360"/>
+      </w:pPr>
+      <w:rPr>
+        <w:rFonts w:ascii="Wingdings" w:hAnsi="Wingdings" w:hint="default"/>
+      </w:rPr>
+    </w:lvl>
+    <w:lvl w:ilvl="6" w:tplc="08090001" w:tentative="1">
+      <w:start w:val="1"/>
+      <w:numFmt w:val="bullet"/>
+      <w:lvlText w:val=""/>
+      <w:lvlJc w:val="left"/>
+      <w:pPr>
+        <w:ind w:left="5040" w:hanging="360"/>
+      </w:pPr>
+      <w:rPr>
+        <w:rFonts w:ascii="Symbol" w:hAnsi="Symbol" w:hint="default"/>
+      </w:rPr>
+    </w:lvl>
+    <w:lvl w:ilvl="7" w:tplc="08090003" w:tentative="1">
+      <w:start w:val="1"/>
+      <w:numFmt w:val="bullet"/>
+      <w:lvlText w:val="o"/>
+      <w:lvlJc w:val="left"/>
+      <w:pPr>
+        <w:ind w:left="5760" w:hanging="360"/>
+      </w:pPr>
+      <w:rPr>
+        <w:rFonts w:ascii="Courier New" w:hAnsi="Courier New" w:cs="Courier New" w:hint="default"/>
+      </w:rPr>
+    </w:lvl>
+    <w:lvl w:ilvl="8" w:tplc="08090005" w:tentative="1">
+      <w:start w:val="1"/>
+      <w:numFmt w:val="bullet"/>
+      <w:lvlText w:val=""/>
+      <w:lvlJc w:val="left"/>
+      <w:pPr>
+        <w:ind w:left="6480" w:hanging="360"/>
+      </w:pPr>
+      <w:rPr>
+        <w:rFonts w:ascii="Wingdings" w:hAnsi="Wingdings" w:hint="default"/>
+      </w:rPr>
+    </w:lvl>
+  </w:abstractNum>
+  <w:abstractNum w:abstractNumId="29" w15:restartNumberingAfterBreak="0">
     <w:nsid w:val="2D5B3E5E"/>
     <w:multiLevelType w:val="multilevel"/>
     <w:tmpl w:val="AC12CE28"/>
@@ -16840,7 +17037,7 @@
       </w:pPr>
     </w:lvl>
   </w:abstractNum>
-  <w:abstractNum w:abstractNumId="29" w15:restartNumberingAfterBreak="0">
+  <w:abstractNum w:abstractNumId="30" w15:restartNumberingAfterBreak="0">
     <w:nsid w:val="34CB01F9"/>
     <w:multiLevelType w:val="multilevel"/>
     <w:tmpl w:val="BB66DDB4"/>
@@ -16953,7 +17150,7 @@
       </w:rPr>
     </w:lvl>
   </w:abstractNum>
-  <w:abstractNum w:abstractNumId="30" w15:restartNumberingAfterBreak="0">
+  <w:abstractNum w:abstractNumId="31" w15:restartNumberingAfterBreak="0">
     <w:nsid w:val="3A2B4E87"/>
     <w:multiLevelType w:val="multilevel"/>
     <w:tmpl w:val="AC12CE28"/>
@@ -17069,7 +17266,120 @@
       </w:pPr>
     </w:lvl>
   </w:abstractNum>
-  <w:abstractNum w:abstractNumId="31" w15:restartNumberingAfterBreak="0">
+  <w:abstractNum w:abstractNumId="32" w15:restartNumberingAfterBreak="0">
+    <w:nsid w:val="51AD204C"/>
+    <w:multiLevelType w:val="hybridMultilevel"/>
+    <w:tmpl w:val="1BC83724"/>
+    <w:lvl w:ilvl="0" w:tplc="6BC03E52">
+      <w:start w:val="100"/>
+      <w:numFmt w:val="bullet"/>
+      <w:lvlText w:val="-"/>
+      <w:lvlJc w:val="left"/>
+      <w:pPr>
+        <w:ind w:left="720" w:hanging="360"/>
+      </w:pPr>
+      <w:rPr>
+        <w:rFonts w:ascii="Tahoma" w:eastAsia="MS Mincho" w:hAnsi="Tahoma" w:cs="Tahoma" w:hint="default"/>
+      </w:rPr>
+    </w:lvl>
+    <w:lvl w:ilvl="1" w:tplc="08090003" w:tentative="1">
+      <w:start w:val="1"/>
+      <w:numFmt w:val="bullet"/>
+      <w:lvlText w:val="o"/>
+      <w:lvlJc w:val="left"/>
+      <w:pPr>
+        <w:ind w:left="1440" w:hanging="360"/>
+      </w:pPr>
+      <w:rPr>
+        <w:rFonts w:ascii="Courier New" w:hAnsi="Courier New" w:cs="Courier New" w:hint="default"/>
+      </w:rPr>
+    </w:lvl>
+    <w:lvl w:ilvl="2" w:tplc="08090005" w:tentative="1">
+      <w:start w:val="1"/>
+      <w:numFmt w:val="bullet"/>
+      <w:lvlText w:val=""/>
+      <w:lvlJc w:val="left"/>
+      <w:pPr>
+        <w:ind w:left="2160" w:hanging="360"/>
+      </w:pPr>
+      <w:rPr>
+        <w:rFonts w:ascii="Wingdings" w:hAnsi="Wingdings" w:hint="default"/>
+      </w:rPr>
+    </w:lvl>
+    <w:lvl w:ilvl="3" w:tplc="08090001" w:tentative="1">
+      <w:start w:val="1"/>
+      <w:numFmt w:val="bullet"/>
+      <w:lvlText w:val=""/>
+      <w:lvlJc w:val="left"/>
+      <w:pPr>
+        <w:ind w:left="2880" w:hanging="360"/>
+      </w:pPr>
+      <w:rPr>
+        <w:rFonts w:ascii="Symbol" w:hAnsi="Symbol" w:hint="default"/>
+      </w:rPr>
+    </w:lvl>
+    <w:lvl w:ilvl="4" w:tplc="08090003" w:tentative="1">
+      <w:start w:val="1"/>
+      <w:numFmt w:val="bullet"/>
+      <w:lvlText w:val="o"/>
+      <w:lvlJc w:val="left"/>
+      <w:pPr>
+        <w:ind w:left="3600" w:hanging="360"/>
+      </w:pPr>
+      <w:rPr>
+        <w:rFonts w:ascii="Courier New" w:hAnsi="Courier New" w:cs="Courier New" w:hint="default"/>
+      </w:rPr>
+    </w:lvl>
+    <w:lvl w:ilvl="5" w:tplc="08090005" w:tentative="1">
+      <w:start w:val="1"/>
+      <w:numFmt w:val="bullet"/>
+      <w:lvlText w:val=""/>
+      <w:lvlJc w:val="left"/>
+      <w:pPr>
+        <w:ind w:left="4320" w:hanging="360"/>
+      </w:pPr>
+      <w:rPr>
+        <w:rFonts w:ascii="Wingdings" w:hAnsi="Wingdings" w:hint="default"/>
+      </w:rPr>
+    </w:lvl>
+    <w:lvl w:ilvl="6" w:tplc="08090001" w:tentative="1">
+      <w:start w:val="1"/>
+      <w:numFmt w:val="bullet"/>
+      <w:lvlText w:val=""/>
+      <w:lvlJc w:val="left"/>
+      <w:pPr>
+        <w:ind w:left="5040" w:hanging="360"/>
+      </w:pPr>
+      <w:rPr>
+        <w:rFonts w:ascii="Symbol" w:hAnsi="Symbol" w:hint="default"/>
+      </w:rPr>
+    </w:lvl>
+    <w:lvl w:ilvl="7" w:tplc="08090003" w:tentative="1">
+      <w:start w:val="1"/>
+      <w:numFmt w:val="bullet"/>
+      <w:lvlText w:val="o"/>
+      <w:lvlJc w:val="left"/>
+      <w:pPr>
+        <w:ind w:left="5760" w:hanging="360"/>
+      </w:pPr>
+      <w:rPr>
+        <w:rFonts w:ascii="Courier New" w:hAnsi="Courier New" w:cs="Courier New" w:hint="default"/>
+      </w:rPr>
+    </w:lvl>
+    <w:lvl w:ilvl="8" w:tplc="08090005" w:tentative="1">
+      <w:start w:val="1"/>
+      <w:numFmt w:val="bullet"/>
+      <w:lvlText w:val=""/>
+      <w:lvlJc w:val="left"/>
+      <w:pPr>
+        <w:ind w:left="6480" w:hanging="360"/>
+      </w:pPr>
+      <w:rPr>
+        <w:rFonts w:ascii="Wingdings" w:hAnsi="Wingdings" w:hint="default"/>
+      </w:rPr>
+    </w:lvl>
+  </w:abstractNum>
+  <w:abstractNum w:abstractNumId="33" w15:restartNumberingAfterBreak="0">
     <w:nsid w:val="58B72105"/>
     <w:multiLevelType w:val="multilevel"/>
     <w:tmpl w:val="D960FB60"/>
@@ -17218,7 +17528,7 @@
       </w:rPr>
     </w:lvl>
   </w:abstractNum>
-  <w:abstractNum w:abstractNumId="32" w15:restartNumberingAfterBreak="0">
+  <w:abstractNum w:abstractNumId="34" w15:restartNumberingAfterBreak="0">
     <w:nsid w:val="67C1146D"/>
     <w:multiLevelType w:val="hybridMultilevel"/>
     <w:tmpl w:val="7DA8282E"/>
@@ -17358,7 +17668,7 @@
       </w:rPr>
     </w:lvl>
   </w:abstractNum>
-  <w:abstractNum w:abstractNumId="33" w15:restartNumberingAfterBreak="0">
+  <w:abstractNum w:abstractNumId="35" w15:restartNumberingAfterBreak="0">
     <w:nsid w:val="79405515"/>
     <w:multiLevelType w:val="hybridMultilevel"/>
     <w:tmpl w:val="B588D586"/>
@@ -17474,7 +17784,7 @@
       </w:pPr>
     </w:lvl>
   </w:abstractNum>
-  <w:abstractNum w:abstractNumId="34" w15:restartNumberingAfterBreak="0">
+  <w:abstractNum w:abstractNumId="36" w15:restartNumberingAfterBreak="0">
     <w:nsid w:val="795348F1"/>
     <w:multiLevelType w:val="multilevel"/>
     <w:tmpl w:val="00000011"/>
@@ -17645,10 +17955,10 @@
     <w:abstractNumId w:val="22"/>
   </w:num>
   <w:num w:numId="20">
-    <w:abstractNumId w:val="34"/>
+    <w:abstractNumId w:val="36"/>
   </w:num>
   <w:num w:numId="21">
-    <w:abstractNumId w:val="33"/>
+    <w:abstractNumId w:val="35"/>
   </w:num>
   <w:num w:numId="22">
     <w:abstractNumId w:val="21"/>
@@ -17660,16 +17970,16 @@
     <w:abstractNumId w:val="23"/>
   </w:num>
   <w:num w:numId="25">
-    <w:abstractNumId w:val="28"/>
+    <w:abstractNumId w:val="29"/>
   </w:num>
   <w:num w:numId="26">
     <w:abstractNumId w:val="24"/>
   </w:num>
   <w:num w:numId="27">
-    <w:abstractNumId w:val="32"/>
+    <w:abstractNumId w:val="34"/>
   </w:num>
   <w:num w:numId="28">
-    <w:abstractNumId w:val="30"/>
+    <w:abstractNumId w:val="31"/>
   </w:num>
   <w:num w:numId="29">
     <w:abstractNumId w:val="20"/>
@@ -17678,7 +17988,7 @@
     <w:abstractNumId w:val="18"/>
   </w:num>
   <w:num w:numId="31">
-    <w:abstractNumId w:val="31"/>
+    <w:abstractNumId w:val="33"/>
   </w:num>
   <w:num w:numId="32">
     <w:abstractNumId w:val="27"/>
@@ -17690,7 +18000,13 @@
     <w:abstractNumId w:val="25"/>
   </w:num>
   <w:num w:numId="35">
-    <w:abstractNumId w:val="29"/>
+    <w:abstractNumId w:val="30"/>
+  </w:num>
+  <w:num w:numId="36">
+    <w:abstractNumId w:val="28"/>
+  </w:num>
+  <w:num w:numId="37">
+    <w:abstractNumId w:val="32"/>
   </w:num>
 </w:numbering>
 </file>
@@ -17805,6 +18121,7 @@
     <w:lsdException w:name="HTML Sample" w:semiHidden="1" w:unhideWhenUsed="1"/>
     <w:lsdException w:name="HTML Typewriter" w:semiHidden="1" w:unhideWhenUsed="1"/>
     <w:lsdException w:name="HTML Variable" w:semiHidden="1" w:unhideWhenUsed="1"/>
+    <w:lsdException w:name="Normal Table" w:semiHidden="1" w:unhideWhenUsed="1"/>
     <w:lsdException w:name="annotation subject" w:semiHidden="1" w:unhideWhenUsed="1"/>
     <w:lsdException w:name="No List" w:semiHidden="1" w:unhideWhenUsed="1"/>
     <w:lsdException w:name="Outline List 1" w:semiHidden="1" w:unhideWhenUsed="1"/>
@@ -17848,8 +18165,10 @@
     <w:lsdException w:name="Table Elegant" w:semiHidden="1" w:unhideWhenUsed="1"/>
     <w:lsdException w:name="Table Professional" w:semiHidden="1" w:unhideWhenUsed="1"/>
     <w:lsdException w:name="Table Subtle 1" w:semiHidden="1" w:unhideWhenUsed="1"/>
+    <w:lsdException w:name="Table Subtle 2" w:semiHidden="1" w:unhideWhenUsed="1"/>
     <w:lsdException w:name="Table Web 1" w:semiHidden="1" w:unhideWhenUsed="1"/>
     <w:lsdException w:name="Table Web 2" w:semiHidden="1" w:unhideWhenUsed="1"/>
+    <w:lsdException w:name="Table Web 3" w:semiHidden="1" w:unhideWhenUsed="1"/>
     <w:lsdException w:name="Table Theme" w:semiHidden="1" w:unhideWhenUsed="1"/>
     <w:lsdException w:name="Placeholder Text" w:semiHidden="1" w:uiPriority="99"/>
     <w:lsdException w:name="No Spacing" w:uiPriority="1" w:qFormat="1"/>
@@ -19421,7 +19740,7 @@
 </file>
 
 <file path=customXml/itemProps1.xml><?xml version="1.0" encoding="utf-8"?>
-<ds:datastoreItem xmlns:ds="http://schemas.openxmlformats.org/officeDocument/2006/customXml" ds:itemID="{89E6D31E-2333-4FBD-8F95-FAC6F4EC463D}">
+<ds:datastoreItem xmlns:ds="http://schemas.openxmlformats.org/officeDocument/2006/customXml" ds:itemID="{EEF22EB4-45C1-4114-B0C6-9BA4BEE18C4A}">
   <ds:schemaRefs>
     <ds:schemaRef ds:uri="http://schemas.openxmlformats.org/officeDocument/2006/bibliography"/>
   </ds:schemaRefs>

</xml_diff>